<commit_message>
+ Début du l'écriture du ModeADN
+ Affiche des informations dans les onglets (juste Yeux a date)
+ Jai remplacer les AnchorPane dans les onglests par des ScrollPane
</commit_message>
<xml_diff>
--- a/docSprint/Genomic Physionomy Viewer - Backlog de sprint 004(debut).docx
+++ b/docSprint/Genomic Physionomy Viewer - Backlog de sprint 004(debut).docx
@@ -1,6 +1,6 @@
 
 <file path=word/document.xml><?xml version="1.0" encoding="utf-8"?>
-<w:document xmlns:wpc="http://schemas.microsoft.com/office/word/2010/wordprocessingCanvas" xmlns:cx="http://schemas.microsoft.com/office/drawing/2014/chartex" xmlns:cx1="http://schemas.microsoft.com/office/drawing/2015/9/8/chartex" xmlns:cx2="http://schemas.microsoft.com/office/drawing/2015/10/21/chartex" xmlns:cx3="http://schemas.microsoft.com/office/drawing/2016/5/9/chartex" xmlns:cx4="http://schemas.microsoft.com/office/drawing/2016/5/10/chartex" xmlns:cx5="http://schemas.microsoft.com/office/drawing/2016/5/11/chartex" xmlns:mc="http://schemas.openxmlformats.org/markup-compatibility/2006" xmlns:o="urn:schemas-microsoft-com:office:office" xmlns:r="http://schemas.openxmlformats.org/officeDocument/2006/relationships" xmlns:m="http://schemas.openxmlformats.org/officeDocument/2006/math" xmlns:v="urn:schemas-microsoft-com:vml" xmlns:wp14="http://schemas.microsoft.com/office/word/2010/wordprocessingDrawing" xmlns:wp="http://schemas.openxmlformats.org/drawingml/2006/wordprocessingDrawing" xmlns:w10="urn:schemas-microsoft-com:office:word" xmlns:w="http://schemas.openxmlformats.org/wordprocessingml/2006/main" xmlns:w14="http://schemas.microsoft.com/office/word/2010/wordml" xmlns:w15="http://schemas.microsoft.com/office/word/2012/wordml" xmlns:w16se="http://schemas.microsoft.com/office/word/2015/wordml/symex" xmlns:wpg="http://schemas.microsoft.com/office/word/2010/wordprocessingGroup" xmlns:wpi="http://schemas.microsoft.com/office/word/2010/wordprocessingInk" xmlns:wne="http://schemas.microsoft.com/office/word/2006/wordml" xmlns:wps="http://schemas.microsoft.com/office/word/2010/wordprocessingShape" mc:Ignorable="w14 w15 w16se wp14">
+<w:document xmlns:wpc="http://schemas.microsoft.com/office/word/2010/wordprocessingCanvas" xmlns:cx="http://schemas.microsoft.com/office/drawing/2014/chartex" xmlns:cx1="http://schemas.microsoft.com/office/drawing/2015/9/8/chartex" xmlns:mc="http://schemas.openxmlformats.org/markup-compatibility/2006" xmlns:o="urn:schemas-microsoft-com:office:office" xmlns:r="http://schemas.openxmlformats.org/officeDocument/2006/relationships" xmlns:m="http://schemas.openxmlformats.org/officeDocument/2006/math" xmlns:v="urn:schemas-microsoft-com:vml" xmlns:wp14="http://schemas.microsoft.com/office/word/2010/wordprocessingDrawing" xmlns:wp="http://schemas.openxmlformats.org/drawingml/2006/wordprocessingDrawing" xmlns:w10="urn:schemas-microsoft-com:office:word" xmlns:w="http://schemas.openxmlformats.org/wordprocessingml/2006/main" xmlns:w14="http://schemas.microsoft.com/office/word/2010/wordml" xmlns:w15="http://schemas.microsoft.com/office/word/2012/wordml" xmlns:w16se="http://schemas.microsoft.com/office/word/2015/wordml/symex" xmlns:wpg="http://schemas.microsoft.com/office/word/2010/wordprocessingGroup" xmlns:wpi="http://schemas.microsoft.com/office/word/2010/wordprocessingInk" xmlns:wne="http://schemas.microsoft.com/office/word/2006/wordml" xmlns:wps="http://schemas.microsoft.com/office/word/2010/wordprocessingShape" mc:Ignorable="w14 w15 w16se wp14">
   <w:body>
     <w:p>
       <w:pPr>
@@ -21,7 +21,29 @@
           <w:szCs w:val="28"/>
           <w:lang w:val="fr-CA"/>
         </w:rPr>
-        <w:t xml:space="preserve">« Backlog » de </w:t>
+        <w:t>« </w:t>
+      </w:r>
+      <w:proofErr w:type="spellStart"/>
+      <w:r>
+        <w:rPr>
+          <w:rFonts w:ascii="Arial" w:hAnsi="Arial" w:cs="Arial"/>
+          <w:b/>
+          <w:sz w:val="28"/>
+          <w:szCs w:val="28"/>
+          <w:lang w:val="fr-CA"/>
+        </w:rPr>
+        <w:t>Backlog</w:t>
+      </w:r>
+      <w:proofErr w:type="spellEnd"/>
+      <w:r>
+        <w:rPr>
+          <w:rFonts w:ascii="Arial" w:hAnsi="Arial" w:cs="Arial"/>
+          <w:b/>
+          <w:sz w:val="28"/>
+          <w:szCs w:val="28"/>
+          <w:lang w:val="fr-CA"/>
+        </w:rPr>
+        <w:t xml:space="preserve"> » de </w:t>
       </w:r>
       <w:r>
         <w:rPr>
@@ -111,7 +133,18 @@
           <w:szCs w:val="24"/>
           <w:lang w:val="fr-CA"/>
         </w:rPr>
-        <w:t>roduit :</w:t>
+        <w:t>roduit</w:t>
+      </w:r>
+      <w:bookmarkStart w:id="0" w:name="_GoBack"/>
+      <w:bookmarkEnd w:id="0"/>
+      <w:r>
+        <w:rPr>
+          <w:rFonts w:ascii="Arial" w:hAnsi="Arial" w:cs="Arial"/>
+          <w:sz w:val="24"/>
+          <w:szCs w:val="24"/>
+          <w:lang w:val="fr-CA"/>
+        </w:rPr>
+        <w:t> :</w:t>
       </w:r>
       <w:r>
         <w:rPr>
@@ -120,7 +153,7 @@
           <w:szCs w:val="24"/>
           <w:lang w:val="fr-CA"/>
         </w:rPr>
-        <w:t>GPV</w:t>
+        <w:t xml:space="preserve"> GPV</w:t>
       </w:r>
     </w:p>
     <w:p>
@@ -188,7 +221,23 @@
           <w:sz w:val="24"/>
           <w:lang w:val="fr-CA"/>
         </w:rPr>
-        <w:t>Jean-Christophe : Codeur en chef : Vérifier les algos, code simple</w:t>
+        <w:t xml:space="preserve">Jean-Christophe : Codeur en chef : Vérifier les </w:t>
+      </w:r>
+      <w:proofErr w:type="spellStart"/>
+      <w:r>
+        <w:rPr>
+          <w:sz w:val="24"/>
+          <w:lang w:val="fr-CA"/>
+        </w:rPr>
+        <w:t>algos</w:t>
+      </w:r>
+      <w:proofErr w:type="spellEnd"/>
+      <w:r>
+        <w:rPr>
+          <w:sz w:val="24"/>
+          <w:lang w:val="fr-CA"/>
+        </w:rPr>
+        <w:t>, code simple</w:t>
       </w:r>
     </w:p>
     <w:p>
@@ -207,7 +256,23 @@
           <w:sz w:val="24"/>
           <w:lang w:val="fr-CA"/>
         </w:rPr>
-        <w:t>Charles : Contrôle des normes de l’équipe : Tests, Factorisation, Javadoc, Indentation, Propreté</w:t>
+        <w:t xml:space="preserve">Charles : Contrôle des normes de l’équipe : Tests, Factorisation, </w:t>
+      </w:r>
+      <w:proofErr w:type="spellStart"/>
+      <w:r>
+        <w:rPr>
+          <w:sz w:val="24"/>
+          <w:lang w:val="fr-CA"/>
+        </w:rPr>
+        <w:t>Javadoc</w:t>
+      </w:r>
+      <w:proofErr w:type="spellEnd"/>
+      <w:r>
+        <w:rPr>
+          <w:sz w:val="24"/>
+          <w:lang w:val="fr-CA"/>
+        </w:rPr>
+        <w:t>, Indentation, Propreté</w:t>
       </w:r>
     </w:p>
     <w:p>
@@ -226,7 +291,23 @@
           <w:sz w:val="24"/>
           <w:lang w:val="fr-CA"/>
         </w:rPr>
-        <w:t>Philippe-André : Chef (communication, direction, planif., animation)</w:t>
+        <w:t xml:space="preserve">Philippe-André : Chef (communication, direction, </w:t>
+      </w:r>
+      <w:proofErr w:type="spellStart"/>
+      <w:r>
+        <w:rPr>
+          <w:sz w:val="24"/>
+          <w:lang w:val="fr-CA"/>
+        </w:rPr>
+        <w:t>planif</w:t>
+      </w:r>
+      <w:proofErr w:type="spellEnd"/>
+      <w:r>
+        <w:rPr>
+          <w:sz w:val="24"/>
+          <w:lang w:val="fr-CA"/>
+        </w:rPr>
+        <w:t>., animation)</w:t>
       </w:r>
     </w:p>
     <w:p>
@@ -334,12 +415,14 @@
         </w:rPr>
         <w:t xml:space="preserve"> </w:t>
       </w:r>
+      <w:proofErr w:type="spellStart"/>
       <w:r>
         <w:rPr>
           <w:sz w:val="24"/>
         </w:rPr>
         <w:t>avril</w:t>
       </w:r>
+      <w:proofErr w:type="spellEnd"/>
       <w:r>
         <w:rPr>
           <w:sz w:val="24"/>
@@ -359,12 +442,28 @@
           <w:sz w:val="24"/>
         </w:rPr>
       </w:pPr>
+      <w:proofErr w:type="spellStart"/>
       <w:r>
         <w:rPr>
           <w:sz w:val="24"/>
         </w:rPr>
-        <w:t>Estimé : 56 heures</w:t>
+        <w:t>Estimé</w:t>
       </w:r>
+      <w:proofErr w:type="spellEnd"/>
+      <w:r>
+        <w:rPr>
+          <w:sz w:val="24"/>
+        </w:rPr>
+        <w:t xml:space="preserve"> : 56 </w:t>
+      </w:r>
+      <w:proofErr w:type="spellStart"/>
+      <w:r>
+        <w:rPr>
+          <w:sz w:val="24"/>
+        </w:rPr>
+        <w:t>heures</w:t>
+      </w:r>
+      <w:proofErr w:type="spellEnd"/>
     </w:p>
     <w:p>
       <w:pPr>
@@ -572,7 +671,21 @@
         <w:rPr>
           <w:lang w:val="fr-CA"/>
         </w:rPr>
-        <w:t xml:space="preserve">« Backlog » de </w:t>
+        <w:t>« </w:t>
+      </w:r>
+      <w:proofErr w:type="spellStart"/>
+      <w:r>
+        <w:rPr>
+          <w:lang w:val="fr-CA"/>
+        </w:rPr>
+        <w:t>Backlog</w:t>
+      </w:r>
+      <w:proofErr w:type="spellEnd"/>
+      <w:r>
+        <w:rPr>
+          <w:lang w:val="fr-CA"/>
+        </w:rPr>
+        <w:t xml:space="preserve"> » de </w:t>
       </w:r>
       <w:r>
         <w:rPr>
@@ -783,7 +896,27 @@
                 <w:highlight w:val="yellow"/>
                 <w:lang w:val="fr-CA"/>
               </w:rPr>
-              <w:t xml:space="preserve">Rajouter des cheveux dans le .obj </w:t>
+              <w:t>Rajouter des cheveux dans le .</w:t>
+            </w:r>
+            <w:proofErr w:type="spellStart"/>
+            <w:r>
+              <w:rPr>
+                <w:b/>
+                <w:sz w:val="22"/>
+                <w:highlight w:val="yellow"/>
+                <w:lang w:val="fr-CA"/>
+              </w:rPr>
+              <w:t>obj</w:t>
+            </w:r>
+            <w:proofErr w:type="spellEnd"/>
+            <w:r>
+              <w:rPr>
+                <w:b/>
+                <w:sz w:val="22"/>
+                <w:highlight w:val="yellow"/>
+                <w:lang w:val="fr-CA"/>
+              </w:rPr>
+              <w:t xml:space="preserve"> </w:t>
             </w:r>
           </w:p>
           <w:p>
@@ -872,7 +1005,21 @@
               <w:rPr>
                 <w:lang w:val="fr-CA"/>
               </w:rPr>
-              <w:t>1.2.1. avoir une interface</w:t>
+              <w:t xml:space="preserve">1.2.1. </w:t>
+            </w:r>
+            <w:proofErr w:type="gramStart"/>
+            <w:r>
+              <w:rPr>
+                <w:lang w:val="fr-CA"/>
+              </w:rPr>
+              <w:t>avoir</w:t>
+            </w:r>
+            <w:proofErr w:type="gramEnd"/>
+            <w:r>
+              <w:rPr>
+                <w:lang w:val="fr-CA"/>
+              </w:rPr>
+              <w:t xml:space="preserve"> une interface</w:t>
             </w:r>
           </w:p>
           <w:p>
@@ -944,7 +1091,21 @@
               <w:rPr>
                 <w:lang w:val="fr-CA"/>
               </w:rPr>
-              <w:t>Importer un obj qui vient d’Internet</w:t>
+              <w:t xml:space="preserve">Importer un </w:t>
+            </w:r>
+            <w:proofErr w:type="spellStart"/>
+            <w:r>
+              <w:rPr>
+                <w:lang w:val="fr-CA"/>
+              </w:rPr>
+              <w:t>obj</w:t>
+            </w:r>
+            <w:proofErr w:type="spellEnd"/>
+            <w:r>
+              <w:rPr>
+                <w:lang w:val="fr-CA"/>
+              </w:rPr>
+              <w:t xml:space="preserve"> qui vient d’Internet</w:t>
             </w:r>
           </w:p>
           <w:p>
@@ -1531,7 +1692,21 @@
               <w:rPr>
                 <w:lang w:val="fr-CA"/>
               </w:rPr>
-              <w:t>1.2.1. avoir une interface</w:t>
+              <w:t xml:space="preserve">1.2.1. </w:t>
+            </w:r>
+            <w:proofErr w:type="gramStart"/>
+            <w:r>
+              <w:rPr>
+                <w:lang w:val="fr-CA"/>
+              </w:rPr>
+              <w:t>avoir</w:t>
+            </w:r>
+            <w:proofErr w:type="gramEnd"/>
+            <w:r>
+              <w:rPr>
+                <w:lang w:val="fr-CA"/>
+              </w:rPr>
+              <w:t xml:space="preserve"> une interface</w:t>
             </w:r>
           </w:p>
           <w:p>
@@ -1627,7 +1802,21 @@
               <w:rPr>
                 <w:lang w:val="fr-CA"/>
               </w:rPr>
-              <w:t>L’objet tourne en étant centré au milieu</w:t>
+              <w:t xml:space="preserve">L’objet tourne en étant </w:t>
+            </w:r>
+            <w:proofErr w:type="gramStart"/>
+            <w:r>
+              <w:rPr>
+                <w:lang w:val="fr-CA"/>
+              </w:rPr>
+              <w:t>centré</w:t>
+            </w:r>
+            <w:proofErr w:type="gramEnd"/>
+            <w:r>
+              <w:rPr>
+                <w:lang w:val="fr-CA"/>
+              </w:rPr>
+              <w:t xml:space="preserve"> au milieu</w:t>
             </w:r>
           </w:p>
           <w:p>
@@ -1676,8 +1865,9 @@
                 <w:highlight w:val="yellow"/>
                 <w:lang w:val="fr-CA"/>
               </w:rPr>
-              <w:t>2. Rajouter des polygones dans l’obj (smooth, détails)</w:t>
-            </w:r>
+              <w:t>2. Rajouter des polygones dans l’</w:t>
+            </w:r>
+            <w:proofErr w:type="spellStart"/>
             <w:r>
               <w:rPr>
                 <w:b/>
@@ -1685,6 +1875,45 @@
                 <w:highlight w:val="yellow"/>
                 <w:lang w:val="fr-CA"/>
               </w:rPr>
+              <w:t>obj</w:t>
+            </w:r>
+            <w:proofErr w:type="spellEnd"/>
+            <w:r>
+              <w:rPr>
+                <w:b/>
+                <w:sz w:val="22"/>
+                <w:highlight w:val="yellow"/>
+                <w:lang w:val="fr-CA"/>
+              </w:rPr>
+              <w:t xml:space="preserve"> (</w:t>
+            </w:r>
+            <w:proofErr w:type="spellStart"/>
+            <w:r>
+              <w:rPr>
+                <w:b/>
+                <w:sz w:val="22"/>
+                <w:highlight w:val="yellow"/>
+                <w:lang w:val="fr-CA"/>
+              </w:rPr>
+              <w:t>smooth</w:t>
+            </w:r>
+            <w:proofErr w:type="spellEnd"/>
+            <w:r>
+              <w:rPr>
+                <w:b/>
+                <w:sz w:val="22"/>
+                <w:highlight w:val="yellow"/>
+                <w:lang w:val="fr-CA"/>
+              </w:rPr>
+              <w:t>, détails)</w:t>
+            </w:r>
+            <w:r>
+              <w:rPr>
+                <w:b/>
+                <w:sz w:val="22"/>
+                <w:highlight w:val="yellow"/>
+                <w:lang w:val="fr-CA"/>
+              </w:rPr>
               <w:t xml:space="preserve"> </w:t>
             </w:r>
           </w:p>
@@ -1816,7 +2045,21 @@
               <w:rPr>
                 <w:lang w:val="fr-CA"/>
               </w:rPr>
-              <w:t>.2.1. avoir une interface</w:t>
+              <w:t xml:space="preserve">.2.1. </w:t>
+            </w:r>
+            <w:proofErr w:type="gramStart"/>
+            <w:r>
+              <w:rPr>
+                <w:lang w:val="fr-CA"/>
+              </w:rPr>
+              <w:t>avoir</w:t>
+            </w:r>
+            <w:proofErr w:type="gramEnd"/>
+            <w:r>
+              <w:rPr>
+                <w:lang w:val="fr-CA"/>
+              </w:rPr>
+              <w:t xml:space="preserve"> une interface</w:t>
             </w:r>
           </w:p>
           <w:p>
@@ -1879,7 +2122,21 @@
               <w:rPr>
                 <w:lang w:val="fr-CA"/>
               </w:rPr>
-              <w:t>2.3.2 Lisser les formes du visage (smoothering)</w:t>
+              <w:t>2.3.2 Lisser les formes du visage (</w:t>
+            </w:r>
+            <w:proofErr w:type="spellStart"/>
+            <w:r>
+              <w:rPr>
+                <w:lang w:val="fr-CA"/>
+              </w:rPr>
+              <w:t>smoothering</w:t>
+            </w:r>
+            <w:proofErr w:type="spellEnd"/>
+            <w:r>
+              <w:rPr>
+                <w:lang w:val="fr-CA"/>
+              </w:rPr>
+              <w:t>)</w:t>
             </w:r>
           </w:p>
           <w:p>
@@ -2149,7 +2406,21 @@
               <w:rPr>
                 <w:lang w:val="fr-CA"/>
               </w:rPr>
-              <w:t>.2.1. avoir une interface</w:t>
+              <w:t xml:space="preserve">.2.1. </w:t>
+            </w:r>
+            <w:proofErr w:type="gramStart"/>
+            <w:r>
+              <w:rPr>
+                <w:lang w:val="fr-CA"/>
+              </w:rPr>
+              <w:t>avoir</w:t>
+            </w:r>
+            <w:proofErr w:type="gramEnd"/>
+            <w:r>
+              <w:rPr>
+                <w:lang w:val="fr-CA"/>
+              </w:rPr>
+              <w:t xml:space="preserve"> une interface</w:t>
             </w:r>
           </w:p>
           <w:p>
@@ -2245,7 +2516,21 @@
               <w:rPr>
                 <w:lang w:val="fr-CA"/>
               </w:rPr>
-              <w:t>Vérifier si on peut jumeler des .obj en un seul fichier, sinon faire des groupes.</w:t>
+              <w:t>Vérifier si on peut jumeler des .</w:t>
+            </w:r>
+            <w:proofErr w:type="spellStart"/>
+            <w:r>
+              <w:rPr>
+                <w:lang w:val="fr-CA"/>
+              </w:rPr>
+              <w:t>obj</w:t>
+            </w:r>
+            <w:proofErr w:type="spellEnd"/>
+            <w:r>
+              <w:rPr>
+                <w:lang w:val="fr-CA"/>
+              </w:rPr>
+              <w:t xml:space="preserve"> en un seul fichier, sinon faire des groupes.</w:t>
             </w:r>
           </w:p>
           <w:p>
@@ -2838,7 +3123,21 @@
               <w:rPr>
                 <w:lang w:val="fr-CA"/>
               </w:rPr>
-              <w:t>1.2.1. avoir une interface</w:t>
+              <w:t xml:space="preserve">1.2.1. </w:t>
+            </w:r>
+            <w:proofErr w:type="gramStart"/>
+            <w:r>
+              <w:rPr>
+                <w:lang w:val="fr-CA"/>
+              </w:rPr>
+              <w:t>avoir</w:t>
+            </w:r>
+            <w:proofErr w:type="gramEnd"/>
+            <w:r>
+              <w:rPr>
+                <w:lang w:val="fr-CA"/>
+              </w:rPr>
+              <w:t xml:space="preserve"> une interface</w:t>
             </w:r>
           </w:p>
           <w:p>
@@ -2906,11 +3205,19 @@
               </w:rPr>
               <w:t xml:space="preserve">1.4.1. </w:t>
             </w:r>
-            <w:r>
-              <w:rPr>
-                <w:lang w:val="fr-CA"/>
-              </w:rPr>
-              <w:t>une fenêtre additionnelle peut s’ouvrir à la place d’une nouvelle vue, mais elle doit bloquer le focus de la fenêtre principale</w:t>
+            <w:proofErr w:type="gramStart"/>
+            <w:r>
+              <w:rPr>
+                <w:lang w:val="fr-CA"/>
+              </w:rPr>
+              <w:t>une</w:t>
+            </w:r>
+            <w:proofErr w:type="gramEnd"/>
+            <w:r>
+              <w:rPr>
+                <w:lang w:val="fr-CA"/>
+              </w:rPr>
+              <w:t xml:space="preserve"> fenêtre additionnelle peut s’ouvrir à la place d’une nouvelle vue, mais elle doit bloquer le focus de la fenêtre principale</w:t>
             </w:r>
             <w:r>
               <w:rPr>
@@ -2948,11 +3255,19 @@
               </w:rPr>
               <w:t xml:space="preserve">1.5.1. </w:t>
             </w:r>
-            <w:r>
-              <w:rPr>
-                <w:lang w:val="fr-CA"/>
-              </w:rPr>
-              <w:t>on doit être dans une autre section du programme qui nous empêche de modifier le visage</w:t>
+            <w:proofErr w:type="gramStart"/>
+            <w:r>
+              <w:rPr>
+                <w:lang w:val="fr-CA"/>
+              </w:rPr>
+              <w:t>on</w:t>
+            </w:r>
+            <w:proofErr w:type="gramEnd"/>
+            <w:r>
+              <w:rPr>
+                <w:lang w:val="fr-CA"/>
+              </w:rPr>
+              <w:t xml:space="preserve"> doit être dans une autre section du programme qui nous empêche de modifier le visage</w:t>
             </w:r>
           </w:p>
           <w:p>
@@ -2984,12 +3299,14 @@
               </w:rPr>
               <w:t xml:space="preserve">1.6.1. </w:t>
             </w:r>
+            <w:proofErr w:type="gramStart"/>
             <w:r>
               <w:rPr>
                 <w:lang w:val="fr-CA"/>
               </w:rPr>
               <w:t>aucun</w:t>
             </w:r>
+            <w:proofErr w:type="gramEnd"/>
           </w:p>
           <w:p>
             <w:pPr>
@@ -3013,8 +3330,9 @@
                 <w:highlight w:val="yellow"/>
                 <w:lang w:val="fr-CA"/>
               </w:rPr>
-              <w:t>Afficher un onglet qui affiche les SNPs</w:t>
-            </w:r>
+              <w:t xml:space="preserve">Afficher un onglet qui affiche les </w:t>
+            </w:r>
+            <w:proofErr w:type="spellStart"/>
             <w:r>
               <w:rPr>
                 <w:b/>
@@ -3022,6 +3340,16 @@
                 <w:highlight w:val="yellow"/>
                 <w:lang w:val="fr-CA"/>
               </w:rPr>
+              <w:t>SNPs</w:t>
+            </w:r>
+            <w:proofErr w:type="spellEnd"/>
+            <w:r>
+              <w:rPr>
+                <w:b/>
+                <w:sz w:val="22"/>
+                <w:highlight w:val="yellow"/>
+                <w:lang w:val="fr-CA"/>
+              </w:rPr>
               <w:t xml:space="preserve"> de la peau</w:t>
             </w:r>
           </w:p>
@@ -3101,11 +3429,19 @@
               </w:rPr>
               <w:t xml:space="preserve">2.2.1. </w:t>
             </w:r>
-            <w:r>
-              <w:rPr>
-                <w:lang w:val="fr-CA"/>
-              </w:rPr>
-              <w:t>item 1</w:t>
+            <w:proofErr w:type="gramStart"/>
+            <w:r>
+              <w:rPr>
+                <w:lang w:val="fr-CA"/>
+              </w:rPr>
+              <w:t>item</w:t>
+            </w:r>
+            <w:proofErr w:type="gramEnd"/>
+            <w:r>
+              <w:rPr>
+                <w:lang w:val="fr-CA"/>
+              </w:rPr>
+              <w:t xml:space="preserve"> 1</w:t>
             </w:r>
           </w:p>
           <w:p>
@@ -3150,7 +3486,21 @@
               <w:rPr>
                 <w:lang w:val="fr-CA"/>
               </w:rPr>
-              <w:t>2.3.3 Dans cet onglet, il y a tous les SNPs qui influencent la peau et leurs informations (séquences, chromosome, Gène, position de la variation)</w:t>
+              <w:t xml:space="preserve">2.3.3 Dans cet onglet, il y a tous les </w:t>
+            </w:r>
+            <w:proofErr w:type="spellStart"/>
+            <w:r>
+              <w:rPr>
+                <w:lang w:val="fr-CA"/>
+              </w:rPr>
+              <w:t>SNPs</w:t>
+            </w:r>
+            <w:proofErr w:type="spellEnd"/>
+            <w:r>
+              <w:rPr>
+                <w:lang w:val="fr-CA"/>
+              </w:rPr>
+              <w:t xml:space="preserve"> qui influencent la peau et leurs informations (séquences, chromosome, Gène, position de la variation)</w:t>
             </w:r>
           </w:p>
           <w:p>
@@ -3227,11 +3577,19 @@
               </w:rPr>
               <w:t xml:space="preserve">2.5.1. </w:t>
             </w:r>
-            <w:r>
-              <w:rPr>
-                <w:lang w:val="fr-CA"/>
-              </w:rPr>
-              <w:t>on doit pouvoir observer les modifications faites à la peau</w:t>
+            <w:proofErr w:type="gramStart"/>
+            <w:r>
+              <w:rPr>
+                <w:lang w:val="fr-CA"/>
+              </w:rPr>
+              <w:t>on</w:t>
+            </w:r>
+            <w:proofErr w:type="gramEnd"/>
+            <w:r>
+              <w:rPr>
+                <w:lang w:val="fr-CA"/>
+              </w:rPr>
+              <w:t xml:space="preserve"> doit pouvoir observer les modifications faites à la peau</w:t>
             </w:r>
           </w:p>
           <w:p>
@@ -3673,7 +4031,27 @@
                 <w:highlight w:val="yellow"/>
                 <w:lang w:val="fr-CA"/>
               </w:rPr>
-              <w:t>Afficher un onglet qui affiche les SNPs des yeux</w:t>
+              <w:t xml:space="preserve">Afficher un onglet qui affiche les </w:t>
+            </w:r>
+            <w:proofErr w:type="spellStart"/>
+            <w:r>
+              <w:rPr>
+                <w:b/>
+                <w:sz w:val="22"/>
+                <w:highlight w:val="yellow"/>
+                <w:lang w:val="fr-CA"/>
+              </w:rPr>
+              <w:t>SNPs</w:t>
+            </w:r>
+            <w:proofErr w:type="spellEnd"/>
+            <w:r>
+              <w:rPr>
+                <w:b/>
+                <w:sz w:val="22"/>
+                <w:highlight w:val="yellow"/>
+                <w:lang w:val="fr-CA"/>
+              </w:rPr>
+              <w:t xml:space="preserve"> des yeux</w:t>
             </w:r>
           </w:p>
           <w:p>
@@ -3793,8 +4171,16 @@
               <w:rPr>
                 <w:lang w:val="fr-CA"/>
               </w:rPr>
-              <w:t>2.3.2 La vue ADN contient un onglet « Yeux»</w:t>
-            </w:r>
+              <w:t>2.3.2 La vue ADN contient un onglet « </w:t>
+            </w:r>
+            <w:proofErr w:type="gramStart"/>
+            <w:r>
+              <w:rPr>
+                <w:lang w:val="fr-CA"/>
+              </w:rPr>
+              <w:t>Yeux»</w:t>
+            </w:r>
+            <w:proofErr w:type="gramEnd"/>
           </w:p>
           <w:p>
             <w:pPr>
@@ -3808,7 +4194,21 @@
               <w:rPr>
                 <w:lang w:val="fr-CA"/>
               </w:rPr>
-              <w:t>2.3.3 Dans cet onglet, il y a tous les SNPs qui influencent les yeux et leurs informations (séquences, chromosome, Gène, position de la variation)</w:t>
+              <w:t xml:space="preserve">2.3.3 Dans cet onglet, il y a tous les </w:t>
+            </w:r>
+            <w:proofErr w:type="spellStart"/>
+            <w:r>
+              <w:rPr>
+                <w:lang w:val="fr-CA"/>
+              </w:rPr>
+              <w:t>SNPs</w:t>
+            </w:r>
+            <w:proofErr w:type="spellEnd"/>
+            <w:r>
+              <w:rPr>
+                <w:lang w:val="fr-CA"/>
+              </w:rPr>
+              <w:t xml:space="preserve"> qui influencent les yeux et leurs informations (séquences, chromosome, Gène, position de la variation)</w:t>
             </w:r>
           </w:p>
           <w:p>
@@ -3885,11 +4285,19 @@
               </w:rPr>
               <w:t xml:space="preserve">2.5.1. </w:t>
             </w:r>
-            <w:r>
-              <w:rPr>
-                <w:lang w:val="fr-CA"/>
-              </w:rPr>
-              <w:t>on doit pouvoir observer les modifications faites aux yeux</w:t>
+            <w:proofErr w:type="gramStart"/>
+            <w:r>
+              <w:rPr>
+                <w:lang w:val="fr-CA"/>
+              </w:rPr>
+              <w:t>on</w:t>
+            </w:r>
+            <w:proofErr w:type="gramEnd"/>
+            <w:r>
+              <w:rPr>
+                <w:lang w:val="fr-CA"/>
+              </w:rPr>
+              <w:t xml:space="preserve"> doit pouvoir observer les modifications faites aux yeux</w:t>
             </w:r>
           </w:p>
           <w:p>
@@ -4332,8 +4740,9 @@
                 <w:highlight w:val="yellow"/>
                 <w:lang w:val="fr-CA"/>
               </w:rPr>
-              <w:t xml:space="preserve">Afficher un onglet qui affiche les SNPs des </w:t>
-            </w:r>
+              <w:t xml:space="preserve">Afficher un onglet qui affiche les </w:t>
+            </w:r>
+            <w:proofErr w:type="spellStart"/>
             <w:r>
               <w:rPr>
                 <w:b/>
@@ -4341,6 +4750,25 @@
                 <w:highlight w:val="yellow"/>
                 <w:lang w:val="fr-CA"/>
               </w:rPr>
+              <w:t>SNPs</w:t>
+            </w:r>
+            <w:proofErr w:type="spellEnd"/>
+            <w:r>
+              <w:rPr>
+                <w:b/>
+                <w:sz w:val="22"/>
+                <w:highlight w:val="yellow"/>
+                <w:lang w:val="fr-CA"/>
+              </w:rPr>
+              <w:t xml:space="preserve"> des </w:t>
+            </w:r>
+            <w:r>
+              <w:rPr>
+                <w:b/>
+                <w:sz w:val="22"/>
+                <w:highlight w:val="yellow"/>
+                <w:lang w:val="fr-CA"/>
+              </w:rPr>
               <w:t>cheveux</w:t>
             </w:r>
           </w:p>
@@ -4475,7 +4903,21 @@
               <w:rPr>
                 <w:lang w:val="fr-CA"/>
               </w:rPr>
-              <w:t>2.3.3 Dans cet onglet, il y a tous les SNPs qui influencent les yeux et leurs informations (séquences, chromosome, Gène, position de la variation)</w:t>
+              <w:t xml:space="preserve">2.3.3 Dans cet onglet, il y a tous les </w:t>
+            </w:r>
+            <w:proofErr w:type="spellStart"/>
+            <w:r>
+              <w:rPr>
+                <w:lang w:val="fr-CA"/>
+              </w:rPr>
+              <w:t>SNPs</w:t>
+            </w:r>
+            <w:proofErr w:type="spellEnd"/>
+            <w:r>
+              <w:rPr>
+                <w:lang w:val="fr-CA"/>
+              </w:rPr>
+              <w:t xml:space="preserve"> qui influencent les yeux et leurs informations (séquences, chromosome, Gène, position de la variation)</w:t>
             </w:r>
           </w:p>
           <w:p>
@@ -4552,11 +4994,19 @@
               </w:rPr>
               <w:t xml:space="preserve">2.5.1. </w:t>
             </w:r>
-            <w:r>
-              <w:rPr>
-                <w:lang w:val="fr-CA"/>
-              </w:rPr>
-              <w:t>on doit pouvoir observer les modifications faites aux yeux</w:t>
+            <w:proofErr w:type="gramStart"/>
+            <w:r>
+              <w:rPr>
+                <w:lang w:val="fr-CA"/>
+              </w:rPr>
+              <w:t>on</w:t>
+            </w:r>
+            <w:proofErr w:type="gramEnd"/>
+            <w:r>
+              <w:rPr>
+                <w:lang w:val="fr-CA"/>
+              </w:rPr>
+              <w:t xml:space="preserve"> doit pouvoir observer les modifications faites aux yeux</w:t>
             </w:r>
           </w:p>
           <w:p>
@@ -5131,7 +5581,21 @@
               <w:rPr>
                 <w:lang w:val="fr-CA"/>
               </w:rPr>
-              <w:t>1.2.1. avoir une interface</w:t>
+              <w:t xml:space="preserve">1.2.1. </w:t>
+            </w:r>
+            <w:proofErr w:type="gramStart"/>
+            <w:r>
+              <w:rPr>
+                <w:lang w:val="fr-CA"/>
+              </w:rPr>
+              <w:t>avoir</w:t>
+            </w:r>
+            <w:proofErr w:type="gramEnd"/>
+            <w:r>
+              <w:rPr>
+                <w:lang w:val="fr-CA"/>
+              </w:rPr>
+              <w:t xml:space="preserve"> une interface</w:t>
             </w:r>
           </w:p>
           <w:p>
@@ -5434,11 +5898,19 @@
               </w:rPr>
               <w:t xml:space="preserve">.2.1. </w:t>
             </w:r>
-            <w:r>
-              <w:rPr>
-                <w:lang w:val="fr-CA"/>
-              </w:rPr>
-              <w:t>voir item 1</w:t>
+            <w:proofErr w:type="gramStart"/>
+            <w:r>
+              <w:rPr>
+                <w:lang w:val="fr-CA"/>
+              </w:rPr>
+              <w:t>voir</w:t>
+            </w:r>
+            <w:proofErr w:type="gramEnd"/>
+            <w:r>
+              <w:rPr>
+                <w:lang w:val="fr-CA"/>
+              </w:rPr>
+              <w:t xml:space="preserve"> item 1</w:t>
             </w:r>
           </w:p>
           <w:p>
@@ -5486,13 +5958,41 @@
               <w:rPr>
                 <w:lang w:val="fr-CA"/>
               </w:rPr>
-              <w:t>Coder un algo pour déterminer les allèles des</w:t>
-            </w:r>
-            <w:r>
-              <w:rPr>
-                <w:lang w:val="fr-CA"/>
-              </w:rPr>
-              <w:t xml:space="preserve"> snp selon la couleur des cheveux</w:t>
+              <w:t xml:space="preserve">Coder un </w:t>
+            </w:r>
+            <w:proofErr w:type="spellStart"/>
+            <w:r>
+              <w:rPr>
+                <w:lang w:val="fr-CA"/>
+              </w:rPr>
+              <w:t>algo</w:t>
+            </w:r>
+            <w:proofErr w:type="spellEnd"/>
+            <w:r>
+              <w:rPr>
+                <w:lang w:val="fr-CA"/>
+              </w:rPr>
+              <w:t xml:space="preserve"> pour déterminer les allèles des</w:t>
+            </w:r>
+            <w:r>
+              <w:rPr>
+                <w:lang w:val="fr-CA"/>
+              </w:rPr>
+              <w:t xml:space="preserve"> </w:t>
+            </w:r>
+            <w:proofErr w:type="spellStart"/>
+            <w:r>
+              <w:rPr>
+                <w:lang w:val="fr-CA"/>
+              </w:rPr>
+              <w:t>snp</w:t>
+            </w:r>
+            <w:proofErr w:type="spellEnd"/>
+            <w:r>
+              <w:rPr>
+                <w:lang w:val="fr-CA"/>
+              </w:rPr>
+              <w:t xml:space="preserve"> selon la couleur des cheveux</w:t>
             </w:r>
             <w:r>
               <w:rPr>
@@ -5584,11 +6084,19 @@
               </w:rPr>
               <w:t xml:space="preserve">.5.1. </w:t>
             </w:r>
-            <w:r>
-              <w:rPr>
-                <w:lang w:val="fr-CA"/>
-              </w:rPr>
-              <w:t>un bon allèle doit être détecté.</w:t>
+            <w:proofErr w:type="gramStart"/>
+            <w:r>
+              <w:rPr>
+                <w:lang w:val="fr-CA"/>
+              </w:rPr>
+              <w:t>un</w:t>
+            </w:r>
+            <w:proofErr w:type="gramEnd"/>
+            <w:r>
+              <w:rPr>
+                <w:lang w:val="fr-CA"/>
+              </w:rPr>
+              <w:t xml:space="preserve"> bon allèle doit être détecté.</w:t>
             </w:r>
           </w:p>
           <w:p>
@@ -5776,11 +6284,19 @@
               </w:rPr>
               <w:t xml:space="preserve">.2.1. </w:t>
             </w:r>
-            <w:r>
-              <w:rPr>
-                <w:lang w:val="fr-CA"/>
-              </w:rPr>
-              <w:t>voir item 2</w:t>
+            <w:proofErr w:type="gramStart"/>
+            <w:r>
+              <w:rPr>
+                <w:lang w:val="fr-CA"/>
+              </w:rPr>
+              <w:t>voir</w:t>
+            </w:r>
+            <w:proofErr w:type="gramEnd"/>
+            <w:r>
+              <w:rPr>
+                <w:lang w:val="fr-CA"/>
+              </w:rPr>
+              <w:t xml:space="preserve"> item 2</w:t>
             </w:r>
           </w:p>
           <w:p>
@@ -5843,7 +6359,21 @@
               <w:rPr>
                 <w:lang w:val="fr-CA"/>
               </w:rPr>
-              <w:t>3.3.2. S’il y a plusieurs choix possible, utiliser les statistiques de répartitions des allèles dans la population européenne.</w:t>
+              <w:t xml:space="preserve">3.3.2. S’il y a </w:t>
+            </w:r>
+            <w:proofErr w:type="gramStart"/>
+            <w:r>
+              <w:rPr>
+                <w:lang w:val="fr-CA"/>
+              </w:rPr>
+              <w:t>plusieurs choix possible</w:t>
+            </w:r>
+            <w:proofErr w:type="gramEnd"/>
+            <w:r>
+              <w:rPr>
+                <w:lang w:val="fr-CA"/>
+              </w:rPr>
+              <w:t>, utiliser les statistiques de répartitions des allèles dans la population européenne.</w:t>
             </w:r>
           </w:p>
           <w:p>
@@ -5935,11 +6465,19 @@
               </w:rPr>
               <w:t xml:space="preserve">.5.1. </w:t>
             </w:r>
-            <w:r>
-              <w:rPr>
-                <w:lang w:val="fr-CA"/>
-              </w:rPr>
-              <w:t>la séquence doit contenir l’allèle dans sa séquence.</w:t>
+            <w:proofErr w:type="gramStart"/>
+            <w:r>
+              <w:rPr>
+                <w:lang w:val="fr-CA"/>
+              </w:rPr>
+              <w:t>la</w:t>
+            </w:r>
+            <w:proofErr w:type="gramEnd"/>
+            <w:r>
+              <w:rPr>
+                <w:lang w:val="fr-CA"/>
+              </w:rPr>
+              <w:t xml:space="preserve"> séquence doit contenir l’allèle dans sa séquence.</w:t>
             </w:r>
           </w:p>
           <w:p>
@@ -6038,7 +6576,21 @@
               <w:rPr>
                 <w:lang w:val="fr-CA"/>
               </w:rPr>
-              <w:t>, il peut créer un snp avec le bon allèle dans sa séquence.</w:t>
+              <w:t xml:space="preserve">, il peut créer un </w:t>
+            </w:r>
+            <w:proofErr w:type="spellStart"/>
+            <w:r>
+              <w:rPr>
+                <w:lang w:val="fr-CA"/>
+              </w:rPr>
+              <w:t>snp</w:t>
+            </w:r>
+            <w:proofErr w:type="spellEnd"/>
+            <w:r>
+              <w:rPr>
+                <w:lang w:val="fr-CA"/>
+              </w:rPr>
+              <w:t xml:space="preserve"> avec le bon allèle dans sa séquence.</w:t>
             </w:r>
           </w:p>
         </w:tc>
@@ -6456,8 +7008,9 @@
                 <w:highlight w:val="green"/>
                 <w:lang w:val="fr-CA"/>
               </w:rPr>
-              <w:t>Ajouter un slider</w:t>
-            </w:r>
+              <w:t xml:space="preserve">Ajouter un </w:t>
+            </w:r>
+            <w:proofErr w:type="spellStart"/>
             <w:r>
               <w:rPr>
                 <w:b/>
@@ -6465,6 +7018,16 @@
                 <w:highlight w:val="green"/>
                 <w:lang w:val="fr-CA"/>
               </w:rPr>
+              <w:t>slider</w:t>
+            </w:r>
+            <w:proofErr w:type="spellEnd"/>
+            <w:r>
+              <w:rPr>
+                <w:b/>
+                <w:sz w:val="22"/>
+                <w:highlight w:val="green"/>
+                <w:lang w:val="fr-CA"/>
+              </w:rPr>
               <w:t xml:space="preserve"> permettant d’écarter les yeux</w:t>
             </w:r>
           </w:p>
@@ -6549,12 +7112,14 @@
               </w:rPr>
               <w:t xml:space="preserve">2.2.1. </w:t>
             </w:r>
+            <w:proofErr w:type="gramStart"/>
             <w:r>
               <w:rPr>
                 <w:lang w:val="fr-CA"/>
               </w:rPr>
               <w:t>aucune</w:t>
             </w:r>
+            <w:proofErr w:type="gramEnd"/>
           </w:p>
           <w:p>
             <w:pPr>
@@ -6585,11 +7150,33 @@
               </w:rPr>
               <w:t xml:space="preserve">2.3.1. </w:t>
             </w:r>
-            <w:r>
-              <w:rPr>
-                <w:lang w:val="fr-CA"/>
-              </w:rPr>
-              <w:t>créer une zone « slider des yeux »</w:t>
+            <w:proofErr w:type="gramStart"/>
+            <w:r>
+              <w:rPr>
+                <w:lang w:val="fr-CA"/>
+              </w:rPr>
+              <w:t>créer</w:t>
+            </w:r>
+            <w:proofErr w:type="gramEnd"/>
+            <w:r>
+              <w:rPr>
+                <w:lang w:val="fr-CA"/>
+              </w:rPr>
+              <w:t xml:space="preserve"> une zone « </w:t>
+            </w:r>
+            <w:proofErr w:type="spellStart"/>
+            <w:r>
+              <w:rPr>
+                <w:lang w:val="fr-CA"/>
+              </w:rPr>
+              <w:t>slider</w:t>
+            </w:r>
+            <w:proofErr w:type="spellEnd"/>
+            <w:r>
+              <w:rPr>
+                <w:lang w:val="fr-CA"/>
+              </w:rPr>
+              <w:t xml:space="preserve"> des yeux »</w:t>
             </w:r>
           </w:p>
           <w:p>
@@ -6604,7 +7191,21 @@
               <w:rPr>
                 <w:lang w:val="fr-CA"/>
               </w:rPr>
-              <w:t xml:space="preserve">2.3.2 mettre un slider dedans </w:t>
+              <w:t xml:space="preserve">2.3.2 mettre un </w:t>
+            </w:r>
+            <w:proofErr w:type="spellStart"/>
+            <w:r>
+              <w:rPr>
+                <w:lang w:val="fr-CA"/>
+              </w:rPr>
+              <w:t>slider</w:t>
+            </w:r>
+            <w:proofErr w:type="spellEnd"/>
+            <w:r>
+              <w:rPr>
+                <w:lang w:val="fr-CA"/>
+              </w:rPr>
+              <w:t xml:space="preserve"> dedans </w:t>
             </w:r>
           </w:p>
           <w:p>
@@ -6634,7 +7235,21 @@
               <w:rPr>
                 <w:lang w:val="fr-CA"/>
               </w:rPr>
-              <w:t>2.4.1. Commencer sur une forme simple autre que le visage pour bien voir l’effet de l’algo.</w:t>
+              <w:t>2.4.1. Commencer sur une forme simple autre que le visage pour bien voir l’effet de l’</w:t>
+            </w:r>
+            <w:proofErr w:type="spellStart"/>
+            <w:r>
+              <w:rPr>
+                <w:lang w:val="fr-CA"/>
+              </w:rPr>
+              <w:t>algo</w:t>
+            </w:r>
+            <w:proofErr w:type="spellEnd"/>
+            <w:r>
+              <w:rPr>
+                <w:lang w:val="fr-CA"/>
+              </w:rPr>
+              <w:t>.</w:t>
             </w:r>
           </w:p>
           <w:p>
@@ -6666,12 +7281,42 @@
               </w:rPr>
               <w:t xml:space="preserve">2.5.1. </w:t>
             </w:r>
-            <w:r>
-              <w:rPr>
-                <w:lang w:val="fr-CA"/>
-              </w:rPr>
-              <w:t>le slider est dans une zone attitrée à l’oeil</w:t>
-            </w:r>
+            <w:proofErr w:type="gramStart"/>
+            <w:r>
+              <w:rPr>
+                <w:lang w:val="fr-CA"/>
+              </w:rPr>
+              <w:t>le</w:t>
+            </w:r>
+            <w:proofErr w:type="gramEnd"/>
+            <w:r>
+              <w:rPr>
+                <w:lang w:val="fr-CA"/>
+              </w:rPr>
+              <w:t xml:space="preserve"> </w:t>
+            </w:r>
+            <w:proofErr w:type="spellStart"/>
+            <w:r>
+              <w:rPr>
+                <w:lang w:val="fr-CA"/>
+              </w:rPr>
+              <w:t>slider</w:t>
+            </w:r>
+            <w:proofErr w:type="spellEnd"/>
+            <w:r>
+              <w:rPr>
+                <w:lang w:val="fr-CA"/>
+              </w:rPr>
+              <w:t xml:space="preserve"> est dans une zone attitrée à l’</w:t>
+            </w:r>
+            <w:proofErr w:type="spellStart"/>
+            <w:r>
+              <w:rPr>
+                <w:lang w:val="fr-CA"/>
+              </w:rPr>
+              <w:t>oeil</w:t>
+            </w:r>
+            <w:proofErr w:type="spellEnd"/>
           </w:p>
           <w:p>
             <w:pPr>
@@ -6827,7 +7472,21 @@
               <w:rPr>
                 <w:lang w:val="fr-CA"/>
               </w:rPr>
-              <w:t>2.2.1. item 1</w:t>
+              <w:t xml:space="preserve">2.2.1. </w:t>
+            </w:r>
+            <w:proofErr w:type="gramStart"/>
+            <w:r>
+              <w:rPr>
+                <w:lang w:val="fr-CA"/>
+              </w:rPr>
+              <w:t>item</w:t>
+            </w:r>
+            <w:proofErr w:type="gramEnd"/>
+            <w:r>
+              <w:rPr>
+                <w:lang w:val="fr-CA"/>
+              </w:rPr>
+              <w:t xml:space="preserve"> 1</w:t>
             </w:r>
           </w:p>
           <w:p>
@@ -6857,7 +7516,21 @@
               <w:rPr>
                 <w:lang w:val="fr-CA"/>
               </w:rPr>
-              <w:t>2.3.1. Trouver comment on peut travailler les points du .obj.</w:t>
+              <w:t>2.3.1. Trouver comment on peut travailler les points du .</w:t>
+            </w:r>
+            <w:proofErr w:type="spellStart"/>
+            <w:r>
+              <w:rPr>
+                <w:lang w:val="fr-CA"/>
+              </w:rPr>
+              <w:t>obj</w:t>
+            </w:r>
+            <w:proofErr w:type="spellEnd"/>
+            <w:r>
+              <w:rPr>
+                <w:lang w:val="fr-CA"/>
+              </w:rPr>
+              <w:t>.</w:t>
             </w:r>
           </w:p>
           <w:p>
@@ -6887,7 +7560,21 @@
               <w:rPr>
                 <w:lang w:val="fr-CA"/>
               </w:rPr>
-              <w:t>2.4.1. Commencer sur une forme simple autre que le visage pour bien voir l’effet de l’algo.</w:t>
+              <w:t>2.4.1. Commencer sur une forme simple autre que le visage pour bien voir l’effet de l’</w:t>
+            </w:r>
+            <w:proofErr w:type="spellStart"/>
+            <w:r>
+              <w:rPr>
+                <w:lang w:val="fr-CA"/>
+              </w:rPr>
+              <w:t>algo</w:t>
+            </w:r>
+            <w:proofErr w:type="spellEnd"/>
+            <w:r>
+              <w:rPr>
+                <w:lang w:val="fr-CA"/>
+              </w:rPr>
+              <w:t>.</w:t>
             </w:r>
           </w:p>
           <w:p>
@@ -7065,7 +7752,21 @@
               <w:rPr>
                 <w:lang w:val="fr-CA"/>
               </w:rPr>
-              <w:t>2.2.1. item 1</w:t>
+              <w:t xml:space="preserve">2.2.1. </w:t>
+            </w:r>
+            <w:proofErr w:type="gramStart"/>
+            <w:r>
+              <w:rPr>
+                <w:lang w:val="fr-CA"/>
+              </w:rPr>
+              <w:t>item</w:t>
+            </w:r>
+            <w:proofErr w:type="gramEnd"/>
+            <w:r>
+              <w:rPr>
+                <w:lang w:val="fr-CA"/>
+              </w:rPr>
+              <w:t xml:space="preserve"> 1</w:t>
             </w:r>
           </w:p>
           <w:p>
@@ -7095,7 +7796,21 @@
               <w:rPr>
                 <w:lang w:val="fr-CA"/>
               </w:rPr>
-              <w:t>2.3.1. Trouver comment on peut travailler les points du .obj.</w:t>
+              <w:t>2.3.1. Trouver comment on peut travailler les points du .</w:t>
+            </w:r>
+            <w:proofErr w:type="spellStart"/>
+            <w:r>
+              <w:rPr>
+                <w:lang w:val="fr-CA"/>
+              </w:rPr>
+              <w:t>obj</w:t>
+            </w:r>
+            <w:proofErr w:type="spellEnd"/>
+            <w:r>
+              <w:rPr>
+                <w:lang w:val="fr-CA"/>
+              </w:rPr>
+              <w:t>.</w:t>
             </w:r>
           </w:p>
           <w:p>
@@ -7125,7 +7840,21 @@
               <w:rPr>
                 <w:lang w:val="fr-CA"/>
               </w:rPr>
-              <w:t>2.4.1. Commencer sur une forme simple autre que le visage pour bien voir l’effet de l’algo.</w:t>
+              <w:t>2.4.1. Commencer sur une forme simple autre que le visage pour bien voir l’effet de l’</w:t>
+            </w:r>
+            <w:proofErr w:type="spellStart"/>
+            <w:r>
+              <w:rPr>
+                <w:lang w:val="fr-CA"/>
+              </w:rPr>
+              <w:t>algo</w:t>
+            </w:r>
+            <w:proofErr w:type="spellEnd"/>
+            <w:r>
+              <w:rPr>
+                <w:lang w:val="fr-CA"/>
+              </w:rPr>
+              <w:t>.</w:t>
             </w:r>
           </w:p>
           <w:p>
@@ -7279,7 +8008,21 @@
               <w:rPr>
                 <w:lang w:val="fr-CA"/>
               </w:rPr>
-              <w:t>on les déplace avec le slider.</w:t>
+              <w:t xml:space="preserve">on les déplace avec le </w:t>
+            </w:r>
+            <w:proofErr w:type="spellStart"/>
+            <w:r>
+              <w:rPr>
+                <w:lang w:val="fr-CA"/>
+              </w:rPr>
+              <w:t>slider</w:t>
+            </w:r>
+            <w:proofErr w:type="spellEnd"/>
+            <w:r>
+              <w:rPr>
+                <w:lang w:val="fr-CA"/>
+              </w:rPr>
+              <w:t>.</w:t>
             </w:r>
           </w:p>
         </w:tc>
@@ -7776,8 +8519,9 @@
                 <w:highlight w:val="yellow"/>
                 <w:lang w:val="fr-CA"/>
               </w:rPr>
-              <w:t xml:space="preserve">Ajouter un slider permettant de modifier la position des </w:t>
-            </w:r>
+              <w:t xml:space="preserve">Ajouter un </w:t>
+            </w:r>
+            <w:proofErr w:type="spellStart"/>
             <w:r>
               <w:rPr>
                 <w:b/>
@@ -7785,6 +8529,25 @@
                 <w:highlight w:val="yellow"/>
                 <w:lang w:val="fr-CA"/>
               </w:rPr>
+              <w:t>slider</w:t>
+            </w:r>
+            <w:proofErr w:type="spellEnd"/>
+            <w:r>
+              <w:rPr>
+                <w:b/>
+                <w:sz w:val="22"/>
+                <w:highlight w:val="yellow"/>
+                <w:lang w:val="fr-CA"/>
+              </w:rPr>
+              <w:t xml:space="preserve"> permettant de modifier la position des </w:t>
+            </w:r>
+            <w:r>
+              <w:rPr>
+                <w:b/>
+                <w:sz w:val="22"/>
+                <w:highlight w:val="yellow"/>
+                <w:lang w:val="fr-CA"/>
+              </w:rPr>
               <w:t>oreilles</w:t>
             </w:r>
           </w:p>
@@ -7867,8 +8630,16 @@
               <w:rPr>
                 <w:lang w:val="fr-CA"/>
               </w:rPr>
-              <w:t>2.2.1. aucune</w:t>
-            </w:r>
+              <w:t xml:space="preserve">2.2.1. </w:t>
+            </w:r>
+            <w:proofErr w:type="gramStart"/>
+            <w:r>
+              <w:rPr>
+                <w:lang w:val="fr-CA"/>
+              </w:rPr>
+              <w:t>aucune</w:t>
+            </w:r>
+            <w:proofErr w:type="gramEnd"/>
           </w:p>
           <w:p>
             <w:pPr>
@@ -7897,7 +8668,35 @@
               <w:rPr>
                 <w:lang w:val="fr-CA"/>
               </w:rPr>
-              <w:t>2.3.1. créer une zone « slider des</w:t>
+              <w:t xml:space="preserve">2.3.1. </w:t>
+            </w:r>
+            <w:proofErr w:type="gramStart"/>
+            <w:r>
+              <w:rPr>
+                <w:lang w:val="fr-CA"/>
+              </w:rPr>
+              <w:t>créer</w:t>
+            </w:r>
+            <w:proofErr w:type="gramEnd"/>
+            <w:r>
+              <w:rPr>
+                <w:lang w:val="fr-CA"/>
+              </w:rPr>
+              <w:t xml:space="preserve"> une zone « </w:t>
+            </w:r>
+            <w:proofErr w:type="spellStart"/>
+            <w:r>
+              <w:rPr>
+                <w:lang w:val="fr-CA"/>
+              </w:rPr>
+              <w:t>slider</w:t>
+            </w:r>
+            <w:proofErr w:type="spellEnd"/>
+            <w:r>
+              <w:rPr>
+                <w:lang w:val="fr-CA"/>
+              </w:rPr>
+              <w:t xml:space="preserve"> des</w:t>
             </w:r>
             <w:r>
               <w:rPr>
@@ -7924,7 +8723,21 @@
               <w:rPr>
                 <w:lang w:val="fr-CA"/>
               </w:rPr>
-              <w:t xml:space="preserve">2.3.2 ajouter le slider </w:t>
+              <w:t xml:space="preserve">2.3.2 ajouter le </w:t>
+            </w:r>
+            <w:proofErr w:type="spellStart"/>
+            <w:r>
+              <w:rPr>
+                <w:lang w:val="fr-CA"/>
+              </w:rPr>
+              <w:t>slider</w:t>
+            </w:r>
+            <w:proofErr w:type="spellEnd"/>
+            <w:r>
+              <w:rPr>
+                <w:lang w:val="fr-CA"/>
+              </w:rPr>
+              <w:t xml:space="preserve"> </w:t>
             </w:r>
           </w:p>
           <w:p>
@@ -7954,7 +8767,21 @@
               <w:rPr>
                 <w:lang w:val="fr-CA"/>
               </w:rPr>
-              <w:t>2.4.1. Commencer sur une forme simple autre que le visage pour bien voir l’effet de l’algo.</w:t>
+              <w:t>2.4.1. Commencer sur une forme simple autre que le visage pour bien voir l’effet de l’</w:t>
+            </w:r>
+            <w:proofErr w:type="spellStart"/>
+            <w:r>
+              <w:rPr>
+                <w:lang w:val="fr-CA"/>
+              </w:rPr>
+              <w:t>algo</w:t>
+            </w:r>
+            <w:proofErr w:type="spellEnd"/>
+            <w:r>
+              <w:rPr>
+                <w:lang w:val="fr-CA"/>
+              </w:rPr>
+              <w:t>.</w:t>
             </w:r>
           </w:p>
           <w:p>
@@ -7984,7 +8811,35 @@
               <w:rPr>
                 <w:lang w:val="fr-CA"/>
               </w:rPr>
-              <w:t xml:space="preserve">2.5.1. il y a un slider </w:t>
+              <w:t xml:space="preserve">2.5.1. </w:t>
+            </w:r>
+            <w:proofErr w:type="gramStart"/>
+            <w:r>
+              <w:rPr>
+                <w:lang w:val="fr-CA"/>
+              </w:rPr>
+              <w:t>il</w:t>
+            </w:r>
+            <w:proofErr w:type="gramEnd"/>
+            <w:r>
+              <w:rPr>
+                <w:lang w:val="fr-CA"/>
+              </w:rPr>
+              <w:t xml:space="preserve"> y a un </w:t>
+            </w:r>
+            <w:proofErr w:type="spellStart"/>
+            <w:r>
+              <w:rPr>
+                <w:lang w:val="fr-CA"/>
+              </w:rPr>
+              <w:t>slider</w:t>
+            </w:r>
+            <w:proofErr w:type="spellEnd"/>
+            <w:r>
+              <w:rPr>
+                <w:lang w:val="fr-CA"/>
+              </w:rPr>
+              <w:t xml:space="preserve"> </w:t>
             </w:r>
           </w:p>
           <w:p>
@@ -8038,7 +8893,27 @@
                 <w:highlight w:val="yellow"/>
                 <w:lang w:val="fr-CA"/>
               </w:rPr>
-              <w:t>Ajouter un slider permettant de modifier l’orientation des oreilles</w:t>
+              <w:t xml:space="preserve">Ajouter un </w:t>
+            </w:r>
+            <w:proofErr w:type="spellStart"/>
+            <w:r>
+              <w:rPr>
+                <w:b/>
+                <w:sz w:val="22"/>
+                <w:highlight w:val="yellow"/>
+                <w:lang w:val="fr-CA"/>
+              </w:rPr>
+              <w:t>slider</w:t>
+            </w:r>
+            <w:proofErr w:type="spellEnd"/>
+            <w:r>
+              <w:rPr>
+                <w:b/>
+                <w:sz w:val="22"/>
+                <w:highlight w:val="yellow"/>
+                <w:lang w:val="fr-CA"/>
+              </w:rPr>
+              <w:t xml:space="preserve"> permettant de modifier l’orientation des oreilles</w:t>
             </w:r>
           </w:p>
           <w:p>
@@ -8120,8 +8995,16 @@
               <w:rPr>
                 <w:lang w:val="fr-CA"/>
               </w:rPr>
-              <w:t>2.2.1. aucune</w:t>
-            </w:r>
+              <w:t xml:space="preserve">2.2.1. </w:t>
+            </w:r>
+            <w:proofErr w:type="gramStart"/>
+            <w:r>
+              <w:rPr>
+                <w:lang w:val="fr-CA"/>
+              </w:rPr>
+              <w:t>aucune</w:t>
+            </w:r>
+            <w:proofErr w:type="gramEnd"/>
           </w:p>
           <w:p>
             <w:pPr>
@@ -8168,7 +9051,21 @@
               <w:rPr>
                 <w:lang w:val="fr-CA"/>
               </w:rPr>
-              <w:t xml:space="preserve">ajouter le slider </w:t>
+              <w:t xml:space="preserve">ajouter le </w:t>
+            </w:r>
+            <w:proofErr w:type="spellStart"/>
+            <w:r>
+              <w:rPr>
+                <w:lang w:val="fr-CA"/>
+              </w:rPr>
+              <w:t>slider</w:t>
+            </w:r>
+            <w:proofErr w:type="spellEnd"/>
+            <w:r>
+              <w:rPr>
+                <w:lang w:val="fr-CA"/>
+              </w:rPr>
+              <w:t xml:space="preserve"> </w:t>
             </w:r>
           </w:p>
           <w:p>
@@ -8198,7 +9095,21 @@
               <w:rPr>
                 <w:lang w:val="fr-CA"/>
               </w:rPr>
-              <w:t>2.4.1. Commencer sur une forme simple autre que le visage pour bien voir l’effet de l’algo.</w:t>
+              <w:t>2.4.1. Commencer sur une forme simple autre que le visage pour bien voir l’effet de l’</w:t>
+            </w:r>
+            <w:proofErr w:type="spellStart"/>
+            <w:r>
+              <w:rPr>
+                <w:lang w:val="fr-CA"/>
+              </w:rPr>
+              <w:t>algo</w:t>
+            </w:r>
+            <w:proofErr w:type="spellEnd"/>
+            <w:r>
+              <w:rPr>
+                <w:lang w:val="fr-CA"/>
+              </w:rPr>
+              <w:t>.</w:t>
             </w:r>
           </w:p>
           <w:p>
@@ -8228,7 +9139,35 @@
               <w:rPr>
                 <w:lang w:val="fr-CA"/>
               </w:rPr>
-              <w:t xml:space="preserve">2.5.1. il y a un slider </w:t>
+              <w:t xml:space="preserve">2.5.1. </w:t>
+            </w:r>
+            <w:proofErr w:type="gramStart"/>
+            <w:r>
+              <w:rPr>
+                <w:lang w:val="fr-CA"/>
+              </w:rPr>
+              <w:t>il</w:t>
+            </w:r>
+            <w:proofErr w:type="gramEnd"/>
+            <w:r>
+              <w:rPr>
+                <w:lang w:val="fr-CA"/>
+              </w:rPr>
+              <w:t xml:space="preserve"> y a un </w:t>
+            </w:r>
+            <w:proofErr w:type="spellStart"/>
+            <w:r>
+              <w:rPr>
+                <w:lang w:val="fr-CA"/>
+              </w:rPr>
+              <w:t>slider</w:t>
+            </w:r>
+            <w:proofErr w:type="spellEnd"/>
+            <w:r>
+              <w:rPr>
+                <w:lang w:val="fr-CA"/>
+              </w:rPr>
+              <w:t xml:space="preserve"> </w:t>
             </w:r>
           </w:p>
           <w:p>
@@ -8371,7 +9310,21 @@
               <w:rPr>
                 <w:lang w:val="fr-CA"/>
               </w:rPr>
-              <w:t>2.2.1. item 1</w:t>
+              <w:t xml:space="preserve">2.2.1. </w:t>
+            </w:r>
+            <w:proofErr w:type="gramStart"/>
+            <w:r>
+              <w:rPr>
+                <w:lang w:val="fr-CA"/>
+              </w:rPr>
+              <w:t>item</w:t>
+            </w:r>
+            <w:proofErr w:type="gramEnd"/>
+            <w:r>
+              <w:rPr>
+                <w:lang w:val="fr-CA"/>
+              </w:rPr>
+              <w:t xml:space="preserve"> 1</w:t>
             </w:r>
           </w:p>
           <w:p>
@@ -8401,7 +9354,21 @@
               <w:rPr>
                 <w:lang w:val="fr-CA"/>
               </w:rPr>
-              <w:t>2.3.1. Trouver comment on peut travailler les points du .obj.</w:t>
+              <w:t>2.3.1. Trouver comment on peut travailler les points du .</w:t>
+            </w:r>
+            <w:proofErr w:type="spellStart"/>
+            <w:r>
+              <w:rPr>
+                <w:lang w:val="fr-CA"/>
+              </w:rPr>
+              <w:t>obj</w:t>
+            </w:r>
+            <w:proofErr w:type="spellEnd"/>
+            <w:r>
+              <w:rPr>
+                <w:lang w:val="fr-CA"/>
+              </w:rPr>
+              <w:t>.</w:t>
             </w:r>
           </w:p>
           <w:p>
@@ -8431,7 +9398,21 @@
               <w:rPr>
                 <w:lang w:val="fr-CA"/>
               </w:rPr>
-              <w:t>2.4.1. Commencer sur une forme simple autre que le visage pour bien voir l’effet de l’algo.</w:t>
+              <w:t>2.4.1. Commencer sur une forme simple autre que le visage pour bien voir l’effet de l’</w:t>
+            </w:r>
+            <w:proofErr w:type="spellStart"/>
+            <w:r>
+              <w:rPr>
+                <w:lang w:val="fr-CA"/>
+              </w:rPr>
+              <w:t>algo</w:t>
+            </w:r>
+            <w:proofErr w:type="spellEnd"/>
+            <w:r>
+              <w:rPr>
+                <w:lang w:val="fr-CA"/>
+              </w:rPr>
+              <w:t>.</w:t>
             </w:r>
           </w:p>
           <w:p>
@@ -8627,7 +9608,21 @@
               <w:rPr>
                 <w:lang w:val="fr-CA"/>
               </w:rPr>
-              <w:t>3.2.1. item 1</w:t>
+              <w:t xml:space="preserve">3.2.1. </w:t>
+            </w:r>
+            <w:proofErr w:type="gramStart"/>
+            <w:r>
+              <w:rPr>
+                <w:lang w:val="fr-CA"/>
+              </w:rPr>
+              <w:t>item</w:t>
+            </w:r>
+            <w:proofErr w:type="gramEnd"/>
+            <w:r>
+              <w:rPr>
+                <w:lang w:val="fr-CA"/>
+              </w:rPr>
+              <w:t xml:space="preserve"> 1</w:t>
             </w:r>
           </w:p>
           <w:p>
@@ -9263,8 +10258,9 @@
                 <w:highlight w:val="yellow"/>
                 <w:lang w:val="fr-CA"/>
               </w:rPr>
-              <w:t xml:space="preserve">Ajouter un slider permettant </w:t>
-            </w:r>
+              <w:t xml:space="preserve">Ajouter un </w:t>
+            </w:r>
+            <w:proofErr w:type="spellStart"/>
             <w:r>
               <w:rPr>
                 <w:b/>
@@ -9272,8 +10268,9 @@
                 <w:highlight w:val="yellow"/>
                 <w:lang w:val="fr-CA"/>
               </w:rPr>
-              <w:t>de modifier</w:t>
-            </w:r>
+              <w:t>slider</w:t>
+            </w:r>
+            <w:proofErr w:type="spellEnd"/>
             <w:r>
               <w:rPr>
                 <w:b/>
@@ -9281,7 +10278,7 @@
                 <w:highlight w:val="yellow"/>
                 <w:lang w:val="fr-CA"/>
               </w:rPr>
-              <w:t xml:space="preserve"> la position</w:t>
+              <w:t xml:space="preserve"> permettant </w:t>
             </w:r>
             <w:r>
               <w:rPr>
@@ -9290,7 +10287,7 @@
                 <w:highlight w:val="yellow"/>
                 <w:lang w:val="fr-CA"/>
               </w:rPr>
-              <w:t xml:space="preserve"> la bouche</w:t>
+              <w:t>de modifier</w:t>
             </w:r>
             <w:r>
               <w:rPr>
@@ -9299,6 +10296,24 @@
                 <w:highlight w:val="yellow"/>
                 <w:lang w:val="fr-CA"/>
               </w:rPr>
+              <w:t xml:space="preserve"> la position</w:t>
+            </w:r>
+            <w:r>
+              <w:rPr>
+                <w:b/>
+                <w:sz w:val="22"/>
+                <w:highlight w:val="yellow"/>
+                <w:lang w:val="fr-CA"/>
+              </w:rPr>
+              <w:t xml:space="preserve"> la bouche</w:t>
+            </w:r>
+            <w:r>
+              <w:rPr>
+                <w:b/>
+                <w:sz w:val="22"/>
+                <w:highlight w:val="yellow"/>
+                <w:lang w:val="fr-CA"/>
+              </w:rPr>
               <w:t xml:space="preserve"> </w:t>
             </w:r>
           </w:p>
@@ -9381,8 +10396,16 @@
               <w:rPr>
                 <w:lang w:val="fr-CA"/>
               </w:rPr>
-              <w:t>2.2.1. aucune</w:t>
-            </w:r>
+              <w:t xml:space="preserve">2.2.1. </w:t>
+            </w:r>
+            <w:proofErr w:type="gramStart"/>
+            <w:r>
+              <w:rPr>
+                <w:lang w:val="fr-CA"/>
+              </w:rPr>
+              <w:t>aucune</w:t>
+            </w:r>
+            <w:proofErr w:type="gramEnd"/>
           </w:p>
           <w:p>
             <w:pPr>
@@ -9411,7 +10434,49 @@
               <w:rPr>
                 <w:lang w:val="fr-CA"/>
               </w:rPr>
-              <w:t xml:space="preserve">2.3.1. ajouter le slider dans la zone « slider </w:t>
+              <w:t xml:space="preserve">2.3.1. </w:t>
+            </w:r>
+            <w:proofErr w:type="gramStart"/>
+            <w:r>
+              <w:rPr>
+                <w:lang w:val="fr-CA"/>
+              </w:rPr>
+              <w:t>ajouter</w:t>
+            </w:r>
+            <w:proofErr w:type="gramEnd"/>
+            <w:r>
+              <w:rPr>
+                <w:lang w:val="fr-CA"/>
+              </w:rPr>
+              <w:t xml:space="preserve"> le </w:t>
+            </w:r>
+            <w:proofErr w:type="spellStart"/>
+            <w:r>
+              <w:rPr>
+                <w:lang w:val="fr-CA"/>
+              </w:rPr>
+              <w:t>slider</w:t>
+            </w:r>
+            <w:proofErr w:type="spellEnd"/>
+            <w:r>
+              <w:rPr>
+                <w:lang w:val="fr-CA"/>
+              </w:rPr>
+              <w:t xml:space="preserve"> dans la zone « </w:t>
+            </w:r>
+            <w:proofErr w:type="spellStart"/>
+            <w:r>
+              <w:rPr>
+                <w:lang w:val="fr-CA"/>
+              </w:rPr>
+              <w:t>slider</w:t>
+            </w:r>
+            <w:proofErr w:type="spellEnd"/>
+            <w:r>
+              <w:rPr>
+                <w:lang w:val="fr-CA"/>
+              </w:rPr>
+              <w:t xml:space="preserve"> </w:t>
             </w:r>
             <w:r>
               <w:rPr>
@@ -9453,7 +10518,21 @@
               <w:rPr>
                 <w:lang w:val="fr-CA"/>
               </w:rPr>
-              <w:t>2.4.1. Commencer sur une forme simple autre que le visage pour bien voir l’effet de l’algo.</w:t>
+              <w:t>2.4.1. Commencer sur une forme simple autre que le visage pour bien voir l’effet de l’</w:t>
+            </w:r>
+            <w:proofErr w:type="spellStart"/>
+            <w:r>
+              <w:rPr>
+                <w:lang w:val="fr-CA"/>
+              </w:rPr>
+              <w:t>algo</w:t>
+            </w:r>
+            <w:proofErr w:type="spellEnd"/>
+            <w:r>
+              <w:rPr>
+                <w:lang w:val="fr-CA"/>
+              </w:rPr>
+              <w:t>.</w:t>
             </w:r>
           </w:p>
           <w:p>
@@ -9483,7 +10562,35 @@
               <w:rPr>
                 <w:lang w:val="fr-CA"/>
               </w:rPr>
-              <w:t xml:space="preserve">2.5.1. il y a un slider </w:t>
+              <w:t xml:space="preserve">2.5.1. </w:t>
+            </w:r>
+            <w:proofErr w:type="gramStart"/>
+            <w:r>
+              <w:rPr>
+                <w:lang w:val="fr-CA"/>
+              </w:rPr>
+              <w:t>il</w:t>
+            </w:r>
+            <w:proofErr w:type="gramEnd"/>
+            <w:r>
+              <w:rPr>
+                <w:lang w:val="fr-CA"/>
+              </w:rPr>
+              <w:t xml:space="preserve"> y a un </w:t>
+            </w:r>
+            <w:proofErr w:type="spellStart"/>
+            <w:r>
+              <w:rPr>
+                <w:lang w:val="fr-CA"/>
+              </w:rPr>
+              <w:t>slider</w:t>
+            </w:r>
+            <w:proofErr w:type="spellEnd"/>
+            <w:r>
+              <w:rPr>
+                <w:lang w:val="fr-CA"/>
+              </w:rPr>
+              <w:t xml:space="preserve"> </w:t>
             </w:r>
           </w:p>
           <w:p>
@@ -9629,7 +10736,21 @@
               <w:rPr>
                 <w:lang w:val="fr-CA"/>
               </w:rPr>
-              <w:t>2.2.1. item 1</w:t>
+              <w:t xml:space="preserve">2.2.1. </w:t>
+            </w:r>
+            <w:proofErr w:type="gramStart"/>
+            <w:r>
+              <w:rPr>
+                <w:lang w:val="fr-CA"/>
+              </w:rPr>
+              <w:t>item</w:t>
+            </w:r>
+            <w:proofErr w:type="gramEnd"/>
+            <w:r>
+              <w:rPr>
+                <w:lang w:val="fr-CA"/>
+              </w:rPr>
+              <w:t xml:space="preserve"> 1</w:t>
             </w:r>
           </w:p>
           <w:p>
@@ -9659,7 +10780,21 @@
               <w:rPr>
                 <w:lang w:val="fr-CA"/>
               </w:rPr>
-              <w:t>2.3.1. Trouver comment on peut travailler les points du .obj.</w:t>
+              <w:t>2.3.1. Trouver comment on peut travailler les points du .</w:t>
+            </w:r>
+            <w:proofErr w:type="spellStart"/>
+            <w:r>
+              <w:rPr>
+                <w:lang w:val="fr-CA"/>
+              </w:rPr>
+              <w:t>obj</w:t>
+            </w:r>
+            <w:proofErr w:type="spellEnd"/>
+            <w:r>
+              <w:rPr>
+                <w:lang w:val="fr-CA"/>
+              </w:rPr>
+              <w:t>.</w:t>
             </w:r>
           </w:p>
           <w:p>
@@ -9689,7 +10824,21 @@
               <w:rPr>
                 <w:lang w:val="fr-CA"/>
               </w:rPr>
-              <w:t>2.4.1. Commencer sur une forme simple autre que le visage pour bien voir l’effet de l’algo.</w:t>
+              <w:t>2.4.1. Commencer sur une forme simple autre que le visage pour bien voir l’effet de l’</w:t>
+            </w:r>
+            <w:proofErr w:type="spellStart"/>
+            <w:r>
+              <w:rPr>
+                <w:lang w:val="fr-CA"/>
+              </w:rPr>
+              <w:t>algo</w:t>
+            </w:r>
+            <w:proofErr w:type="spellEnd"/>
+            <w:r>
+              <w:rPr>
+                <w:lang w:val="fr-CA"/>
+              </w:rPr>
+              <w:t>.</w:t>
             </w:r>
           </w:p>
           <w:p>
@@ -10287,8 +11436,9 @@
                 <w:highlight w:val="yellow"/>
                 <w:lang w:val="fr-CA"/>
               </w:rPr>
-              <w:t xml:space="preserve">Ajouter un slider permettant </w:t>
-            </w:r>
+              <w:t xml:space="preserve">Ajouter un </w:t>
+            </w:r>
+            <w:proofErr w:type="spellStart"/>
             <w:r>
               <w:rPr>
                 <w:b/>
@@ -10296,6 +11446,25 @@
                 <w:highlight w:val="yellow"/>
                 <w:lang w:val="fr-CA"/>
               </w:rPr>
+              <w:t>slider</w:t>
+            </w:r>
+            <w:proofErr w:type="spellEnd"/>
+            <w:r>
+              <w:rPr>
+                <w:b/>
+                <w:sz w:val="22"/>
+                <w:highlight w:val="yellow"/>
+                <w:lang w:val="fr-CA"/>
+              </w:rPr>
+              <w:t xml:space="preserve"> permettant </w:t>
+            </w:r>
+            <w:r>
+              <w:rPr>
+                <w:b/>
+                <w:sz w:val="22"/>
+                <w:highlight w:val="yellow"/>
+                <w:lang w:val="fr-CA"/>
+              </w:rPr>
               <w:t>de changer l’écart entre les sourcils</w:t>
             </w:r>
           </w:p>
@@ -10378,8 +11547,16 @@
               <w:rPr>
                 <w:lang w:val="fr-CA"/>
               </w:rPr>
-              <w:t>2.2.1. aucune</w:t>
-            </w:r>
+              <w:t xml:space="preserve">2.2.1. </w:t>
+            </w:r>
+            <w:proofErr w:type="gramStart"/>
+            <w:r>
+              <w:rPr>
+                <w:lang w:val="fr-CA"/>
+              </w:rPr>
+              <w:t>aucune</w:t>
+            </w:r>
+            <w:proofErr w:type="gramEnd"/>
           </w:p>
           <w:p>
             <w:pPr>
@@ -10408,7 +11585,49 @@
               <w:rPr>
                 <w:lang w:val="fr-CA"/>
               </w:rPr>
-              <w:t xml:space="preserve">2.3.1. ajouter le slider dans la zone « slider </w:t>
+              <w:t xml:space="preserve">2.3.1. </w:t>
+            </w:r>
+            <w:proofErr w:type="gramStart"/>
+            <w:r>
+              <w:rPr>
+                <w:lang w:val="fr-CA"/>
+              </w:rPr>
+              <w:t>ajouter</w:t>
+            </w:r>
+            <w:proofErr w:type="gramEnd"/>
+            <w:r>
+              <w:rPr>
+                <w:lang w:val="fr-CA"/>
+              </w:rPr>
+              <w:t xml:space="preserve"> le </w:t>
+            </w:r>
+            <w:proofErr w:type="spellStart"/>
+            <w:r>
+              <w:rPr>
+                <w:lang w:val="fr-CA"/>
+              </w:rPr>
+              <w:t>slider</w:t>
+            </w:r>
+            <w:proofErr w:type="spellEnd"/>
+            <w:r>
+              <w:rPr>
+                <w:lang w:val="fr-CA"/>
+              </w:rPr>
+              <w:t xml:space="preserve"> dans la zone « </w:t>
+            </w:r>
+            <w:proofErr w:type="spellStart"/>
+            <w:r>
+              <w:rPr>
+                <w:lang w:val="fr-CA"/>
+              </w:rPr>
+              <w:t>slider</w:t>
+            </w:r>
+            <w:proofErr w:type="spellEnd"/>
+            <w:r>
+              <w:rPr>
+                <w:lang w:val="fr-CA"/>
+              </w:rPr>
+              <w:t xml:space="preserve"> </w:t>
             </w:r>
             <w:r>
               <w:rPr>
@@ -10450,7 +11669,21 @@
               <w:rPr>
                 <w:lang w:val="fr-CA"/>
               </w:rPr>
-              <w:t>2.4.1. Commencer sur une forme simple autre que le visage pour bien voir l’effet de l’algo.</w:t>
+              <w:t>2.4.1. Commencer sur une forme simple autre que le visage pour bien voir l’effet de l’</w:t>
+            </w:r>
+            <w:proofErr w:type="spellStart"/>
+            <w:r>
+              <w:rPr>
+                <w:lang w:val="fr-CA"/>
+              </w:rPr>
+              <w:t>algo</w:t>
+            </w:r>
+            <w:proofErr w:type="spellEnd"/>
+            <w:r>
+              <w:rPr>
+                <w:lang w:val="fr-CA"/>
+              </w:rPr>
+              <w:t>.</w:t>
             </w:r>
           </w:p>
           <w:p>
@@ -10480,7 +11713,35 @@
               <w:rPr>
                 <w:lang w:val="fr-CA"/>
               </w:rPr>
-              <w:t xml:space="preserve">2.5.1. il y a un slider </w:t>
+              <w:t xml:space="preserve">2.5.1. </w:t>
+            </w:r>
+            <w:proofErr w:type="gramStart"/>
+            <w:r>
+              <w:rPr>
+                <w:lang w:val="fr-CA"/>
+              </w:rPr>
+              <w:t>il</w:t>
+            </w:r>
+            <w:proofErr w:type="gramEnd"/>
+            <w:r>
+              <w:rPr>
+                <w:lang w:val="fr-CA"/>
+              </w:rPr>
+              <w:t xml:space="preserve"> y a un </w:t>
+            </w:r>
+            <w:proofErr w:type="spellStart"/>
+            <w:r>
+              <w:rPr>
+                <w:lang w:val="fr-CA"/>
+              </w:rPr>
+              <w:t>slider</w:t>
+            </w:r>
+            <w:proofErr w:type="spellEnd"/>
+            <w:r>
+              <w:rPr>
+                <w:lang w:val="fr-CA"/>
+              </w:rPr>
+              <w:t xml:space="preserve"> </w:t>
             </w:r>
           </w:p>
           <w:p>
@@ -10625,7 +11886,21 @@
               <w:rPr>
                 <w:lang w:val="fr-CA"/>
               </w:rPr>
-              <w:t>2.2.1. item 1</w:t>
+              <w:t xml:space="preserve">2.2.1. </w:t>
+            </w:r>
+            <w:proofErr w:type="gramStart"/>
+            <w:r>
+              <w:rPr>
+                <w:lang w:val="fr-CA"/>
+              </w:rPr>
+              <w:t>item</w:t>
+            </w:r>
+            <w:proofErr w:type="gramEnd"/>
+            <w:r>
+              <w:rPr>
+                <w:lang w:val="fr-CA"/>
+              </w:rPr>
+              <w:t xml:space="preserve"> 1</w:t>
             </w:r>
           </w:p>
           <w:p>
@@ -10655,7 +11930,21 @@
               <w:rPr>
                 <w:lang w:val="fr-CA"/>
               </w:rPr>
-              <w:t>2.3.1. Trouver comment on peut travailler les points du .obj.</w:t>
+              <w:t>2.3.1. Trouver comment on peut travailler les points du .</w:t>
+            </w:r>
+            <w:proofErr w:type="spellStart"/>
+            <w:r>
+              <w:rPr>
+                <w:lang w:val="fr-CA"/>
+              </w:rPr>
+              <w:t>obj</w:t>
+            </w:r>
+            <w:proofErr w:type="spellEnd"/>
+            <w:r>
+              <w:rPr>
+                <w:lang w:val="fr-CA"/>
+              </w:rPr>
+              <w:t>.</w:t>
             </w:r>
           </w:p>
           <w:p>
@@ -10685,7 +11974,21 @@
               <w:rPr>
                 <w:lang w:val="fr-CA"/>
               </w:rPr>
-              <w:t>2.4.1. Commencer sur une forme simple autre que le visage pour bien voir l’effet de l’algo.</w:t>
+              <w:t>2.4.1. Commencer sur une forme simple autre que le visage pour bien voir l’effet de l’</w:t>
+            </w:r>
+            <w:proofErr w:type="spellStart"/>
+            <w:r>
+              <w:rPr>
+                <w:lang w:val="fr-CA"/>
+              </w:rPr>
+              <w:t>algo</w:t>
+            </w:r>
+            <w:proofErr w:type="spellEnd"/>
+            <w:r>
+              <w:rPr>
+                <w:lang w:val="fr-CA"/>
+              </w:rPr>
+              <w:t>.</w:t>
             </w:r>
           </w:p>
           <w:p>
@@ -10717,11 +12020,19 @@
               </w:rPr>
               <w:t xml:space="preserve">2.5.1. </w:t>
             </w:r>
-            <w:r>
-              <w:rPr>
-                <w:lang w:val="fr-CA"/>
-              </w:rPr>
-              <w:t>la bouche se modifie</w:t>
+            <w:proofErr w:type="gramStart"/>
+            <w:r>
+              <w:rPr>
+                <w:lang w:val="fr-CA"/>
+              </w:rPr>
+              <w:t>la</w:t>
+            </w:r>
+            <w:proofErr w:type="gramEnd"/>
+            <w:r>
+              <w:rPr>
+                <w:lang w:val="fr-CA"/>
+              </w:rPr>
+              <w:t xml:space="preserve"> bouche se modifie</w:t>
             </w:r>
           </w:p>
           <w:p>
@@ -11291,8 +12602,9 @@
                 <w:highlight w:val="yellow"/>
                 <w:lang w:val="fr-CA"/>
               </w:rPr>
-              <w:t xml:space="preserve">Ajouter un slider permettant </w:t>
-            </w:r>
+              <w:t xml:space="preserve">Ajouter un </w:t>
+            </w:r>
+            <w:proofErr w:type="spellStart"/>
             <w:r>
               <w:rPr>
                 <w:b/>
@@ -11300,6 +12612,25 @@
                 <w:highlight w:val="yellow"/>
                 <w:lang w:val="fr-CA"/>
               </w:rPr>
+              <w:t>slider</w:t>
+            </w:r>
+            <w:proofErr w:type="spellEnd"/>
+            <w:r>
+              <w:rPr>
+                <w:b/>
+                <w:sz w:val="22"/>
+                <w:highlight w:val="yellow"/>
+                <w:lang w:val="fr-CA"/>
+              </w:rPr>
+              <w:t xml:space="preserve"> permettant </w:t>
+            </w:r>
+            <w:r>
+              <w:rPr>
+                <w:b/>
+                <w:sz w:val="22"/>
+                <w:highlight w:val="yellow"/>
+                <w:lang w:val="fr-CA"/>
+              </w:rPr>
               <w:t>de changer la position du nez</w:t>
             </w:r>
           </w:p>
@@ -11382,8 +12713,16 @@
               <w:rPr>
                 <w:lang w:val="fr-CA"/>
               </w:rPr>
-              <w:t>2.2.1. aucune</w:t>
-            </w:r>
+              <w:t xml:space="preserve">2.2.1. </w:t>
+            </w:r>
+            <w:proofErr w:type="gramStart"/>
+            <w:r>
+              <w:rPr>
+                <w:lang w:val="fr-CA"/>
+              </w:rPr>
+              <w:t>aucune</w:t>
+            </w:r>
+            <w:proofErr w:type="gramEnd"/>
           </w:p>
           <w:p>
             <w:pPr>
@@ -11412,7 +12751,49 @@
               <w:rPr>
                 <w:lang w:val="fr-CA"/>
               </w:rPr>
-              <w:t xml:space="preserve">2.3.1. ajouter le slider dans la zone « slider </w:t>
+              <w:t xml:space="preserve">2.3.1. </w:t>
+            </w:r>
+            <w:proofErr w:type="gramStart"/>
+            <w:r>
+              <w:rPr>
+                <w:lang w:val="fr-CA"/>
+              </w:rPr>
+              <w:t>ajouter</w:t>
+            </w:r>
+            <w:proofErr w:type="gramEnd"/>
+            <w:r>
+              <w:rPr>
+                <w:lang w:val="fr-CA"/>
+              </w:rPr>
+              <w:t xml:space="preserve"> le </w:t>
+            </w:r>
+            <w:proofErr w:type="spellStart"/>
+            <w:r>
+              <w:rPr>
+                <w:lang w:val="fr-CA"/>
+              </w:rPr>
+              <w:t>slider</w:t>
+            </w:r>
+            <w:proofErr w:type="spellEnd"/>
+            <w:r>
+              <w:rPr>
+                <w:lang w:val="fr-CA"/>
+              </w:rPr>
+              <w:t xml:space="preserve"> dans la zone « </w:t>
+            </w:r>
+            <w:proofErr w:type="spellStart"/>
+            <w:r>
+              <w:rPr>
+                <w:lang w:val="fr-CA"/>
+              </w:rPr>
+              <w:t>slider</w:t>
+            </w:r>
+            <w:proofErr w:type="spellEnd"/>
+            <w:r>
+              <w:rPr>
+                <w:lang w:val="fr-CA"/>
+              </w:rPr>
+              <w:t xml:space="preserve"> </w:t>
             </w:r>
             <w:r>
               <w:rPr>
@@ -11454,7 +12835,21 @@
               <w:rPr>
                 <w:lang w:val="fr-CA"/>
               </w:rPr>
-              <w:t>2.4.1. Commencer sur une forme simple autre que le visage pour bien voir l’effet de l’algo.</w:t>
+              <w:t>2.4.1. Commencer sur une forme simple autre que le visage pour bien voir l’effet de l’</w:t>
+            </w:r>
+            <w:proofErr w:type="spellStart"/>
+            <w:r>
+              <w:rPr>
+                <w:lang w:val="fr-CA"/>
+              </w:rPr>
+              <w:t>algo</w:t>
+            </w:r>
+            <w:proofErr w:type="spellEnd"/>
+            <w:r>
+              <w:rPr>
+                <w:lang w:val="fr-CA"/>
+              </w:rPr>
+              <w:t>.</w:t>
             </w:r>
           </w:p>
           <w:p>
@@ -11484,7 +12879,35 @@
               <w:rPr>
                 <w:lang w:val="fr-CA"/>
               </w:rPr>
-              <w:t xml:space="preserve">2.5.1. il y a un slider </w:t>
+              <w:t xml:space="preserve">2.5.1. </w:t>
+            </w:r>
+            <w:proofErr w:type="gramStart"/>
+            <w:r>
+              <w:rPr>
+                <w:lang w:val="fr-CA"/>
+              </w:rPr>
+              <w:t>il</w:t>
+            </w:r>
+            <w:proofErr w:type="gramEnd"/>
+            <w:r>
+              <w:rPr>
+                <w:lang w:val="fr-CA"/>
+              </w:rPr>
+              <w:t xml:space="preserve"> y a un </w:t>
+            </w:r>
+            <w:proofErr w:type="spellStart"/>
+            <w:r>
+              <w:rPr>
+                <w:lang w:val="fr-CA"/>
+              </w:rPr>
+              <w:t>slider</w:t>
+            </w:r>
+            <w:proofErr w:type="spellEnd"/>
+            <w:r>
+              <w:rPr>
+                <w:lang w:val="fr-CA"/>
+              </w:rPr>
+              <w:t xml:space="preserve"> </w:t>
             </w:r>
           </w:p>
           <w:p>
@@ -11538,7 +12961,27 @@
                 <w:highlight w:val="yellow"/>
                 <w:lang w:val="fr-CA"/>
               </w:rPr>
-              <w:t>Ajouter un slider permettant de déformer l’arche du nez</w:t>
+              <w:t xml:space="preserve">Ajouter un </w:t>
+            </w:r>
+            <w:proofErr w:type="spellStart"/>
+            <w:r>
+              <w:rPr>
+                <w:b/>
+                <w:sz w:val="22"/>
+                <w:highlight w:val="yellow"/>
+                <w:lang w:val="fr-CA"/>
+              </w:rPr>
+              <w:t>slider</w:t>
+            </w:r>
+            <w:proofErr w:type="spellEnd"/>
+            <w:r>
+              <w:rPr>
+                <w:b/>
+                <w:sz w:val="22"/>
+                <w:highlight w:val="yellow"/>
+                <w:lang w:val="fr-CA"/>
+              </w:rPr>
+              <w:t xml:space="preserve"> permettant de déformer l’arche du nez</w:t>
             </w:r>
           </w:p>
           <w:p>
@@ -11620,8 +13063,16 @@
               <w:rPr>
                 <w:lang w:val="fr-CA"/>
               </w:rPr>
-              <w:t>2.2.1. aucune</w:t>
-            </w:r>
+              <w:t xml:space="preserve">2.2.1. </w:t>
+            </w:r>
+            <w:proofErr w:type="gramStart"/>
+            <w:r>
+              <w:rPr>
+                <w:lang w:val="fr-CA"/>
+              </w:rPr>
+              <w:t>aucune</w:t>
+            </w:r>
+            <w:proofErr w:type="gramEnd"/>
           </w:p>
           <w:p>
             <w:pPr>
@@ -11650,7 +13101,49 @@
               <w:rPr>
                 <w:lang w:val="fr-CA"/>
               </w:rPr>
-              <w:t xml:space="preserve">2.3.1. ajouter le slider dans la zone « slider </w:t>
+              <w:t xml:space="preserve">2.3.1. </w:t>
+            </w:r>
+            <w:proofErr w:type="gramStart"/>
+            <w:r>
+              <w:rPr>
+                <w:lang w:val="fr-CA"/>
+              </w:rPr>
+              <w:t>ajouter</w:t>
+            </w:r>
+            <w:proofErr w:type="gramEnd"/>
+            <w:r>
+              <w:rPr>
+                <w:lang w:val="fr-CA"/>
+              </w:rPr>
+              <w:t xml:space="preserve"> le </w:t>
+            </w:r>
+            <w:proofErr w:type="spellStart"/>
+            <w:r>
+              <w:rPr>
+                <w:lang w:val="fr-CA"/>
+              </w:rPr>
+              <w:t>slider</w:t>
+            </w:r>
+            <w:proofErr w:type="spellEnd"/>
+            <w:r>
+              <w:rPr>
+                <w:lang w:val="fr-CA"/>
+              </w:rPr>
+              <w:t xml:space="preserve"> dans la zone « </w:t>
+            </w:r>
+            <w:proofErr w:type="spellStart"/>
+            <w:r>
+              <w:rPr>
+                <w:lang w:val="fr-CA"/>
+              </w:rPr>
+              <w:t>slider</w:t>
+            </w:r>
+            <w:proofErr w:type="spellEnd"/>
+            <w:r>
+              <w:rPr>
+                <w:lang w:val="fr-CA"/>
+              </w:rPr>
+              <w:t xml:space="preserve"> </w:t>
             </w:r>
             <w:r>
               <w:rPr>
@@ -11692,7 +13185,21 @@
               <w:rPr>
                 <w:lang w:val="fr-CA"/>
               </w:rPr>
-              <w:t>2.4.1. Commencer sur une forme simple autre que le visage pour bien voir l’effet de l’algo.</w:t>
+              <w:t>2.4.1. Commencer sur une forme simple autre que le visage pour bien voir l’effet de l’</w:t>
+            </w:r>
+            <w:proofErr w:type="spellStart"/>
+            <w:r>
+              <w:rPr>
+                <w:lang w:val="fr-CA"/>
+              </w:rPr>
+              <w:t>algo</w:t>
+            </w:r>
+            <w:proofErr w:type="spellEnd"/>
+            <w:r>
+              <w:rPr>
+                <w:lang w:val="fr-CA"/>
+              </w:rPr>
+              <w:t>.</w:t>
             </w:r>
           </w:p>
           <w:p>
@@ -11722,7 +13229,35 @@
               <w:rPr>
                 <w:lang w:val="fr-CA"/>
               </w:rPr>
-              <w:t xml:space="preserve">2.5.1. il y a un slider </w:t>
+              <w:t xml:space="preserve">2.5.1. </w:t>
+            </w:r>
+            <w:proofErr w:type="gramStart"/>
+            <w:r>
+              <w:rPr>
+                <w:lang w:val="fr-CA"/>
+              </w:rPr>
+              <w:t>il</w:t>
+            </w:r>
+            <w:proofErr w:type="gramEnd"/>
+            <w:r>
+              <w:rPr>
+                <w:lang w:val="fr-CA"/>
+              </w:rPr>
+              <w:t xml:space="preserve"> y a un </w:t>
+            </w:r>
+            <w:proofErr w:type="spellStart"/>
+            <w:r>
+              <w:rPr>
+                <w:lang w:val="fr-CA"/>
+              </w:rPr>
+              <w:t>slider</w:t>
+            </w:r>
+            <w:proofErr w:type="spellEnd"/>
+            <w:r>
+              <w:rPr>
+                <w:lang w:val="fr-CA"/>
+              </w:rPr>
+              <w:t xml:space="preserve"> </w:t>
             </w:r>
           </w:p>
           <w:p>
@@ -11776,8 +13311,9 @@
                 <w:highlight w:val="yellow"/>
                 <w:lang w:val="fr-CA"/>
               </w:rPr>
-              <w:t xml:space="preserve">Ajouter un slider permettant de </w:t>
-            </w:r>
+              <w:t xml:space="preserve">Ajouter un </w:t>
+            </w:r>
+            <w:proofErr w:type="spellStart"/>
             <w:r>
               <w:rPr>
                 <w:b/>
@@ -11785,6 +13321,25 @@
                 <w:highlight w:val="yellow"/>
                 <w:lang w:val="fr-CA"/>
               </w:rPr>
+              <w:t>slider</w:t>
+            </w:r>
+            <w:proofErr w:type="spellEnd"/>
+            <w:r>
+              <w:rPr>
+                <w:b/>
+                <w:sz w:val="22"/>
+                <w:highlight w:val="yellow"/>
+                <w:lang w:val="fr-CA"/>
+              </w:rPr>
+              <w:t xml:space="preserve"> permettant de </w:t>
+            </w:r>
+            <w:r>
+              <w:rPr>
+                <w:b/>
+                <w:sz w:val="22"/>
+                <w:highlight w:val="yellow"/>
+                <w:lang w:val="fr-CA"/>
+              </w:rPr>
               <w:t>déformer la pointe du nez</w:t>
             </w:r>
           </w:p>
@@ -11867,8 +13422,16 @@
               <w:rPr>
                 <w:lang w:val="fr-CA"/>
               </w:rPr>
-              <w:t>2.2.1. aucune</w:t>
-            </w:r>
+              <w:t xml:space="preserve">2.2.1. </w:t>
+            </w:r>
+            <w:proofErr w:type="gramStart"/>
+            <w:r>
+              <w:rPr>
+                <w:lang w:val="fr-CA"/>
+              </w:rPr>
+              <w:t>aucune</w:t>
+            </w:r>
+            <w:proofErr w:type="gramEnd"/>
           </w:p>
           <w:p>
             <w:pPr>
@@ -11897,7 +13460,49 @@
               <w:rPr>
                 <w:lang w:val="fr-CA"/>
               </w:rPr>
-              <w:t xml:space="preserve">2.3.1. ajouter le slider dans la zone « slider </w:t>
+              <w:t xml:space="preserve">2.3.1. </w:t>
+            </w:r>
+            <w:proofErr w:type="gramStart"/>
+            <w:r>
+              <w:rPr>
+                <w:lang w:val="fr-CA"/>
+              </w:rPr>
+              <w:t>ajouter</w:t>
+            </w:r>
+            <w:proofErr w:type="gramEnd"/>
+            <w:r>
+              <w:rPr>
+                <w:lang w:val="fr-CA"/>
+              </w:rPr>
+              <w:t xml:space="preserve"> le </w:t>
+            </w:r>
+            <w:proofErr w:type="spellStart"/>
+            <w:r>
+              <w:rPr>
+                <w:lang w:val="fr-CA"/>
+              </w:rPr>
+              <w:t>slider</w:t>
+            </w:r>
+            <w:proofErr w:type="spellEnd"/>
+            <w:r>
+              <w:rPr>
+                <w:lang w:val="fr-CA"/>
+              </w:rPr>
+              <w:t xml:space="preserve"> dans la zone « </w:t>
+            </w:r>
+            <w:proofErr w:type="spellStart"/>
+            <w:r>
+              <w:rPr>
+                <w:lang w:val="fr-CA"/>
+              </w:rPr>
+              <w:t>slider</w:t>
+            </w:r>
+            <w:proofErr w:type="spellEnd"/>
+            <w:r>
+              <w:rPr>
+                <w:lang w:val="fr-CA"/>
+              </w:rPr>
+              <w:t xml:space="preserve"> </w:t>
             </w:r>
             <w:r>
               <w:rPr>
@@ -11939,7 +13544,21 @@
               <w:rPr>
                 <w:lang w:val="fr-CA"/>
               </w:rPr>
-              <w:t>2.4.1. Commencer sur une forme simple autre que le visage pour bien voir l’effet de l’algo.</w:t>
+              <w:t>2.4.1. Commencer sur une forme simple autre que le visage pour bien voir l’effet de l’</w:t>
+            </w:r>
+            <w:proofErr w:type="spellStart"/>
+            <w:r>
+              <w:rPr>
+                <w:lang w:val="fr-CA"/>
+              </w:rPr>
+              <w:t>algo</w:t>
+            </w:r>
+            <w:proofErr w:type="spellEnd"/>
+            <w:r>
+              <w:rPr>
+                <w:lang w:val="fr-CA"/>
+              </w:rPr>
+              <w:t>.</w:t>
             </w:r>
           </w:p>
           <w:p>
@@ -11970,7 +13589,35 @@
               <w:rPr>
                 <w:lang w:val="fr-CA"/>
               </w:rPr>
-              <w:t xml:space="preserve">2.5.1. il y a un slider </w:t>
+              <w:t xml:space="preserve">2.5.1. </w:t>
+            </w:r>
+            <w:proofErr w:type="gramStart"/>
+            <w:r>
+              <w:rPr>
+                <w:lang w:val="fr-CA"/>
+              </w:rPr>
+              <w:t>il</w:t>
+            </w:r>
+            <w:proofErr w:type="gramEnd"/>
+            <w:r>
+              <w:rPr>
+                <w:lang w:val="fr-CA"/>
+              </w:rPr>
+              <w:t xml:space="preserve"> y a un </w:t>
+            </w:r>
+            <w:proofErr w:type="spellStart"/>
+            <w:r>
+              <w:rPr>
+                <w:lang w:val="fr-CA"/>
+              </w:rPr>
+              <w:t>slider</w:t>
+            </w:r>
+            <w:proofErr w:type="spellEnd"/>
+            <w:r>
+              <w:rPr>
+                <w:lang w:val="fr-CA"/>
+              </w:rPr>
+              <w:t xml:space="preserve"> </w:t>
             </w:r>
           </w:p>
           <w:p>
@@ -12033,7 +13680,27 @@
                 <w:highlight w:val="yellow"/>
                 <w:lang w:val="fr-CA"/>
               </w:rPr>
-              <w:t>Ajouter un slider permettant de déformer les narines</w:t>
+              <w:t xml:space="preserve">Ajouter un </w:t>
+            </w:r>
+            <w:proofErr w:type="spellStart"/>
+            <w:r>
+              <w:rPr>
+                <w:b/>
+                <w:sz w:val="22"/>
+                <w:highlight w:val="yellow"/>
+                <w:lang w:val="fr-CA"/>
+              </w:rPr>
+              <w:t>slider</w:t>
+            </w:r>
+            <w:proofErr w:type="spellEnd"/>
+            <w:r>
+              <w:rPr>
+                <w:b/>
+                <w:sz w:val="22"/>
+                <w:highlight w:val="yellow"/>
+                <w:lang w:val="fr-CA"/>
+              </w:rPr>
+              <w:t xml:space="preserve"> permettant de déformer les narines</w:t>
             </w:r>
           </w:p>
           <w:p>
@@ -12115,8 +13782,16 @@
               <w:rPr>
                 <w:lang w:val="fr-CA"/>
               </w:rPr>
-              <w:t>2.2.1. aucune</w:t>
-            </w:r>
+              <w:t xml:space="preserve">2.2.1. </w:t>
+            </w:r>
+            <w:proofErr w:type="gramStart"/>
+            <w:r>
+              <w:rPr>
+                <w:lang w:val="fr-CA"/>
+              </w:rPr>
+              <w:t>aucune</w:t>
+            </w:r>
+            <w:proofErr w:type="gramEnd"/>
           </w:p>
           <w:p>
             <w:pPr>
@@ -12145,7 +13820,49 @@
               <w:rPr>
                 <w:lang w:val="fr-CA"/>
               </w:rPr>
-              <w:t xml:space="preserve">2.3.1. ajouter le slider dans la zone « slider </w:t>
+              <w:t xml:space="preserve">2.3.1. </w:t>
+            </w:r>
+            <w:proofErr w:type="gramStart"/>
+            <w:r>
+              <w:rPr>
+                <w:lang w:val="fr-CA"/>
+              </w:rPr>
+              <w:t>ajouter</w:t>
+            </w:r>
+            <w:proofErr w:type="gramEnd"/>
+            <w:r>
+              <w:rPr>
+                <w:lang w:val="fr-CA"/>
+              </w:rPr>
+              <w:t xml:space="preserve"> le </w:t>
+            </w:r>
+            <w:proofErr w:type="spellStart"/>
+            <w:r>
+              <w:rPr>
+                <w:lang w:val="fr-CA"/>
+              </w:rPr>
+              <w:t>slider</w:t>
+            </w:r>
+            <w:proofErr w:type="spellEnd"/>
+            <w:r>
+              <w:rPr>
+                <w:lang w:val="fr-CA"/>
+              </w:rPr>
+              <w:t xml:space="preserve"> dans la zone « </w:t>
+            </w:r>
+            <w:proofErr w:type="spellStart"/>
+            <w:r>
+              <w:rPr>
+                <w:lang w:val="fr-CA"/>
+              </w:rPr>
+              <w:t>slider</w:t>
+            </w:r>
+            <w:proofErr w:type="spellEnd"/>
+            <w:r>
+              <w:rPr>
+                <w:lang w:val="fr-CA"/>
+              </w:rPr>
+              <w:t xml:space="preserve"> </w:t>
             </w:r>
             <w:r>
               <w:rPr>
@@ -12187,7 +13904,21 @@
               <w:rPr>
                 <w:lang w:val="fr-CA"/>
               </w:rPr>
-              <w:t>2.4.1. Commencer sur une forme simple autre que le visage pour bien voir l’effet de l’algo.</w:t>
+              <w:t>2.4.1. Commencer sur une forme simple autre que le visage pour bien voir l’effet de l’</w:t>
+            </w:r>
+            <w:proofErr w:type="spellStart"/>
+            <w:r>
+              <w:rPr>
+                <w:lang w:val="fr-CA"/>
+              </w:rPr>
+              <w:t>algo</w:t>
+            </w:r>
+            <w:proofErr w:type="spellEnd"/>
+            <w:r>
+              <w:rPr>
+                <w:lang w:val="fr-CA"/>
+              </w:rPr>
+              <w:t>.</w:t>
             </w:r>
           </w:p>
           <w:p>
@@ -12217,7 +13948,35 @@
               <w:rPr>
                 <w:lang w:val="fr-CA"/>
               </w:rPr>
-              <w:t xml:space="preserve">2.5.1. il y a un slider </w:t>
+              <w:t xml:space="preserve">2.5.1. </w:t>
+            </w:r>
+            <w:proofErr w:type="gramStart"/>
+            <w:r>
+              <w:rPr>
+                <w:lang w:val="fr-CA"/>
+              </w:rPr>
+              <w:t>il</w:t>
+            </w:r>
+            <w:proofErr w:type="gramEnd"/>
+            <w:r>
+              <w:rPr>
+                <w:lang w:val="fr-CA"/>
+              </w:rPr>
+              <w:t xml:space="preserve"> y a un </w:t>
+            </w:r>
+            <w:proofErr w:type="spellStart"/>
+            <w:r>
+              <w:rPr>
+                <w:lang w:val="fr-CA"/>
+              </w:rPr>
+              <w:t>slider</w:t>
+            </w:r>
+            <w:proofErr w:type="spellEnd"/>
+            <w:r>
+              <w:rPr>
+                <w:lang w:val="fr-CA"/>
+              </w:rPr>
+              <w:t xml:space="preserve"> </w:t>
             </w:r>
           </w:p>
           <w:p>
@@ -12379,7 +14138,21 @@
               <w:rPr>
                 <w:lang w:val="fr-CA"/>
               </w:rPr>
-              <w:t>2.2.1. item 1</w:t>
+              <w:t xml:space="preserve">2.2.1. </w:t>
+            </w:r>
+            <w:proofErr w:type="gramStart"/>
+            <w:r>
+              <w:rPr>
+                <w:lang w:val="fr-CA"/>
+              </w:rPr>
+              <w:t>item</w:t>
+            </w:r>
+            <w:proofErr w:type="gramEnd"/>
+            <w:r>
+              <w:rPr>
+                <w:lang w:val="fr-CA"/>
+              </w:rPr>
+              <w:t xml:space="preserve"> 1</w:t>
             </w:r>
           </w:p>
           <w:p>
@@ -12409,7 +14182,21 @@
               <w:rPr>
                 <w:lang w:val="fr-CA"/>
               </w:rPr>
-              <w:t>2.3.1. Trouver comment on peut travailler les points du .obj.</w:t>
+              <w:t>2.3.1. Trouver comment on peut travailler les points du .</w:t>
+            </w:r>
+            <w:proofErr w:type="spellStart"/>
+            <w:r>
+              <w:rPr>
+                <w:lang w:val="fr-CA"/>
+              </w:rPr>
+              <w:t>obj</w:t>
+            </w:r>
+            <w:proofErr w:type="spellEnd"/>
+            <w:r>
+              <w:rPr>
+                <w:lang w:val="fr-CA"/>
+              </w:rPr>
+              <w:t>.</w:t>
             </w:r>
           </w:p>
           <w:p>
@@ -12439,7 +14226,21 @@
               <w:rPr>
                 <w:lang w:val="fr-CA"/>
               </w:rPr>
-              <w:t>2.4.1. Commencer sur une forme simple autre que le visage pour bien voir l’effet de l’algo.</w:t>
+              <w:t>2.4.1. Commencer sur une forme simple autre que le visage pour bien voir l’effet de l’</w:t>
+            </w:r>
+            <w:proofErr w:type="spellStart"/>
+            <w:r>
+              <w:rPr>
+                <w:lang w:val="fr-CA"/>
+              </w:rPr>
+              <w:t>algo</w:t>
+            </w:r>
+            <w:proofErr w:type="spellEnd"/>
+            <w:r>
+              <w:rPr>
+                <w:lang w:val="fr-CA"/>
+              </w:rPr>
+              <w:t>.</w:t>
             </w:r>
           </w:p>
           <w:p>
@@ -12469,7 +14270,21 @@
               <w:rPr>
                 <w:lang w:val="fr-CA"/>
               </w:rPr>
-              <w:t>2.5.1. la bouche se modifie</w:t>
+              <w:t xml:space="preserve">2.5.1. </w:t>
+            </w:r>
+            <w:proofErr w:type="gramStart"/>
+            <w:r>
+              <w:rPr>
+                <w:lang w:val="fr-CA"/>
+              </w:rPr>
+              <w:t>la</w:t>
+            </w:r>
+            <w:proofErr w:type="gramEnd"/>
+            <w:r>
+              <w:rPr>
+                <w:lang w:val="fr-CA"/>
+              </w:rPr>
+              <w:t xml:space="preserve"> bouche se modifie</w:t>
             </w:r>
           </w:p>
           <w:p>
@@ -12541,6 +14356,7 @@
               <w:rPr>
                 <w:lang w:val="fr-CA"/>
               </w:rPr>
+              <w:lastRenderedPageBreak/>
               <w:t>Tests d’acceptation :</w:t>
             </w:r>
           </w:p>
@@ -13098,7 +14914,21 @@
                 <w:lang w:val="fr-CA"/>
               </w:rPr>
               <w:lastRenderedPageBreak/>
-              <w:t>1.2.1. avoir une interface</w:t>
+              <w:t xml:space="preserve">1.2.1. </w:t>
+            </w:r>
+            <w:proofErr w:type="gramStart"/>
+            <w:r>
+              <w:rPr>
+                <w:lang w:val="fr-CA"/>
+              </w:rPr>
+              <w:t>avoir</w:t>
+            </w:r>
+            <w:proofErr w:type="gramEnd"/>
+            <w:r>
+              <w:rPr>
+                <w:lang w:val="fr-CA"/>
+              </w:rPr>
+              <w:t xml:space="preserve"> une interface</w:t>
             </w:r>
           </w:p>
           <w:p>
@@ -13375,7 +15205,21 @@
               <w:rPr>
                 <w:lang w:val="fr-CA"/>
               </w:rPr>
-              <w:t>.2.1. avoir une interface</w:t>
+              <w:t xml:space="preserve">.2.1. </w:t>
+            </w:r>
+            <w:proofErr w:type="gramStart"/>
+            <w:r>
+              <w:rPr>
+                <w:lang w:val="fr-CA"/>
+              </w:rPr>
+              <w:t>avoir</w:t>
+            </w:r>
+            <w:proofErr w:type="gramEnd"/>
+            <w:r>
+              <w:rPr>
+                <w:lang w:val="fr-CA"/>
+              </w:rPr>
+              <w:t xml:space="preserve"> une interface</w:t>
             </w:r>
           </w:p>
           <w:p>
@@ -13423,7 +15267,35 @@
               <w:rPr>
                 <w:lang w:val="fr-CA"/>
               </w:rPr>
-              <w:t>Coder un algo pour déterminer les allèles des snp selon</w:t>
+              <w:t xml:space="preserve">Coder un </w:t>
+            </w:r>
+            <w:proofErr w:type="spellStart"/>
+            <w:r>
+              <w:rPr>
+                <w:lang w:val="fr-CA"/>
+              </w:rPr>
+              <w:t>algo</w:t>
+            </w:r>
+            <w:proofErr w:type="spellEnd"/>
+            <w:r>
+              <w:rPr>
+                <w:lang w:val="fr-CA"/>
+              </w:rPr>
+              <w:t xml:space="preserve"> pour déterminer les allèles des </w:t>
+            </w:r>
+            <w:proofErr w:type="spellStart"/>
+            <w:r>
+              <w:rPr>
+                <w:lang w:val="fr-CA"/>
+              </w:rPr>
+              <w:t>snp</w:t>
+            </w:r>
+            <w:proofErr w:type="spellEnd"/>
+            <w:r>
+              <w:rPr>
+                <w:lang w:val="fr-CA"/>
+              </w:rPr>
+              <w:t xml:space="preserve"> selon</w:t>
             </w:r>
             <w:r>
               <w:rPr>
@@ -13515,11 +15387,19 @@
               </w:rPr>
               <w:t xml:space="preserve">.5.1. </w:t>
             </w:r>
-            <w:r>
-              <w:rPr>
-                <w:lang w:val="fr-CA"/>
-              </w:rPr>
-              <w:t>un bon allèle doit être détecté.</w:t>
+            <w:proofErr w:type="gramStart"/>
+            <w:r>
+              <w:rPr>
+                <w:lang w:val="fr-CA"/>
+              </w:rPr>
+              <w:t>un</w:t>
+            </w:r>
+            <w:proofErr w:type="gramEnd"/>
+            <w:r>
+              <w:rPr>
+                <w:lang w:val="fr-CA"/>
+              </w:rPr>
+              <w:t xml:space="preserve"> bon allèle doit être détecté.</w:t>
             </w:r>
           </w:p>
           <w:p>
@@ -13705,7 +15585,21 @@
               <w:rPr>
                 <w:lang w:val="fr-CA"/>
               </w:rPr>
-              <w:t>.2.1. avoir une interface</w:t>
+              <w:t xml:space="preserve">.2.1. </w:t>
+            </w:r>
+            <w:proofErr w:type="gramStart"/>
+            <w:r>
+              <w:rPr>
+                <w:lang w:val="fr-CA"/>
+              </w:rPr>
+              <w:t>avoir</w:t>
+            </w:r>
+            <w:proofErr w:type="gramEnd"/>
+            <w:r>
+              <w:rPr>
+                <w:lang w:val="fr-CA"/>
+              </w:rPr>
+              <w:t xml:space="preserve"> une interface</w:t>
             </w:r>
           </w:p>
           <w:p>
@@ -13768,7 +15662,21 @@
               <w:rPr>
                 <w:lang w:val="fr-CA"/>
               </w:rPr>
-              <w:t>3.3.2. S’il y a plusieurs choix possible, utiliser les statistiques de répartitions des allèles dans la population européenne.</w:t>
+              <w:t xml:space="preserve">3.3.2. S’il y a </w:t>
+            </w:r>
+            <w:proofErr w:type="gramStart"/>
+            <w:r>
+              <w:rPr>
+                <w:lang w:val="fr-CA"/>
+              </w:rPr>
+              <w:t>plusieurs choix possible</w:t>
+            </w:r>
+            <w:proofErr w:type="gramEnd"/>
+            <w:r>
+              <w:rPr>
+                <w:lang w:val="fr-CA"/>
+              </w:rPr>
+              <w:t>, utiliser les statistiques de répartitions des allèles dans la population européenne.</w:t>
             </w:r>
           </w:p>
           <w:p>
@@ -13860,11 +15768,19 @@
               </w:rPr>
               <w:t xml:space="preserve">.5.1. </w:t>
             </w:r>
-            <w:r>
-              <w:rPr>
-                <w:lang w:val="fr-CA"/>
-              </w:rPr>
-              <w:t>la séquence doit contenir l’allèle dans sa séquence.</w:t>
+            <w:proofErr w:type="gramStart"/>
+            <w:r>
+              <w:rPr>
+                <w:lang w:val="fr-CA"/>
+              </w:rPr>
+              <w:t>la</w:t>
+            </w:r>
+            <w:proofErr w:type="gramEnd"/>
+            <w:r>
+              <w:rPr>
+                <w:lang w:val="fr-CA"/>
+              </w:rPr>
+              <w:t xml:space="preserve"> séquence doit contenir l’allèle dans sa séquence.</w:t>
             </w:r>
           </w:p>
           <w:p>
@@ -13938,6 +15854,7 @@
               <w:rPr>
                 <w:lang w:val="fr-CA"/>
               </w:rPr>
+              <w:lastRenderedPageBreak/>
               <w:t>Tests d’acceptation :</w:t>
             </w:r>
           </w:p>
@@ -13968,7 +15885,21 @@
               <w:rPr>
                 <w:lang w:val="fr-CA"/>
               </w:rPr>
-              <w:t>, il peut créer un snp avec le bon allèle dans sa séquence.</w:t>
+              <w:t xml:space="preserve">, il peut créer un </w:t>
+            </w:r>
+            <w:proofErr w:type="spellStart"/>
+            <w:r>
+              <w:rPr>
+                <w:lang w:val="fr-CA"/>
+              </w:rPr>
+              <w:t>snp</w:t>
+            </w:r>
+            <w:proofErr w:type="spellEnd"/>
+            <w:r>
+              <w:rPr>
+                <w:lang w:val="fr-CA"/>
+              </w:rPr>
+              <w:t xml:space="preserve"> avec le bon allèle dans sa séquence.</w:t>
             </w:r>
           </w:p>
         </w:tc>
@@ -14432,7 +16363,21 @@
               <w:rPr>
                 <w:lang w:val="fr-CA"/>
               </w:rPr>
-              <w:t>1.2.1. avoir une interface</w:t>
+              <w:t xml:space="preserve">1.2.1. </w:t>
+            </w:r>
+            <w:proofErr w:type="gramStart"/>
+            <w:r>
+              <w:rPr>
+                <w:lang w:val="fr-CA"/>
+              </w:rPr>
+              <w:t>avoir</w:t>
+            </w:r>
+            <w:proofErr w:type="gramEnd"/>
+            <w:r>
+              <w:rPr>
+                <w:lang w:val="fr-CA"/>
+              </w:rPr>
+              <w:t xml:space="preserve"> une interface</w:t>
             </w:r>
           </w:p>
           <w:p>
@@ -14468,7 +16413,35 @@
               <w:rPr>
                 <w:lang w:val="fr-CA"/>
               </w:rPr>
-              <w:t>Ajouter un ChoiceBox qui contient les SkinColor dans une section de contrôles pour la peau</w:t>
+              <w:t xml:space="preserve">Ajouter un </w:t>
+            </w:r>
+            <w:proofErr w:type="spellStart"/>
+            <w:r>
+              <w:rPr>
+                <w:lang w:val="fr-CA"/>
+              </w:rPr>
+              <w:t>ChoiceBox</w:t>
+            </w:r>
+            <w:proofErr w:type="spellEnd"/>
+            <w:r>
+              <w:rPr>
+                <w:lang w:val="fr-CA"/>
+              </w:rPr>
+              <w:t xml:space="preserve"> qui contient les </w:t>
+            </w:r>
+            <w:proofErr w:type="spellStart"/>
+            <w:r>
+              <w:rPr>
+                <w:lang w:val="fr-CA"/>
+              </w:rPr>
+              <w:t>SkinColor</w:t>
+            </w:r>
+            <w:proofErr w:type="spellEnd"/>
+            <w:r>
+              <w:rPr>
+                <w:lang w:val="fr-CA"/>
+              </w:rPr>
+              <w:t xml:space="preserve"> dans une section de contrôles pour la peau</w:t>
             </w:r>
           </w:p>
           <w:p>
@@ -14534,14 +16507,30 @@
               <w:rPr>
                 <w:lang w:val="fr-CA"/>
               </w:rPr>
-              <w:t>Avoir une colorBox</w:t>
-            </w:r>
-            <w:r>
-              <w:rPr>
-                <w:lang w:val="fr-CA"/>
-              </w:rPr>
-              <w:t xml:space="preserve"> de skincolor</w:t>
-            </w:r>
+              <w:t xml:space="preserve">Avoir une </w:t>
+            </w:r>
+            <w:proofErr w:type="spellStart"/>
+            <w:r>
+              <w:rPr>
+                <w:lang w:val="fr-CA"/>
+              </w:rPr>
+              <w:t>colorBox</w:t>
+            </w:r>
+            <w:proofErr w:type="spellEnd"/>
+            <w:r>
+              <w:rPr>
+                <w:lang w:val="fr-CA"/>
+              </w:rPr>
+              <w:t xml:space="preserve"> de </w:t>
+            </w:r>
+            <w:proofErr w:type="spellStart"/>
+            <w:r>
+              <w:rPr>
+                <w:lang w:val="fr-CA"/>
+              </w:rPr>
+              <w:t>skincolor</w:t>
+            </w:r>
+            <w:proofErr w:type="spellEnd"/>
             <w:r>
               <w:rPr>
                 <w:lang w:val="fr-CA"/>
@@ -14736,7 +16725,21 @@
               <w:rPr>
                 <w:lang w:val="fr-CA"/>
               </w:rPr>
-              <w:t>.2.1. item 1</w:t>
+              <w:t xml:space="preserve">.2.1. </w:t>
+            </w:r>
+            <w:proofErr w:type="gramStart"/>
+            <w:r>
+              <w:rPr>
+                <w:lang w:val="fr-CA"/>
+              </w:rPr>
+              <w:t>item</w:t>
+            </w:r>
+            <w:proofErr w:type="gramEnd"/>
+            <w:r>
+              <w:rPr>
+                <w:lang w:val="fr-CA"/>
+              </w:rPr>
+              <w:t xml:space="preserve"> 1</w:t>
             </w:r>
           </w:p>
           <w:p>
@@ -14780,11 +16783,33 @@
               </w:rPr>
               <w:t xml:space="preserve">.3.1. </w:t>
             </w:r>
-            <w:r>
-              <w:rPr>
-                <w:lang w:val="fr-CA"/>
-              </w:rPr>
-              <w:t>affecter la couleur de la peau dans le modèle selon la valeur du ChoiceBox.</w:t>
+            <w:proofErr w:type="gramStart"/>
+            <w:r>
+              <w:rPr>
+                <w:lang w:val="fr-CA"/>
+              </w:rPr>
+              <w:t>affecter</w:t>
+            </w:r>
+            <w:proofErr w:type="gramEnd"/>
+            <w:r>
+              <w:rPr>
+                <w:lang w:val="fr-CA"/>
+              </w:rPr>
+              <w:t xml:space="preserve"> la couleur de la peau dans le modèle selon la valeur du </w:t>
+            </w:r>
+            <w:proofErr w:type="spellStart"/>
+            <w:r>
+              <w:rPr>
+                <w:lang w:val="fr-CA"/>
+              </w:rPr>
+              <w:t>ChoiceBox</w:t>
+            </w:r>
+            <w:proofErr w:type="spellEnd"/>
+            <w:r>
+              <w:rPr>
+                <w:lang w:val="fr-CA"/>
+              </w:rPr>
+              <w:t>.</w:t>
             </w:r>
           </w:p>
           <w:p>
@@ -14945,6 +16970,7 @@
               <w:rPr>
                 <w:lang w:val="fr-CA"/>
               </w:rPr>
+              <w:lastRenderedPageBreak/>
               <w:t>Tests d’acceptation :</w:t>
             </w:r>
           </w:p>
@@ -15348,8 +17374,6 @@
               </w:rPr>
               <w:t>des cheveux</w:t>
             </w:r>
-            <w:bookmarkStart w:id="0" w:name="_GoBack"/>
-            <w:bookmarkEnd w:id="0"/>
           </w:p>
           <w:p>
             <w:pPr>
@@ -15443,7 +17467,21 @@
               <w:rPr>
                 <w:lang w:val="fr-CA"/>
               </w:rPr>
-              <w:t>1.2.1. avoir une interface</w:t>
+              <w:t xml:space="preserve">1.2.1. </w:t>
+            </w:r>
+            <w:proofErr w:type="gramStart"/>
+            <w:r>
+              <w:rPr>
+                <w:lang w:val="fr-CA"/>
+              </w:rPr>
+              <w:t>avoir</w:t>
+            </w:r>
+            <w:proofErr w:type="gramEnd"/>
+            <w:r>
+              <w:rPr>
+                <w:lang w:val="fr-CA"/>
+              </w:rPr>
+              <w:t xml:space="preserve"> une interface</w:t>
             </w:r>
           </w:p>
           <w:p>
@@ -15473,14 +17511,30 @@
               <w:rPr>
                 <w:lang w:val="fr-CA"/>
               </w:rPr>
-              <w:t xml:space="preserve">1.3.1. Ajouter un ChoiceBox qui contient les </w:t>
-            </w:r>
+              <w:t xml:space="preserve">1.3.1. Ajouter un </w:t>
+            </w:r>
+            <w:proofErr w:type="spellStart"/>
+            <w:r>
+              <w:rPr>
+                <w:lang w:val="fr-CA"/>
+              </w:rPr>
+              <w:t>ChoiceBox</w:t>
+            </w:r>
+            <w:proofErr w:type="spellEnd"/>
+            <w:r>
+              <w:rPr>
+                <w:lang w:val="fr-CA"/>
+              </w:rPr>
+              <w:t xml:space="preserve"> qui contient les </w:t>
+            </w:r>
+            <w:proofErr w:type="spellStart"/>
             <w:r>
               <w:rPr>
                 <w:lang w:val="fr-CA"/>
               </w:rPr>
               <w:t>HairColor</w:t>
             </w:r>
+            <w:proofErr w:type="spellEnd"/>
             <w:r>
               <w:rPr>
                 <w:lang w:val="fr-CA"/>
@@ -15557,14 +17611,30 @@
               <w:rPr>
                 <w:lang w:val="fr-CA"/>
               </w:rPr>
-              <w:t xml:space="preserve">Avoir une colorBox de </w:t>
-            </w:r>
+              <w:t xml:space="preserve">Avoir une </w:t>
+            </w:r>
+            <w:proofErr w:type="spellStart"/>
+            <w:r>
+              <w:rPr>
+                <w:lang w:val="fr-CA"/>
+              </w:rPr>
+              <w:t>colorBox</w:t>
+            </w:r>
+            <w:proofErr w:type="spellEnd"/>
+            <w:r>
+              <w:rPr>
+                <w:lang w:val="fr-CA"/>
+              </w:rPr>
+              <w:t xml:space="preserve"> de </w:t>
+            </w:r>
+            <w:proofErr w:type="spellStart"/>
             <w:r>
               <w:rPr>
                 <w:lang w:val="fr-CA"/>
               </w:rPr>
               <w:t>haircolor</w:t>
             </w:r>
+            <w:proofErr w:type="spellEnd"/>
             <w:r>
               <w:rPr>
                 <w:lang w:val="fr-CA"/>
@@ -15778,7 +17848,21 @@
               <w:rPr>
                 <w:lang w:val="fr-CA"/>
               </w:rPr>
-              <w:t>2.2.1. item 1</w:t>
+              <w:t xml:space="preserve">2.2.1. </w:t>
+            </w:r>
+            <w:proofErr w:type="gramStart"/>
+            <w:r>
+              <w:rPr>
+                <w:lang w:val="fr-CA"/>
+              </w:rPr>
+              <w:t>item</w:t>
+            </w:r>
+            <w:proofErr w:type="gramEnd"/>
+            <w:r>
+              <w:rPr>
+                <w:lang w:val="fr-CA"/>
+              </w:rPr>
+              <w:t xml:space="preserve"> 1</w:t>
             </w:r>
           </w:p>
           <w:p>
@@ -15822,11 +17906,19 @@
               </w:rPr>
               <w:t xml:space="preserve">.3.1. </w:t>
             </w:r>
-            <w:r>
-              <w:rPr>
-                <w:lang w:val="fr-CA"/>
-              </w:rPr>
-              <w:t xml:space="preserve">affecter la couleur </w:t>
+            <w:proofErr w:type="gramStart"/>
+            <w:r>
+              <w:rPr>
+                <w:lang w:val="fr-CA"/>
+              </w:rPr>
+              <w:t>affecter</w:t>
+            </w:r>
+            <w:proofErr w:type="gramEnd"/>
+            <w:r>
+              <w:rPr>
+                <w:lang w:val="fr-CA"/>
+              </w:rPr>
+              <w:t xml:space="preserve"> la couleur </w:t>
             </w:r>
             <w:r>
               <w:rPr>
@@ -15838,7 +17930,21 @@
               <w:rPr>
                 <w:lang w:val="fr-CA"/>
               </w:rPr>
-              <w:t xml:space="preserve"> dans le modèle selon la valeur du ChoiceBox.</w:t>
+              <w:t xml:space="preserve"> dans le modèle selon la valeur du </w:t>
+            </w:r>
+            <w:proofErr w:type="spellStart"/>
+            <w:r>
+              <w:rPr>
+                <w:lang w:val="fr-CA"/>
+              </w:rPr>
+              <w:t>ChoiceBox</w:t>
+            </w:r>
+            <w:proofErr w:type="spellEnd"/>
+            <w:r>
+              <w:rPr>
+                <w:lang w:val="fr-CA"/>
+              </w:rPr>
+              <w:t>.</w:t>
             </w:r>
           </w:p>
           <w:p>
@@ -16011,6 +18117,7 @@
               <w:rPr>
                 <w:lang w:val="fr-CA"/>
               </w:rPr>
+              <w:lastRenderedPageBreak/>
               <w:t>Tests d’acceptation :</w:t>
             </w:r>
           </w:p>
@@ -16515,12 +18622,14 @@
               </w:rPr>
               <w:t xml:space="preserve">1.2.1. </w:t>
             </w:r>
+            <w:proofErr w:type="gramStart"/>
             <w:r>
               <w:rPr>
                 <w:lang w:val="fr-CA"/>
               </w:rPr>
               <w:t>aucune</w:t>
             </w:r>
+            <w:proofErr w:type="gramEnd"/>
           </w:p>
           <w:p>
             <w:pPr>
@@ -16551,11 +18660,19 @@
               </w:rPr>
               <w:t xml:space="preserve">1.3.1. </w:t>
             </w:r>
-            <w:r>
-              <w:rPr>
-                <w:lang w:val="fr-CA"/>
-              </w:rPr>
-              <w:t>grouper chaque narine dans un groupe individuel (narine gauche, narine droite)</w:t>
+            <w:proofErr w:type="gramStart"/>
+            <w:r>
+              <w:rPr>
+                <w:lang w:val="fr-CA"/>
+              </w:rPr>
+              <w:t>grouper</w:t>
+            </w:r>
+            <w:proofErr w:type="gramEnd"/>
+            <w:r>
+              <w:rPr>
+                <w:lang w:val="fr-CA"/>
+              </w:rPr>
+              <w:t xml:space="preserve"> chaque narine dans un groupe individuel (narine gauche, narine droite)</w:t>
             </w:r>
           </w:p>
           <w:p>
@@ -16617,11 +18734,19 @@
               </w:rPr>
               <w:t xml:space="preserve">1.5.1. </w:t>
             </w:r>
-            <w:r>
-              <w:rPr>
-                <w:lang w:val="fr-CA"/>
-              </w:rPr>
-              <w:t>les narines sont groupées individuellement</w:t>
+            <w:proofErr w:type="gramStart"/>
+            <w:r>
+              <w:rPr>
+                <w:lang w:val="fr-CA"/>
+              </w:rPr>
+              <w:t>les</w:t>
+            </w:r>
+            <w:proofErr w:type="gramEnd"/>
+            <w:r>
+              <w:rPr>
+                <w:lang w:val="fr-CA"/>
+              </w:rPr>
+              <w:t xml:space="preserve"> narines sont groupées individuellement</w:t>
             </w:r>
           </w:p>
           <w:p>
@@ -16722,7 +18847,14 @@
               <w:rPr>
                 <w:lang w:val="fr-CA"/>
               </w:rPr>
-              <w:t>.1.1.</w:t>
+              <w:t>.1.</w:t>
+            </w:r>
+            <w:proofErr w:type="gramStart"/>
+            <w:r>
+              <w:rPr>
+                <w:lang w:val="fr-CA"/>
+              </w:rPr>
+              <w:t>1.</w:t>
             </w:r>
             <w:r>
               <w:rPr>
@@ -16730,6 +18862,7 @@
               </w:rPr>
               <w:t>JC</w:t>
             </w:r>
+            <w:proofErr w:type="gramEnd"/>
           </w:p>
           <w:p>
             <w:pPr>
@@ -16801,12 +18934,14 @@
               </w:rPr>
               <w:t xml:space="preserve">2.2.1. </w:t>
             </w:r>
+            <w:proofErr w:type="gramStart"/>
             <w:r>
               <w:rPr>
                 <w:lang w:val="fr-CA"/>
               </w:rPr>
               <w:t>aucun</w:t>
             </w:r>
+            <w:proofErr w:type="gramEnd"/>
           </w:p>
           <w:p>
             <w:pPr>
@@ -16849,11 +18984,19 @@
               </w:rPr>
               <w:t xml:space="preserve">.3.1. </w:t>
             </w:r>
-            <w:r>
-              <w:rPr>
-                <w:lang w:val="fr-CA"/>
-              </w:rPr>
-              <w:t>grouper les points de l’arche du nez</w:t>
+            <w:proofErr w:type="gramStart"/>
+            <w:r>
+              <w:rPr>
+                <w:lang w:val="fr-CA"/>
+              </w:rPr>
+              <w:t>grouper</w:t>
+            </w:r>
+            <w:proofErr w:type="gramEnd"/>
+            <w:r>
+              <w:rPr>
+                <w:lang w:val="fr-CA"/>
+              </w:rPr>
+              <w:t xml:space="preserve"> les points de l’arche du nez</w:t>
             </w:r>
           </w:p>
           <w:p>
@@ -16939,11 +19082,19 @@
               </w:rPr>
               <w:t xml:space="preserve">.5.1. </w:t>
             </w:r>
-            <w:r>
-              <w:rPr>
-                <w:lang w:val="fr-CA"/>
-              </w:rPr>
-              <w:t>l’arche du nez est dans un groupe</w:t>
+            <w:proofErr w:type="gramStart"/>
+            <w:r>
+              <w:rPr>
+                <w:lang w:val="fr-CA"/>
+              </w:rPr>
+              <w:t>l’arche</w:t>
+            </w:r>
+            <w:proofErr w:type="gramEnd"/>
+            <w:r>
+              <w:rPr>
+                <w:lang w:val="fr-CA"/>
+              </w:rPr>
+              <w:t xml:space="preserve"> du nez est dans un groupe</w:t>
             </w:r>
           </w:p>
           <w:p>
@@ -17066,7 +19217,14 @@
               <w:rPr>
                 <w:lang w:val="fr-CA"/>
               </w:rPr>
-              <w:t>.1.1.</w:t>
+              <w:t>.1.</w:t>
+            </w:r>
+            <w:proofErr w:type="gramStart"/>
+            <w:r>
+              <w:rPr>
+                <w:lang w:val="fr-CA"/>
+              </w:rPr>
+              <w:t>1.</w:t>
             </w:r>
             <w:r>
               <w:rPr>
@@ -17074,6 +19232,7 @@
               </w:rPr>
               <w:t>JC</w:t>
             </w:r>
+            <w:proofErr w:type="gramEnd"/>
           </w:p>
           <w:p>
             <w:pPr>
@@ -17143,8 +19302,16 @@
               <w:rPr>
                 <w:lang w:val="fr-CA"/>
               </w:rPr>
-              <w:t>2.2.1. aucun</w:t>
-            </w:r>
+              <w:t xml:space="preserve">2.2.1. </w:t>
+            </w:r>
+            <w:proofErr w:type="gramStart"/>
+            <w:r>
+              <w:rPr>
+                <w:lang w:val="fr-CA"/>
+              </w:rPr>
+              <w:t>aucun</w:t>
+            </w:r>
+            <w:proofErr w:type="gramEnd"/>
           </w:p>
           <w:p>
             <w:pPr>
@@ -17187,11 +19354,19 @@
               </w:rPr>
               <w:t xml:space="preserve">.3.1. </w:t>
             </w:r>
-            <w:r>
-              <w:rPr>
-                <w:lang w:val="fr-CA"/>
-              </w:rPr>
-              <w:t>grouper les points du bout du nez</w:t>
+            <w:proofErr w:type="gramStart"/>
+            <w:r>
+              <w:rPr>
+                <w:lang w:val="fr-CA"/>
+              </w:rPr>
+              <w:t>grouper</w:t>
+            </w:r>
+            <w:proofErr w:type="gramEnd"/>
+            <w:r>
+              <w:rPr>
+                <w:lang w:val="fr-CA"/>
+              </w:rPr>
+              <w:t xml:space="preserve"> les points du bout du nez</w:t>
             </w:r>
           </w:p>
           <w:p>
@@ -17275,13 +19450,27 @@
               <w:rPr>
                 <w:lang w:val="fr-CA"/>
               </w:rPr>
-              <w:t>.5.1.</w:t>
-            </w:r>
-            <w:r>
-              <w:rPr>
-                <w:lang w:val="fr-CA"/>
-              </w:rPr>
-              <w:t>le bout du nez est dans un groupe</w:t>
+              <w:t>.5.</w:t>
+            </w:r>
+            <w:proofErr w:type="gramStart"/>
+            <w:r>
+              <w:rPr>
+                <w:lang w:val="fr-CA"/>
+              </w:rPr>
+              <w:t>1.</w:t>
+            </w:r>
+            <w:r>
+              <w:rPr>
+                <w:lang w:val="fr-CA"/>
+              </w:rPr>
+              <w:t>le</w:t>
+            </w:r>
+            <w:proofErr w:type="gramEnd"/>
+            <w:r>
+              <w:rPr>
+                <w:lang w:val="fr-CA"/>
+              </w:rPr>
+              <w:t xml:space="preserve"> bout du nez est dans un groupe</w:t>
             </w:r>
           </w:p>
           <w:p>
@@ -17346,6 +19535,7 @@
               <w:rPr>
                 <w:lang w:val="fr-CA"/>
               </w:rPr>
+              <w:lastRenderedPageBreak/>
               <w:t>Tests d’acceptation :</w:t>
             </w:r>
           </w:p>
@@ -17832,12 +20022,14 @@
               </w:rPr>
               <w:t xml:space="preserve">1.2.1. </w:t>
             </w:r>
+            <w:proofErr w:type="gramStart"/>
             <w:r>
               <w:rPr>
                 <w:lang w:val="fr-CA"/>
               </w:rPr>
               <w:t>aucune</w:t>
             </w:r>
+            <w:proofErr w:type="gramEnd"/>
           </w:p>
           <w:p>
             <w:pPr>
@@ -17866,7 +20058,21 @@
               <w:rPr>
                 <w:lang w:val="fr-CA"/>
               </w:rPr>
-              <w:t>1.3.1. grouper le blanc des yeux, (gauche et droit séparé)</w:t>
+              <w:t xml:space="preserve">1.3.1. </w:t>
+            </w:r>
+            <w:proofErr w:type="gramStart"/>
+            <w:r>
+              <w:rPr>
+                <w:lang w:val="fr-CA"/>
+              </w:rPr>
+              <w:t>grouper</w:t>
+            </w:r>
+            <w:proofErr w:type="gramEnd"/>
+            <w:r>
+              <w:rPr>
+                <w:lang w:val="fr-CA"/>
+              </w:rPr>
+              <w:t xml:space="preserve"> le blanc des yeux, (gauche et droit séparé)</w:t>
             </w:r>
           </w:p>
           <w:p>
@@ -17928,11 +20134,33 @@
               </w:rPr>
               <w:t xml:space="preserve">1.5.1. </w:t>
             </w:r>
-            <w:r>
-              <w:rPr>
-                <w:lang w:val="fr-CA"/>
-              </w:rPr>
-              <w:t>les blancd d’yeux sont groupées individuellement</w:t>
+            <w:proofErr w:type="gramStart"/>
+            <w:r>
+              <w:rPr>
+                <w:lang w:val="fr-CA"/>
+              </w:rPr>
+              <w:t>les</w:t>
+            </w:r>
+            <w:proofErr w:type="gramEnd"/>
+            <w:r>
+              <w:rPr>
+                <w:lang w:val="fr-CA"/>
+              </w:rPr>
+              <w:t xml:space="preserve"> </w:t>
+            </w:r>
+            <w:proofErr w:type="spellStart"/>
+            <w:r>
+              <w:rPr>
+                <w:lang w:val="fr-CA"/>
+              </w:rPr>
+              <w:t>blancd</w:t>
+            </w:r>
+            <w:proofErr w:type="spellEnd"/>
+            <w:r>
+              <w:rPr>
+                <w:lang w:val="fr-CA"/>
+              </w:rPr>
+              <w:t xml:space="preserve"> d’yeux sont groupées individuellement</w:t>
             </w:r>
           </w:p>
           <w:p>
@@ -18033,7 +20261,14 @@
               <w:rPr>
                 <w:lang w:val="fr-CA"/>
               </w:rPr>
-              <w:t>.1.1.</w:t>
+              <w:t>.1.</w:t>
+            </w:r>
+            <w:proofErr w:type="gramStart"/>
+            <w:r>
+              <w:rPr>
+                <w:lang w:val="fr-CA"/>
+              </w:rPr>
+              <w:t>1.</w:t>
             </w:r>
             <w:r>
               <w:rPr>
@@ -18041,6 +20276,7 @@
               </w:rPr>
               <w:t>JC</w:t>
             </w:r>
+            <w:proofErr w:type="gramEnd"/>
           </w:p>
           <w:p>
             <w:pPr>
@@ -18110,8 +20346,16 @@
               <w:rPr>
                 <w:lang w:val="fr-CA"/>
               </w:rPr>
-              <w:t>2.2.1. aucun</w:t>
-            </w:r>
+              <w:t xml:space="preserve">2.2.1. </w:t>
+            </w:r>
+            <w:proofErr w:type="gramStart"/>
+            <w:r>
+              <w:rPr>
+                <w:lang w:val="fr-CA"/>
+              </w:rPr>
+              <w:t>aucun</w:t>
+            </w:r>
+            <w:proofErr w:type="gramEnd"/>
           </w:p>
           <w:p>
             <w:pPr>
@@ -18154,11 +20398,19 @@
               </w:rPr>
               <w:t xml:space="preserve">.3.1. </w:t>
             </w:r>
-            <w:r>
-              <w:rPr>
-                <w:lang w:val="fr-CA"/>
-              </w:rPr>
-              <w:t>grouper les iris (gauche et droit séparé)</w:t>
+            <w:proofErr w:type="gramStart"/>
+            <w:r>
+              <w:rPr>
+                <w:lang w:val="fr-CA"/>
+              </w:rPr>
+              <w:t>grouper</w:t>
+            </w:r>
+            <w:proofErr w:type="gramEnd"/>
+            <w:r>
+              <w:rPr>
+                <w:lang w:val="fr-CA"/>
+              </w:rPr>
+              <w:t xml:space="preserve"> les iris (gauche et droit séparé)</w:t>
             </w:r>
           </w:p>
           <w:p>
@@ -18370,7 +20622,14 @@
               <w:rPr>
                 <w:lang w:val="fr-CA"/>
               </w:rPr>
-              <w:t>.1.1.</w:t>
+              <w:t>.1.</w:t>
+            </w:r>
+            <w:proofErr w:type="gramStart"/>
+            <w:r>
+              <w:rPr>
+                <w:lang w:val="fr-CA"/>
+              </w:rPr>
+              <w:t>1.</w:t>
             </w:r>
             <w:r>
               <w:rPr>
@@ -18378,6 +20637,7 @@
               </w:rPr>
               <w:t>JC</w:t>
             </w:r>
+            <w:proofErr w:type="gramEnd"/>
           </w:p>
           <w:p>
             <w:pPr>
@@ -18448,8 +20708,16 @@
                 <w:lang w:val="fr-CA"/>
               </w:rPr>
               <w:lastRenderedPageBreak/>
-              <w:t>2.2.1. aucun</w:t>
-            </w:r>
+              <w:t xml:space="preserve">2.2.1. </w:t>
+            </w:r>
+            <w:proofErr w:type="gramStart"/>
+            <w:r>
+              <w:rPr>
+                <w:lang w:val="fr-CA"/>
+              </w:rPr>
+              <w:t>aucun</w:t>
+            </w:r>
+            <w:proofErr w:type="gramEnd"/>
           </w:p>
           <w:p>
             <w:pPr>
@@ -18492,11 +20760,19 @@
               </w:rPr>
               <w:t xml:space="preserve">.3.1. </w:t>
             </w:r>
-            <w:r>
-              <w:rPr>
-                <w:lang w:val="fr-CA"/>
-              </w:rPr>
-              <w:t>grouper les pupilles (gauche et droit séparé)</w:t>
+            <w:proofErr w:type="gramStart"/>
+            <w:r>
+              <w:rPr>
+                <w:lang w:val="fr-CA"/>
+              </w:rPr>
+              <w:t>grouper</w:t>
+            </w:r>
+            <w:proofErr w:type="gramEnd"/>
+            <w:r>
+              <w:rPr>
+                <w:lang w:val="fr-CA"/>
+              </w:rPr>
+              <w:t xml:space="preserve"> les pupilles (gauche et droit séparé)</w:t>
             </w:r>
           </w:p>
           <w:p>
@@ -18586,7 +20862,21 @@
               <w:rPr>
                 <w:lang w:val="fr-CA"/>
               </w:rPr>
-              <w:t xml:space="preserve"> les pupilles sont dans 2 groupes séparés</w:t>
+              <w:t xml:space="preserve"> </w:t>
+            </w:r>
+            <w:proofErr w:type="gramStart"/>
+            <w:r>
+              <w:rPr>
+                <w:lang w:val="fr-CA"/>
+              </w:rPr>
+              <w:t>les</w:t>
+            </w:r>
+            <w:proofErr w:type="gramEnd"/>
+            <w:r>
+              <w:rPr>
+                <w:lang w:val="fr-CA"/>
+              </w:rPr>
+              <w:t xml:space="preserve"> pupilles sont dans 2 groupes séparés</w:t>
             </w:r>
           </w:p>
           <w:p>
@@ -19147,12 +21437,14 @@
               </w:rPr>
               <w:t xml:space="preserve">1.2.1. </w:t>
             </w:r>
+            <w:proofErr w:type="gramStart"/>
             <w:r>
               <w:rPr>
                 <w:lang w:val="fr-CA"/>
               </w:rPr>
               <w:t>aucune</w:t>
             </w:r>
+            <w:proofErr w:type="gramEnd"/>
           </w:p>
           <w:p>
             <w:pPr>
@@ -19181,7 +21473,21 @@
               <w:rPr>
                 <w:lang w:val="fr-CA"/>
               </w:rPr>
-              <w:t xml:space="preserve">1.3.1. grouper </w:t>
+              <w:t xml:space="preserve">1.3.1. </w:t>
+            </w:r>
+            <w:proofErr w:type="gramStart"/>
+            <w:r>
+              <w:rPr>
+                <w:lang w:val="fr-CA"/>
+              </w:rPr>
+              <w:t>grouper</w:t>
+            </w:r>
+            <w:proofErr w:type="gramEnd"/>
+            <w:r>
+              <w:rPr>
+                <w:lang w:val="fr-CA"/>
+              </w:rPr>
+              <w:t xml:space="preserve"> </w:t>
             </w:r>
             <w:r>
               <w:rPr>
@@ -19249,11 +21555,19 @@
               </w:rPr>
               <w:t xml:space="preserve">1.5.1. </w:t>
             </w:r>
-            <w:r>
-              <w:rPr>
-                <w:lang w:val="fr-CA"/>
-              </w:rPr>
-              <w:t xml:space="preserve">les </w:t>
+            <w:proofErr w:type="gramStart"/>
+            <w:r>
+              <w:rPr>
+                <w:lang w:val="fr-CA"/>
+              </w:rPr>
+              <w:t>les</w:t>
+            </w:r>
+            <w:proofErr w:type="gramEnd"/>
+            <w:r>
+              <w:rPr>
+                <w:lang w:val="fr-CA"/>
+              </w:rPr>
+              <w:t xml:space="preserve"> </w:t>
             </w:r>
             <w:r>
               <w:rPr>
@@ -19814,12 +22128,14 @@
               </w:rPr>
               <w:t xml:space="preserve">1.2.1. </w:t>
             </w:r>
+            <w:proofErr w:type="gramStart"/>
             <w:r>
               <w:rPr>
                 <w:lang w:val="fr-CA"/>
               </w:rPr>
               <w:t>aucune</w:t>
             </w:r>
+            <w:proofErr w:type="gramEnd"/>
           </w:p>
           <w:p>
             <w:pPr>
@@ -19848,7 +22164,21 @@
               <w:rPr>
                 <w:lang w:val="fr-CA"/>
               </w:rPr>
-              <w:t xml:space="preserve">1.3.1. grouper </w:t>
+              <w:t xml:space="preserve">1.3.1. </w:t>
+            </w:r>
+            <w:proofErr w:type="gramStart"/>
+            <w:r>
+              <w:rPr>
+                <w:lang w:val="fr-CA"/>
+              </w:rPr>
+              <w:t>grouper</w:t>
+            </w:r>
+            <w:proofErr w:type="gramEnd"/>
+            <w:r>
+              <w:rPr>
+                <w:lang w:val="fr-CA"/>
+              </w:rPr>
+              <w:t xml:space="preserve"> </w:t>
             </w:r>
             <w:r>
               <w:rPr>
@@ -19917,11 +22247,19 @@
               </w:rPr>
               <w:t xml:space="preserve">1.5.1. </w:t>
             </w:r>
-            <w:r>
-              <w:rPr>
-                <w:lang w:val="fr-CA"/>
-              </w:rPr>
-              <w:t>la bouche est groupée</w:t>
+            <w:proofErr w:type="gramStart"/>
+            <w:r>
+              <w:rPr>
+                <w:lang w:val="fr-CA"/>
+              </w:rPr>
+              <w:t>la</w:t>
+            </w:r>
+            <w:proofErr w:type="gramEnd"/>
+            <w:r>
+              <w:rPr>
+                <w:lang w:val="fr-CA"/>
+              </w:rPr>
+              <w:t xml:space="preserve"> bouche est groupée</w:t>
             </w:r>
           </w:p>
           <w:p>
@@ -20486,12 +22824,14 @@
               </w:rPr>
               <w:t xml:space="preserve">1.2.1. </w:t>
             </w:r>
+            <w:proofErr w:type="gramStart"/>
             <w:r>
               <w:rPr>
                 <w:lang w:val="fr-CA"/>
               </w:rPr>
               <w:t>aucune</w:t>
             </w:r>
+            <w:proofErr w:type="gramEnd"/>
           </w:p>
           <w:p>
             <w:pPr>
@@ -20520,7 +22860,21 @@
               <w:rPr>
                 <w:lang w:val="fr-CA"/>
               </w:rPr>
-              <w:t>1.3.1. grouper l</w:t>
+              <w:t xml:space="preserve">1.3.1. </w:t>
+            </w:r>
+            <w:proofErr w:type="gramStart"/>
+            <w:r>
+              <w:rPr>
+                <w:lang w:val="fr-CA"/>
+              </w:rPr>
+              <w:t>grouper</w:t>
+            </w:r>
+            <w:proofErr w:type="gramEnd"/>
+            <w:r>
+              <w:rPr>
+                <w:lang w:val="fr-CA"/>
+              </w:rPr>
+              <w:t xml:space="preserve"> l</w:t>
             </w:r>
             <w:r>
               <w:rPr>
@@ -20588,11 +22942,19 @@
               </w:rPr>
               <w:t xml:space="preserve">1.5.1. </w:t>
             </w:r>
-            <w:r>
-              <w:rPr>
-                <w:lang w:val="fr-CA"/>
-              </w:rPr>
-              <w:t>les points de l’oreille gauche sont groupés</w:t>
+            <w:proofErr w:type="gramStart"/>
+            <w:r>
+              <w:rPr>
+                <w:lang w:val="fr-CA"/>
+              </w:rPr>
+              <w:t>les</w:t>
+            </w:r>
+            <w:proofErr w:type="gramEnd"/>
+            <w:r>
+              <w:rPr>
+                <w:lang w:val="fr-CA"/>
+              </w:rPr>
+              <w:t xml:space="preserve"> points de l’oreille gauche sont groupés</w:t>
             </w:r>
           </w:p>
           <w:p>
@@ -20702,7 +23064,14 @@
               <w:rPr>
                 <w:lang w:val="fr-CA"/>
               </w:rPr>
-              <w:t>.1.1.</w:t>
+              <w:t>.1.</w:t>
+            </w:r>
+            <w:proofErr w:type="gramStart"/>
+            <w:r>
+              <w:rPr>
+                <w:lang w:val="fr-CA"/>
+              </w:rPr>
+              <w:t>1.</w:t>
             </w:r>
             <w:r>
               <w:rPr>
@@ -20710,6 +23079,7 @@
               </w:rPr>
               <w:t>JC</w:t>
             </w:r>
+            <w:proofErr w:type="gramEnd"/>
           </w:p>
           <w:p>
             <w:pPr>
@@ -20779,8 +23149,16 @@
               <w:rPr>
                 <w:lang w:val="fr-CA"/>
               </w:rPr>
-              <w:t>2.2.1. aucun</w:t>
-            </w:r>
+              <w:t xml:space="preserve">2.2.1. </w:t>
+            </w:r>
+            <w:proofErr w:type="gramStart"/>
+            <w:r>
+              <w:rPr>
+                <w:lang w:val="fr-CA"/>
+              </w:rPr>
+              <w:t>aucun</w:t>
+            </w:r>
+            <w:proofErr w:type="gramEnd"/>
           </w:p>
           <w:p>
             <w:pPr>
@@ -20823,11 +23201,19 @@
               </w:rPr>
               <w:t xml:space="preserve">.3.1. </w:t>
             </w:r>
-            <w:r>
-              <w:rPr>
-                <w:lang w:val="fr-CA"/>
-              </w:rPr>
-              <w:t>grouper les points de l’oreille</w:t>
+            <w:proofErr w:type="gramStart"/>
+            <w:r>
+              <w:rPr>
+                <w:lang w:val="fr-CA"/>
+              </w:rPr>
+              <w:t>grouper</w:t>
+            </w:r>
+            <w:proofErr w:type="gramEnd"/>
+            <w:r>
+              <w:rPr>
+                <w:lang w:val="fr-CA"/>
+              </w:rPr>
+              <w:t xml:space="preserve"> les points de l’oreille</w:t>
             </w:r>
             <w:r>
               <w:rPr>
@@ -20929,7 +23315,21 @@
               <w:rPr>
                 <w:lang w:val="fr-CA"/>
               </w:rPr>
-              <w:t xml:space="preserve"> les points de l’oreille droite sont groupés</w:t>
+              <w:t xml:space="preserve"> </w:t>
+            </w:r>
+            <w:proofErr w:type="gramStart"/>
+            <w:r>
+              <w:rPr>
+                <w:lang w:val="fr-CA"/>
+              </w:rPr>
+              <w:t>les</w:t>
+            </w:r>
+            <w:proofErr w:type="gramEnd"/>
+            <w:r>
+              <w:rPr>
+                <w:lang w:val="fr-CA"/>
+              </w:rPr>
+              <w:t xml:space="preserve"> points de l’oreille droite sont groupés</w:t>
             </w:r>
           </w:p>
           <w:p>
@@ -21186,7 +23586,7 @@
 </file>
 
 <file path=word/numbering.xml><?xml version="1.0" encoding="utf-8"?>
-<w:numbering xmlns:wpc="http://schemas.microsoft.com/office/word/2010/wordprocessingCanvas" xmlns:cx="http://schemas.microsoft.com/office/drawing/2014/chartex" xmlns:cx1="http://schemas.microsoft.com/office/drawing/2015/9/8/chartex" xmlns:cx2="http://schemas.microsoft.com/office/drawing/2015/10/21/chartex" xmlns:cx3="http://schemas.microsoft.com/office/drawing/2016/5/9/chartex" xmlns:cx4="http://schemas.microsoft.com/office/drawing/2016/5/10/chartex" xmlns:cx5="http://schemas.microsoft.com/office/drawing/2016/5/11/chartex" xmlns:mc="http://schemas.openxmlformats.org/markup-compatibility/2006" xmlns:o="urn:schemas-microsoft-com:office:office" xmlns:r="http://schemas.openxmlformats.org/officeDocument/2006/relationships" xmlns:m="http://schemas.openxmlformats.org/officeDocument/2006/math" xmlns:v="urn:schemas-microsoft-com:vml" xmlns:wp14="http://schemas.microsoft.com/office/word/2010/wordprocessingDrawing" xmlns:wp="http://schemas.openxmlformats.org/drawingml/2006/wordprocessingDrawing" xmlns:w10="urn:schemas-microsoft-com:office:word" xmlns:w="http://schemas.openxmlformats.org/wordprocessingml/2006/main" xmlns:w14="http://schemas.microsoft.com/office/word/2010/wordml" xmlns:w15="http://schemas.microsoft.com/office/word/2012/wordml" xmlns:w16se="http://schemas.microsoft.com/office/word/2015/wordml/symex" xmlns:wpg="http://schemas.microsoft.com/office/word/2010/wordprocessingGroup" xmlns:wpi="http://schemas.microsoft.com/office/word/2010/wordprocessingInk" xmlns:wne="http://schemas.microsoft.com/office/word/2006/wordml" xmlns:wps="http://schemas.microsoft.com/office/word/2010/wordprocessingShape" mc:Ignorable="w14 w15 w16se wp14">
+<w:numbering xmlns:wpc="http://schemas.microsoft.com/office/word/2010/wordprocessingCanvas" xmlns:cx="http://schemas.microsoft.com/office/drawing/2014/chartex" xmlns:cx1="http://schemas.microsoft.com/office/drawing/2015/9/8/chartex" xmlns:mc="http://schemas.openxmlformats.org/markup-compatibility/2006" xmlns:o="urn:schemas-microsoft-com:office:office" xmlns:r="http://schemas.openxmlformats.org/officeDocument/2006/relationships" xmlns:m="http://schemas.openxmlformats.org/officeDocument/2006/math" xmlns:v="urn:schemas-microsoft-com:vml" xmlns:wp14="http://schemas.microsoft.com/office/word/2010/wordprocessingDrawing" xmlns:wp="http://schemas.openxmlformats.org/drawingml/2006/wordprocessingDrawing" xmlns:w10="urn:schemas-microsoft-com:office:word" xmlns:w="http://schemas.openxmlformats.org/wordprocessingml/2006/main" xmlns:w14="http://schemas.microsoft.com/office/word/2010/wordml" xmlns:w15="http://schemas.microsoft.com/office/word/2012/wordml" xmlns:w16se="http://schemas.microsoft.com/office/word/2015/wordml/symex" xmlns:wpg="http://schemas.microsoft.com/office/word/2010/wordprocessingGroup" xmlns:wpi="http://schemas.microsoft.com/office/word/2010/wordprocessingInk" xmlns:wne="http://schemas.microsoft.com/office/word/2006/wordml" xmlns:wps="http://schemas.microsoft.com/office/word/2010/wordprocessingShape" mc:Ignorable="w14 w15 w16se wp14">
   <w:abstractNum w:abstractNumId="0" w15:restartNumberingAfterBreak="0">
     <w:nsid w:val="007B18AA"/>
     <w:multiLevelType w:val="multilevel"/>
@@ -24210,7 +26610,7 @@
       </w:pPr>
     </w:pPrDefault>
   </w:docDefaults>
-  <w:latentStyles w:defLockedState="0" w:defUIPriority="99" w:defSemiHidden="0" w:defUnhideWhenUsed="0" w:defQFormat="0" w:count="374">
+  <w:latentStyles w:defLockedState="0" w:defUIPriority="99" w:defSemiHidden="0" w:defUnhideWhenUsed="0" w:defQFormat="0" w:count="371">
     <w:lsdException w:name="Normal" w:uiPriority="0" w:qFormat="1"/>
     <w:lsdException w:name="heading 1" w:uiPriority="9" w:qFormat="1"/>
     <w:lsdException w:name="heading 2" w:semiHidden="1" w:uiPriority="9" w:unhideWhenUsed="1" w:qFormat="1"/>
@@ -24316,6 +26716,7 @@
     <w:lsdException w:name="HTML Sample" w:semiHidden="1" w:unhideWhenUsed="1"/>
     <w:lsdException w:name="HTML Typewriter" w:semiHidden="1" w:unhideWhenUsed="1"/>
     <w:lsdException w:name="HTML Variable" w:semiHidden="1" w:unhideWhenUsed="1"/>
+    <w:lsdException w:name="Normal Table" w:semiHidden="1" w:unhideWhenUsed="1"/>
     <w:lsdException w:name="annotation subject" w:semiHidden="1" w:unhideWhenUsed="1"/>
     <w:lsdException w:name="No List" w:semiHidden="1" w:unhideWhenUsed="1"/>
     <w:lsdException w:name="Outline List 1" w:semiHidden="1" w:unhideWhenUsed="1"/>
@@ -24360,6 +26761,7 @@
     <w:lsdException w:name="Table Professional" w:semiHidden="1" w:unhideWhenUsed="1"/>
     <w:lsdException w:name="Table Subtle 1" w:semiHidden="1" w:unhideWhenUsed="1"/>
     <w:lsdException w:name="Table Subtle 2" w:semiHidden="1" w:unhideWhenUsed="1"/>
+    <w:lsdException w:name="Table Web 1" w:semiHidden="1" w:unhideWhenUsed="1"/>
     <w:lsdException w:name="Table Web 2" w:semiHidden="1" w:unhideWhenUsed="1"/>
     <w:lsdException w:name="Table Web 3" w:semiHidden="1" w:unhideWhenUsed="1"/>
     <w:lsdException w:name="Balloon Text" w:semiHidden="1" w:unhideWhenUsed="1"/>
@@ -24580,9 +26982,6 @@
     <w:lsdException w:name="List Table 5 Dark Accent 6" w:uiPriority="50"/>
     <w:lsdException w:name="List Table 6 Colorful Accent 6" w:uiPriority="51"/>
     <w:lsdException w:name="List Table 7 Colorful Accent 6" w:uiPriority="52"/>
-    <w:lsdException w:name="Mention" w:semiHidden="1" w:unhideWhenUsed="1"/>
-    <w:lsdException w:name="Smart Hyperlink" w:semiHidden="1" w:unhideWhenUsed="1"/>
-    <w:lsdException w:name="Hashtag" w:semiHidden="1" w:unhideWhenUsed="1"/>
   </w:latentStyles>
   <w:style w:type="paragraph" w:default="1" w:styleId="Normal">
     <w:name w:val="Normal"/>
@@ -25101,7 +27500,7 @@
 </file>
 
 <file path=customXml/itemProps1.xml><?xml version="1.0" encoding="utf-8"?>
-<ds:datastoreItem xmlns:ds="http://schemas.openxmlformats.org/officeDocument/2006/customXml" ds:itemID="{0A67A79D-8058-42E2-911A-8278D5C3C930}">
+<ds:datastoreItem xmlns:ds="http://schemas.openxmlformats.org/officeDocument/2006/customXml" ds:itemID="{6223AEC5-6676-496D-B3AB-A738CF730FF9}">
   <ds:schemaRefs>
     <ds:schemaRef ds:uri="http://schemas.openxmlformats.org/officeDocument/2006/bibliography"/>
   </ds:schemaRefs>

</xml_diff>

<commit_message>
Debut de la fenetre de progres
</commit_message>
<xml_diff>
--- a/docSprint/Genomic Physionomy Viewer - Backlog de sprint 004(debut).docx
+++ b/docSprint/Genomic Physionomy Viewer - Backlog de sprint 004(debut).docx
@@ -1,6 +1,6 @@
 
 <file path=word/document.xml><?xml version="1.0" encoding="utf-8"?>
-<w:document xmlns:wpc="http://schemas.microsoft.com/office/word/2010/wordprocessingCanvas" xmlns:cx="http://schemas.microsoft.com/office/drawing/2014/chartex" xmlns:cx1="http://schemas.microsoft.com/office/drawing/2015/9/8/chartex" xmlns:cx2="http://schemas.microsoft.com/office/drawing/2015/10/21/chartex" xmlns:cx3="http://schemas.microsoft.com/office/drawing/2016/5/9/chartex" xmlns:cx4="http://schemas.microsoft.com/office/drawing/2016/5/10/chartex" xmlns:cx5="http://schemas.microsoft.com/office/drawing/2016/5/11/chartex" xmlns:mc="http://schemas.openxmlformats.org/markup-compatibility/2006" xmlns:o="urn:schemas-microsoft-com:office:office" xmlns:r="http://schemas.openxmlformats.org/officeDocument/2006/relationships" xmlns:m="http://schemas.openxmlformats.org/officeDocument/2006/math" xmlns:v="urn:schemas-microsoft-com:vml" xmlns:wp14="http://schemas.microsoft.com/office/word/2010/wordprocessingDrawing" xmlns:wp="http://schemas.openxmlformats.org/drawingml/2006/wordprocessingDrawing" xmlns:w10="urn:schemas-microsoft-com:office:word" xmlns:w="http://schemas.openxmlformats.org/wordprocessingml/2006/main" xmlns:w14="http://schemas.microsoft.com/office/word/2010/wordml" xmlns:w15="http://schemas.microsoft.com/office/word/2012/wordml" xmlns:w16se="http://schemas.microsoft.com/office/word/2015/wordml/symex" xmlns:wpg="http://schemas.microsoft.com/office/word/2010/wordprocessingGroup" xmlns:wpi="http://schemas.microsoft.com/office/word/2010/wordprocessingInk" xmlns:wne="http://schemas.microsoft.com/office/word/2006/wordml" xmlns:wps="http://schemas.microsoft.com/office/word/2010/wordprocessingShape" mc:Ignorable="w14 w15 w16se wp14">
+<w:document xmlns:wpc="http://schemas.microsoft.com/office/word/2010/wordprocessingCanvas" xmlns:cx="http://schemas.microsoft.com/office/drawing/2014/chartex" xmlns:cx1="http://schemas.microsoft.com/office/drawing/2015/9/8/chartex" xmlns:mc="http://schemas.openxmlformats.org/markup-compatibility/2006" xmlns:o="urn:schemas-microsoft-com:office:office" xmlns:r="http://schemas.openxmlformats.org/officeDocument/2006/relationships" xmlns:m="http://schemas.openxmlformats.org/officeDocument/2006/math" xmlns:v="urn:schemas-microsoft-com:vml" xmlns:wp14="http://schemas.microsoft.com/office/word/2010/wordprocessingDrawing" xmlns:wp="http://schemas.openxmlformats.org/drawingml/2006/wordprocessingDrawing" xmlns:w10="urn:schemas-microsoft-com:office:word" xmlns:w="http://schemas.openxmlformats.org/wordprocessingml/2006/main" xmlns:w14="http://schemas.microsoft.com/office/word/2010/wordml" xmlns:w15="http://schemas.microsoft.com/office/word/2012/wordml" xmlns:w16se="http://schemas.microsoft.com/office/word/2015/wordml/symex" xmlns:wpg="http://schemas.microsoft.com/office/word/2010/wordprocessingGroup" xmlns:wpi="http://schemas.microsoft.com/office/word/2010/wordprocessingInk" xmlns:wne="http://schemas.microsoft.com/office/word/2006/wordml" xmlns:wps="http://schemas.microsoft.com/office/word/2010/wordprocessingShape" mc:Ignorable="w14 w15 w16se wp14">
   <w:body>
     <w:p>
       <w:pPr>
@@ -21,7 +21,29 @@
           <w:szCs w:val="28"/>
           <w:lang w:val="fr-CA"/>
         </w:rPr>
-        <w:t xml:space="preserve">« Backlog » de </w:t>
+        <w:t>« </w:t>
+      </w:r>
+      <w:proofErr w:type="spellStart"/>
+      <w:r>
+        <w:rPr>
+          <w:rFonts w:ascii="Arial" w:hAnsi="Arial" w:cs="Arial"/>
+          <w:b/>
+          <w:sz w:val="28"/>
+          <w:szCs w:val="28"/>
+          <w:lang w:val="fr-CA"/>
+        </w:rPr>
+        <w:t>Backlog</w:t>
+      </w:r>
+      <w:proofErr w:type="spellEnd"/>
+      <w:r>
+        <w:rPr>
+          <w:rFonts w:ascii="Arial" w:hAnsi="Arial" w:cs="Arial"/>
+          <w:b/>
+          <w:sz w:val="28"/>
+          <w:szCs w:val="28"/>
+          <w:lang w:val="fr-CA"/>
+        </w:rPr>
+        <w:t xml:space="preserve"> » de </w:t>
       </w:r>
       <w:r>
         <w:rPr>
@@ -111,7 +133,17 @@
           <w:szCs w:val="24"/>
           <w:lang w:val="fr-CA"/>
         </w:rPr>
-        <w:t>roduit :</w:t>
+        <w:t>roduit</w:t>
+      </w:r>
+      <w:proofErr w:type="gramStart"/>
+      <w:r>
+        <w:rPr>
+          <w:rFonts w:ascii="Arial" w:hAnsi="Arial" w:cs="Arial"/>
+          <w:sz w:val="24"/>
+          <w:szCs w:val="24"/>
+          <w:lang w:val="fr-CA"/>
+        </w:rPr>
+        <w:t> :</w:t>
       </w:r>
       <w:r>
         <w:rPr>
@@ -122,6 +154,7 @@
         </w:rPr>
         <w:t>GPV</w:t>
       </w:r>
+      <w:proofErr w:type="gramEnd"/>
     </w:p>
     <w:p>
       <w:pPr>
@@ -188,7 +221,23 @@
           <w:sz w:val="24"/>
           <w:lang w:val="fr-CA"/>
         </w:rPr>
-        <w:t>Jean-Christophe : Codeur en chef : Vérifier les algos, code simple</w:t>
+        <w:t xml:space="preserve">Jean-Christophe : Codeur en chef : Vérifier les </w:t>
+      </w:r>
+      <w:proofErr w:type="spellStart"/>
+      <w:r>
+        <w:rPr>
+          <w:sz w:val="24"/>
+          <w:lang w:val="fr-CA"/>
+        </w:rPr>
+        <w:t>algos</w:t>
+      </w:r>
+      <w:proofErr w:type="spellEnd"/>
+      <w:r>
+        <w:rPr>
+          <w:sz w:val="24"/>
+          <w:lang w:val="fr-CA"/>
+        </w:rPr>
+        <w:t>, code simple</w:t>
       </w:r>
     </w:p>
     <w:p>
@@ -207,7 +256,23 @@
           <w:sz w:val="24"/>
           <w:lang w:val="fr-CA"/>
         </w:rPr>
-        <w:t>Charles : Contrôle des normes de l’équipe : Tests, Factorisation, Javadoc, Indentation, Propreté</w:t>
+        <w:t xml:space="preserve">Charles : Contrôle des normes de l’équipe : Tests, Factorisation, </w:t>
+      </w:r>
+      <w:proofErr w:type="spellStart"/>
+      <w:r>
+        <w:rPr>
+          <w:sz w:val="24"/>
+          <w:lang w:val="fr-CA"/>
+        </w:rPr>
+        <w:t>Javadoc</w:t>
+      </w:r>
+      <w:proofErr w:type="spellEnd"/>
+      <w:r>
+        <w:rPr>
+          <w:sz w:val="24"/>
+          <w:lang w:val="fr-CA"/>
+        </w:rPr>
+        <w:t>, Indentation, Propreté</w:t>
       </w:r>
     </w:p>
     <w:p>
@@ -221,12 +286,37 @@
           <w:lang w:val="fr-CA"/>
         </w:rPr>
       </w:pPr>
+      <w:proofErr w:type="spellStart"/>
       <w:r>
         <w:rPr>
           <w:sz w:val="24"/>
           <w:lang w:val="fr-CA"/>
         </w:rPr>
-        <w:t>Philippe-André : Chef (communication, direction, planif., animation)</w:t>
+        <w:t>Philippe-André</w:t>
+      </w:r>
+      <w:proofErr w:type="spellEnd"/>
+      <w:r>
+        <w:rPr>
+          <w:sz w:val="24"/>
+          <w:lang w:val="fr-CA"/>
+        </w:rPr>
+        <w:t xml:space="preserve"> : Chef (communication, direction, </w:t>
+      </w:r>
+      <w:proofErr w:type="spellStart"/>
+      <w:r>
+        <w:rPr>
+          <w:sz w:val="24"/>
+          <w:lang w:val="fr-CA"/>
+        </w:rPr>
+        <w:t>planif</w:t>
+      </w:r>
+      <w:proofErr w:type="spellEnd"/>
+      <w:r>
+        <w:rPr>
+          <w:sz w:val="24"/>
+          <w:lang w:val="fr-CA"/>
+        </w:rPr>
+        <w:t>., animation)</w:t>
       </w:r>
     </w:p>
     <w:p>
@@ -334,12 +424,14 @@
         </w:rPr>
         <w:t xml:space="preserve"> </w:t>
       </w:r>
+      <w:proofErr w:type="spellStart"/>
       <w:r>
         <w:rPr>
           <w:sz w:val="24"/>
         </w:rPr>
         <w:t>avril</w:t>
       </w:r>
+      <w:proofErr w:type="spellEnd"/>
       <w:r>
         <w:rPr>
           <w:sz w:val="24"/>
@@ -359,12 +451,28 @@
           <w:sz w:val="24"/>
         </w:rPr>
       </w:pPr>
+      <w:proofErr w:type="spellStart"/>
       <w:r>
         <w:rPr>
           <w:sz w:val="24"/>
         </w:rPr>
-        <w:t>Estimé : 56 heures</w:t>
+        <w:t>Estimé</w:t>
       </w:r>
+      <w:proofErr w:type="spellEnd"/>
+      <w:r>
+        <w:rPr>
+          <w:sz w:val="24"/>
+        </w:rPr>
+        <w:t xml:space="preserve"> : 56 </w:t>
+      </w:r>
+      <w:proofErr w:type="spellStart"/>
+      <w:r>
+        <w:rPr>
+          <w:sz w:val="24"/>
+        </w:rPr>
+        <w:t>heures</w:t>
+      </w:r>
+      <w:proofErr w:type="spellEnd"/>
     </w:p>
     <w:p>
       <w:pPr>
@@ -572,7 +680,21 @@
         <w:rPr>
           <w:lang w:val="fr-CA"/>
         </w:rPr>
-        <w:t xml:space="preserve">« Backlog » de </w:t>
+        <w:t>« </w:t>
+      </w:r>
+      <w:proofErr w:type="spellStart"/>
+      <w:r>
+        <w:rPr>
+          <w:lang w:val="fr-CA"/>
+        </w:rPr>
+        <w:t>Backlog</w:t>
+      </w:r>
+      <w:proofErr w:type="spellEnd"/>
+      <w:r>
+        <w:rPr>
+          <w:lang w:val="fr-CA"/>
+        </w:rPr>
+        <w:t xml:space="preserve"> » de </w:t>
       </w:r>
       <w:r>
         <w:rPr>
@@ -783,7 +905,27 @@
                 <w:highlight w:val="yellow"/>
                 <w:lang w:val="fr-CA"/>
               </w:rPr>
-              <w:t xml:space="preserve">Rajouter des cheveux dans le .obj </w:t>
+              <w:t>Rajouter des cheveux dans le .</w:t>
+            </w:r>
+            <w:proofErr w:type="spellStart"/>
+            <w:r>
+              <w:rPr>
+                <w:b/>
+                <w:sz w:val="22"/>
+                <w:highlight w:val="yellow"/>
+                <w:lang w:val="fr-CA"/>
+              </w:rPr>
+              <w:t>obj</w:t>
+            </w:r>
+            <w:proofErr w:type="spellEnd"/>
+            <w:r>
+              <w:rPr>
+                <w:b/>
+                <w:sz w:val="22"/>
+                <w:highlight w:val="yellow"/>
+                <w:lang w:val="fr-CA"/>
+              </w:rPr>
+              <w:t xml:space="preserve"> </w:t>
             </w:r>
           </w:p>
           <w:p>
@@ -872,7 +1014,21 @@
               <w:rPr>
                 <w:lang w:val="fr-CA"/>
               </w:rPr>
-              <w:t>1.2.1. avoir une interface</w:t>
+              <w:t xml:space="preserve">1.2.1. </w:t>
+            </w:r>
+            <w:proofErr w:type="gramStart"/>
+            <w:r>
+              <w:rPr>
+                <w:lang w:val="fr-CA"/>
+              </w:rPr>
+              <w:t>avoir</w:t>
+            </w:r>
+            <w:proofErr w:type="gramEnd"/>
+            <w:r>
+              <w:rPr>
+                <w:lang w:val="fr-CA"/>
+              </w:rPr>
+              <w:t xml:space="preserve"> une interface</w:t>
             </w:r>
           </w:p>
           <w:p>
@@ -944,7 +1100,21 @@
               <w:rPr>
                 <w:lang w:val="fr-CA"/>
               </w:rPr>
-              <w:t>Importer un obj qui vient d’Internet</w:t>
+              <w:t xml:space="preserve">Importer un </w:t>
+            </w:r>
+            <w:proofErr w:type="spellStart"/>
+            <w:r>
+              <w:rPr>
+                <w:lang w:val="fr-CA"/>
+              </w:rPr>
+              <w:t>obj</w:t>
+            </w:r>
+            <w:proofErr w:type="spellEnd"/>
+            <w:r>
+              <w:rPr>
+                <w:lang w:val="fr-CA"/>
+              </w:rPr>
+              <w:t xml:space="preserve"> qui vient d’Internet</w:t>
             </w:r>
           </w:p>
           <w:p>
@@ -1531,7 +1701,21 @@
               <w:rPr>
                 <w:lang w:val="fr-CA"/>
               </w:rPr>
-              <w:t>1.2.1. avoir une interface</w:t>
+              <w:t xml:space="preserve">1.2.1. </w:t>
+            </w:r>
+            <w:proofErr w:type="gramStart"/>
+            <w:r>
+              <w:rPr>
+                <w:lang w:val="fr-CA"/>
+              </w:rPr>
+              <w:t>avoir</w:t>
+            </w:r>
+            <w:proofErr w:type="gramEnd"/>
+            <w:r>
+              <w:rPr>
+                <w:lang w:val="fr-CA"/>
+              </w:rPr>
+              <w:t xml:space="preserve"> une interface</w:t>
             </w:r>
           </w:p>
           <w:p>
@@ -1627,7 +1811,21 @@
               <w:rPr>
                 <w:lang w:val="fr-CA"/>
               </w:rPr>
-              <w:t>L’objet tourne en étant centré au milieu</w:t>
+              <w:t xml:space="preserve">L’objet tourne en étant </w:t>
+            </w:r>
+            <w:proofErr w:type="gramStart"/>
+            <w:r>
+              <w:rPr>
+                <w:lang w:val="fr-CA"/>
+              </w:rPr>
+              <w:t>centré</w:t>
+            </w:r>
+            <w:proofErr w:type="gramEnd"/>
+            <w:r>
+              <w:rPr>
+                <w:lang w:val="fr-CA"/>
+              </w:rPr>
+              <w:t xml:space="preserve"> au milieu</w:t>
             </w:r>
           </w:p>
           <w:p>
@@ -1676,8 +1874,9 @@
                 <w:highlight w:val="yellow"/>
                 <w:lang w:val="fr-CA"/>
               </w:rPr>
-              <w:t>2. Rajouter des polygones dans l’obj (smooth, détails)</w:t>
-            </w:r>
+              <w:t>2. Rajouter des polygones dans l’</w:t>
+            </w:r>
+            <w:proofErr w:type="spellStart"/>
             <w:r>
               <w:rPr>
                 <w:b/>
@@ -1685,6 +1884,45 @@
                 <w:highlight w:val="yellow"/>
                 <w:lang w:val="fr-CA"/>
               </w:rPr>
+              <w:t>obj</w:t>
+            </w:r>
+            <w:proofErr w:type="spellEnd"/>
+            <w:r>
+              <w:rPr>
+                <w:b/>
+                <w:sz w:val="22"/>
+                <w:highlight w:val="yellow"/>
+                <w:lang w:val="fr-CA"/>
+              </w:rPr>
+              <w:t xml:space="preserve"> (</w:t>
+            </w:r>
+            <w:proofErr w:type="spellStart"/>
+            <w:r>
+              <w:rPr>
+                <w:b/>
+                <w:sz w:val="22"/>
+                <w:highlight w:val="yellow"/>
+                <w:lang w:val="fr-CA"/>
+              </w:rPr>
+              <w:t>smooth</w:t>
+            </w:r>
+            <w:proofErr w:type="spellEnd"/>
+            <w:r>
+              <w:rPr>
+                <w:b/>
+                <w:sz w:val="22"/>
+                <w:highlight w:val="yellow"/>
+                <w:lang w:val="fr-CA"/>
+              </w:rPr>
+              <w:t>, détails)</w:t>
+            </w:r>
+            <w:r>
+              <w:rPr>
+                <w:b/>
+                <w:sz w:val="22"/>
+                <w:highlight w:val="yellow"/>
+                <w:lang w:val="fr-CA"/>
+              </w:rPr>
               <w:t xml:space="preserve"> </w:t>
             </w:r>
           </w:p>
@@ -1816,7 +2054,21 @@
               <w:rPr>
                 <w:lang w:val="fr-CA"/>
               </w:rPr>
-              <w:t>.2.1. avoir une interface</w:t>
+              <w:t xml:space="preserve">.2.1. </w:t>
+            </w:r>
+            <w:proofErr w:type="gramStart"/>
+            <w:r>
+              <w:rPr>
+                <w:lang w:val="fr-CA"/>
+              </w:rPr>
+              <w:t>avoir</w:t>
+            </w:r>
+            <w:proofErr w:type="gramEnd"/>
+            <w:r>
+              <w:rPr>
+                <w:lang w:val="fr-CA"/>
+              </w:rPr>
+              <w:t xml:space="preserve"> une interface</w:t>
             </w:r>
           </w:p>
           <w:p>
@@ -1879,7 +2131,21 @@
               <w:rPr>
                 <w:lang w:val="fr-CA"/>
               </w:rPr>
-              <w:t>2.3.2 Lisser les formes du visage (smoothering)</w:t>
+              <w:t>2.3.2 Lisser les formes du visage (</w:t>
+            </w:r>
+            <w:proofErr w:type="spellStart"/>
+            <w:r>
+              <w:rPr>
+                <w:lang w:val="fr-CA"/>
+              </w:rPr>
+              <w:t>smoothering</w:t>
+            </w:r>
+            <w:proofErr w:type="spellEnd"/>
+            <w:r>
+              <w:rPr>
+                <w:lang w:val="fr-CA"/>
+              </w:rPr>
+              <w:t>)</w:t>
             </w:r>
           </w:p>
           <w:p>
@@ -2149,7 +2415,21 @@
               <w:rPr>
                 <w:lang w:val="fr-CA"/>
               </w:rPr>
-              <w:t>.2.1. avoir une interface</w:t>
+              <w:t xml:space="preserve">.2.1. </w:t>
+            </w:r>
+            <w:proofErr w:type="gramStart"/>
+            <w:r>
+              <w:rPr>
+                <w:lang w:val="fr-CA"/>
+              </w:rPr>
+              <w:t>avoir</w:t>
+            </w:r>
+            <w:proofErr w:type="gramEnd"/>
+            <w:r>
+              <w:rPr>
+                <w:lang w:val="fr-CA"/>
+              </w:rPr>
+              <w:t xml:space="preserve"> une interface</w:t>
             </w:r>
           </w:p>
           <w:p>
@@ -2245,7 +2525,21 @@
               <w:rPr>
                 <w:lang w:val="fr-CA"/>
               </w:rPr>
-              <w:t>Vérifier si on peut jumeler des .obj en un seul fichier, sinon faire des groupes.</w:t>
+              <w:t>Vérifier si on peut jumeler des .</w:t>
+            </w:r>
+            <w:proofErr w:type="spellStart"/>
+            <w:r>
+              <w:rPr>
+                <w:lang w:val="fr-CA"/>
+              </w:rPr>
+              <w:t>obj</w:t>
+            </w:r>
+            <w:proofErr w:type="spellEnd"/>
+            <w:r>
+              <w:rPr>
+                <w:lang w:val="fr-CA"/>
+              </w:rPr>
+              <w:t xml:space="preserve"> en un seul fichier, sinon faire des groupes.</w:t>
             </w:r>
           </w:p>
           <w:p>
@@ -2838,7 +3132,21 @@
               <w:rPr>
                 <w:lang w:val="fr-CA"/>
               </w:rPr>
-              <w:t>1.2.1. avoir une interface</w:t>
+              <w:t xml:space="preserve">1.2.1. </w:t>
+            </w:r>
+            <w:proofErr w:type="gramStart"/>
+            <w:r>
+              <w:rPr>
+                <w:lang w:val="fr-CA"/>
+              </w:rPr>
+              <w:t>avoir</w:t>
+            </w:r>
+            <w:proofErr w:type="gramEnd"/>
+            <w:r>
+              <w:rPr>
+                <w:lang w:val="fr-CA"/>
+              </w:rPr>
+              <w:t xml:space="preserve"> une interface</w:t>
             </w:r>
           </w:p>
           <w:p>
@@ -2906,11 +3214,19 @@
               </w:rPr>
               <w:t xml:space="preserve">1.4.1. </w:t>
             </w:r>
-            <w:r>
-              <w:rPr>
-                <w:lang w:val="fr-CA"/>
-              </w:rPr>
-              <w:t>une fenêtre additionnelle peut s’ouvrir à la place d’une nouvelle vue, mais elle doit bloquer le focus de la fenêtre principale</w:t>
+            <w:proofErr w:type="gramStart"/>
+            <w:r>
+              <w:rPr>
+                <w:lang w:val="fr-CA"/>
+              </w:rPr>
+              <w:t>une</w:t>
+            </w:r>
+            <w:proofErr w:type="gramEnd"/>
+            <w:r>
+              <w:rPr>
+                <w:lang w:val="fr-CA"/>
+              </w:rPr>
+              <w:t xml:space="preserve"> fenêtre additionnelle peut s’ouvrir à la place d’une nouvelle vue, mais elle doit bloquer le focus de la fenêtre principale</w:t>
             </w:r>
             <w:r>
               <w:rPr>
@@ -2948,11 +3264,19 @@
               </w:rPr>
               <w:t xml:space="preserve">1.5.1. </w:t>
             </w:r>
-            <w:r>
-              <w:rPr>
-                <w:lang w:val="fr-CA"/>
-              </w:rPr>
-              <w:t>on doit être dans une autre section du programme qui nous empêche de modifier le visage</w:t>
+            <w:proofErr w:type="gramStart"/>
+            <w:r>
+              <w:rPr>
+                <w:lang w:val="fr-CA"/>
+              </w:rPr>
+              <w:t>on</w:t>
+            </w:r>
+            <w:proofErr w:type="gramEnd"/>
+            <w:r>
+              <w:rPr>
+                <w:lang w:val="fr-CA"/>
+              </w:rPr>
+              <w:t xml:space="preserve"> doit être dans une autre section du programme qui nous empêche de modifier le visage</w:t>
             </w:r>
           </w:p>
           <w:p>
@@ -2984,12 +3308,14 @@
               </w:rPr>
               <w:t xml:space="preserve">1.6.1. </w:t>
             </w:r>
+            <w:proofErr w:type="gramStart"/>
             <w:r>
               <w:rPr>
                 <w:lang w:val="fr-CA"/>
               </w:rPr>
               <w:t>aucun</w:t>
             </w:r>
+            <w:proofErr w:type="gramEnd"/>
           </w:p>
           <w:p>
             <w:pPr>
@@ -3013,8 +3339,9 @@
                 <w:highlight w:val="yellow"/>
                 <w:lang w:val="fr-CA"/>
               </w:rPr>
-              <w:t>Afficher un onglet qui affiche les SNPs</w:t>
-            </w:r>
+              <w:t xml:space="preserve">Afficher un onglet qui affiche les </w:t>
+            </w:r>
+            <w:proofErr w:type="spellStart"/>
             <w:r>
               <w:rPr>
                 <w:b/>
@@ -3022,6 +3349,16 @@
                 <w:highlight w:val="yellow"/>
                 <w:lang w:val="fr-CA"/>
               </w:rPr>
+              <w:t>SNPs</w:t>
+            </w:r>
+            <w:proofErr w:type="spellEnd"/>
+            <w:r>
+              <w:rPr>
+                <w:b/>
+                <w:sz w:val="22"/>
+                <w:highlight w:val="yellow"/>
+                <w:lang w:val="fr-CA"/>
+              </w:rPr>
               <w:t xml:space="preserve"> de la peau</w:t>
             </w:r>
           </w:p>
@@ -3101,11 +3438,19 @@
               </w:rPr>
               <w:t xml:space="preserve">2.2.1. </w:t>
             </w:r>
-            <w:r>
-              <w:rPr>
-                <w:lang w:val="fr-CA"/>
-              </w:rPr>
-              <w:t>item 1</w:t>
+            <w:proofErr w:type="gramStart"/>
+            <w:r>
+              <w:rPr>
+                <w:lang w:val="fr-CA"/>
+              </w:rPr>
+              <w:t>item</w:t>
+            </w:r>
+            <w:proofErr w:type="gramEnd"/>
+            <w:r>
+              <w:rPr>
+                <w:lang w:val="fr-CA"/>
+              </w:rPr>
+              <w:t xml:space="preserve"> 1</w:t>
             </w:r>
           </w:p>
           <w:p>
@@ -3150,7 +3495,21 @@
               <w:rPr>
                 <w:lang w:val="fr-CA"/>
               </w:rPr>
-              <w:t>2.3.3 Dans cet onglet, il y a tous les SNPs qui influencent la peau et leurs informations (séquences, chromosome, Gène, position de la variation)</w:t>
+              <w:t xml:space="preserve">2.3.3 Dans cet onglet, il y a tous les </w:t>
+            </w:r>
+            <w:proofErr w:type="spellStart"/>
+            <w:r>
+              <w:rPr>
+                <w:lang w:val="fr-CA"/>
+              </w:rPr>
+              <w:t>SNPs</w:t>
+            </w:r>
+            <w:proofErr w:type="spellEnd"/>
+            <w:r>
+              <w:rPr>
+                <w:lang w:val="fr-CA"/>
+              </w:rPr>
+              <w:t xml:space="preserve"> qui influencent la peau et leurs informations (séquences, chromosome, Gène, position de la variation)</w:t>
             </w:r>
           </w:p>
           <w:p>
@@ -3227,11 +3586,19 @@
               </w:rPr>
               <w:t xml:space="preserve">2.5.1. </w:t>
             </w:r>
-            <w:r>
-              <w:rPr>
-                <w:lang w:val="fr-CA"/>
-              </w:rPr>
-              <w:t>on doit pouvoir observer les modifications faites à la peau</w:t>
+            <w:proofErr w:type="gramStart"/>
+            <w:r>
+              <w:rPr>
+                <w:lang w:val="fr-CA"/>
+              </w:rPr>
+              <w:t>on</w:t>
+            </w:r>
+            <w:proofErr w:type="gramEnd"/>
+            <w:r>
+              <w:rPr>
+                <w:lang w:val="fr-CA"/>
+              </w:rPr>
+              <w:t xml:space="preserve"> doit pouvoir observer les modifications faites à la peau</w:t>
             </w:r>
           </w:p>
           <w:p>
@@ -3673,7 +4040,27 @@
                 <w:highlight w:val="yellow"/>
                 <w:lang w:val="fr-CA"/>
               </w:rPr>
-              <w:t>Afficher un onglet qui affiche les SNPs des yeux</w:t>
+              <w:t xml:space="preserve">Afficher un onglet qui affiche les </w:t>
+            </w:r>
+            <w:proofErr w:type="spellStart"/>
+            <w:r>
+              <w:rPr>
+                <w:b/>
+                <w:sz w:val="22"/>
+                <w:highlight w:val="yellow"/>
+                <w:lang w:val="fr-CA"/>
+              </w:rPr>
+              <w:t>SNPs</w:t>
+            </w:r>
+            <w:proofErr w:type="spellEnd"/>
+            <w:r>
+              <w:rPr>
+                <w:b/>
+                <w:sz w:val="22"/>
+                <w:highlight w:val="yellow"/>
+                <w:lang w:val="fr-CA"/>
+              </w:rPr>
+              <w:t xml:space="preserve"> des yeux</w:t>
             </w:r>
           </w:p>
           <w:p>
@@ -3793,8 +4180,16 @@
               <w:rPr>
                 <w:lang w:val="fr-CA"/>
               </w:rPr>
-              <w:t>2.3.2 La vue ADN contient un onglet « Yeux»</w:t>
-            </w:r>
+              <w:t>2.3.2 La vue ADN contient un onglet « </w:t>
+            </w:r>
+            <w:proofErr w:type="gramStart"/>
+            <w:r>
+              <w:rPr>
+                <w:lang w:val="fr-CA"/>
+              </w:rPr>
+              <w:t>Yeux»</w:t>
+            </w:r>
+            <w:proofErr w:type="gramEnd"/>
           </w:p>
           <w:p>
             <w:pPr>
@@ -3808,7 +4203,21 @@
               <w:rPr>
                 <w:lang w:val="fr-CA"/>
               </w:rPr>
-              <w:t>2.3.3 Dans cet onglet, il y a tous les SNPs qui influencent les yeux et leurs informations (séquences, chromosome, Gène, position de la variation)</w:t>
+              <w:t xml:space="preserve">2.3.3 Dans cet onglet, il y a tous les </w:t>
+            </w:r>
+            <w:proofErr w:type="spellStart"/>
+            <w:r>
+              <w:rPr>
+                <w:lang w:val="fr-CA"/>
+              </w:rPr>
+              <w:t>SNPs</w:t>
+            </w:r>
+            <w:proofErr w:type="spellEnd"/>
+            <w:r>
+              <w:rPr>
+                <w:lang w:val="fr-CA"/>
+              </w:rPr>
+              <w:t xml:space="preserve"> qui influencent les yeux et leurs informations (séquences, chromosome, Gène, position de la variation)</w:t>
             </w:r>
           </w:p>
           <w:p>
@@ -3885,11 +4294,19 @@
               </w:rPr>
               <w:t xml:space="preserve">2.5.1. </w:t>
             </w:r>
-            <w:r>
-              <w:rPr>
-                <w:lang w:val="fr-CA"/>
-              </w:rPr>
-              <w:t>on doit pouvoir observer les modifications faites aux yeux</w:t>
+            <w:proofErr w:type="gramStart"/>
+            <w:r>
+              <w:rPr>
+                <w:lang w:val="fr-CA"/>
+              </w:rPr>
+              <w:t>on</w:t>
+            </w:r>
+            <w:proofErr w:type="gramEnd"/>
+            <w:r>
+              <w:rPr>
+                <w:lang w:val="fr-CA"/>
+              </w:rPr>
+              <w:t xml:space="preserve"> doit pouvoir observer les modifications faites aux yeux</w:t>
             </w:r>
           </w:p>
           <w:p>
@@ -4332,8 +4749,9 @@
                 <w:highlight w:val="yellow"/>
                 <w:lang w:val="fr-CA"/>
               </w:rPr>
-              <w:t xml:space="preserve">Afficher un onglet qui affiche les SNPs des </w:t>
-            </w:r>
+              <w:t xml:space="preserve">Afficher un onglet qui affiche les </w:t>
+            </w:r>
+            <w:proofErr w:type="spellStart"/>
             <w:r>
               <w:rPr>
                 <w:b/>
@@ -4341,6 +4759,25 @@
                 <w:highlight w:val="yellow"/>
                 <w:lang w:val="fr-CA"/>
               </w:rPr>
+              <w:t>SNPs</w:t>
+            </w:r>
+            <w:proofErr w:type="spellEnd"/>
+            <w:r>
+              <w:rPr>
+                <w:b/>
+                <w:sz w:val="22"/>
+                <w:highlight w:val="yellow"/>
+                <w:lang w:val="fr-CA"/>
+              </w:rPr>
+              <w:t xml:space="preserve"> des </w:t>
+            </w:r>
+            <w:r>
+              <w:rPr>
+                <w:b/>
+                <w:sz w:val="22"/>
+                <w:highlight w:val="yellow"/>
+                <w:lang w:val="fr-CA"/>
+              </w:rPr>
               <w:t>cheveux</w:t>
             </w:r>
           </w:p>
@@ -4475,7 +4912,21 @@
               <w:rPr>
                 <w:lang w:val="fr-CA"/>
               </w:rPr>
-              <w:t>2.3.3 Dans cet onglet, il y a tous les SNPs qui influencent les yeux et leurs informations (séquences, chromosome, Gène, position de la variation)</w:t>
+              <w:t xml:space="preserve">2.3.3 Dans cet onglet, il y a tous les </w:t>
+            </w:r>
+            <w:proofErr w:type="spellStart"/>
+            <w:r>
+              <w:rPr>
+                <w:lang w:val="fr-CA"/>
+              </w:rPr>
+              <w:t>SNPs</w:t>
+            </w:r>
+            <w:proofErr w:type="spellEnd"/>
+            <w:r>
+              <w:rPr>
+                <w:lang w:val="fr-CA"/>
+              </w:rPr>
+              <w:t xml:space="preserve"> qui influencent les yeux et leurs informations (séquences, chromosome, Gène, position de la variation)</w:t>
             </w:r>
           </w:p>
           <w:p>
@@ -4552,11 +5003,19 @@
               </w:rPr>
               <w:t xml:space="preserve">2.5.1. </w:t>
             </w:r>
-            <w:r>
-              <w:rPr>
-                <w:lang w:val="fr-CA"/>
-              </w:rPr>
-              <w:t>on doit pouvoir observer les modifications faites aux yeux</w:t>
+            <w:proofErr w:type="gramStart"/>
+            <w:r>
+              <w:rPr>
+                <w:lang w:val="fr-CA"/>
+              </w:rPr>
+              <w:t>on</w:t>
+            </w:r>
+            <w:proofErr w:type="gramEnd"/>
+            <w:r>
+              <w:rPr>
+                <w:lang w:val="fr-CA"/>
+              </w:rPr>
+              <w:t xml:space="preserve"> doit pouvoir observer les modifications faites aux yeux</w:t>
             </w:r>
           </w:p>
           <w:p>
@@ -5005,7 +5464,7 @@
               <w:rPr>
                 <w:b/>
                 <w:sz w:val="22"/>
-                <w:highlight w:val="yellow"/>
+                <w:highlight w:val="green"/>
                 <w:lang w:val="fr-CA"/>
               </w:rPr>
             </w:pPr>
@@ -5013,26 +5472,17 @@
               <w:rPr>
                 <w:b/>
                 <w:sz w:val="22"/>
-                <w:highlight w:val="yellow"/>
+                <w:highlight w:val="green"/>
                 <w:lang w:val="fr-CA"/>
               </w:rPr>
               <w:lastRenderedPageBreak/>
-              <w:t>1</w:t>
+              <w:t xml:space="preserve">1. Déterminer les gènes qui influencent la couleur des </w:t>
             </w:r>
             <w:r>
               <w:rPr>
                 <w:b/>
                 <w:sz w:val="22"/>
-                <w:highlight w:val="yellow"/>
-                <w:lang w:val="fr-CA"/>
-              </w:rPr>
-              <w:t xml:space="preserve">. Déterminer les gènes qui influencent la couleur des </w:t>
-            </w:r>
-            <w:r>
-              <w:rPr>
-                <w:b/>
-                <w:sz w:val="22"/>
-                <w:highlight w:val="yellow"/>
+                <w:highlight w:val="green"/>
                 <w:lang w:val="fr-CA"/>
               </w:rPr>
               <w:t>cheveux</w:t>
@@ -5131,7 +5581,21 @@
               <w:rPr>
                 <w:lang w:val="fr-CA"/>
               </w:rPr>
-              <w:t>1.2.1. avoir une interface</w:t>
+              <w:t xml:space="preserve">1.2.1. </w:t>
+            </w:r>
+            <w:proofErr w:type="gramStart"/>
+            <w:r>
+              <w:rPr>
+                <w:lang w:val="fr-CA"/>
+              </w:rPr>
+              <w:t>avoir</w:t>
+            </w:r>
+            <w:proofErr w:type="gramEnd"/>
+            <w:r>
+              <w:rPr>
+                <w:lang w:val="fr-CA"/>
+              </w:rPr>
+              <w:t xml:space="preserve"> une interface</w:t>
             </w:r>
           </w:p>
           <w:p>
@@ -5290,7 +5754,7 @@
               <w:rPr>
                 <w:b/>
                 <w:sz w:val="22"/>
-                <w:highlight w:val="yellow"/>
+                <w:highlight w:val="green"/>
                 <w:lang w:val="fr-CA"/>
               </w:rPr>
             </w:pPr>
@@ -5298,7 +5762,7 @@
               <w:rPr>
                 <w:b/>
                 <w:sz w:val="22"/>
-                <w:highlight w:val="yellow"/>
+                <w:highlight w:val="green"/>
                 <w:lang w:val="fr-CA"/>
               </w:rPr>
               <w:t>2. Être capable d’extraire les gènes du modèle</w:t>
@@ -5434,11 +5898,19 @@
               </w:rPr>
               <w:t xml:space="preserve">.2.1. </w:t>
             </w:r>
-            <w:r>
-              <w:rPr>
-                <w:lang w:val="fr-CA"/>
-              </w:rPr>
-              <w:t>voir item 1</w:t>
+            <w:proofErr w:type="gramStart"/>
+            <w:r>
+              <w:rPr>
+                <w:lang w:val="fr-CA"/>
+              </w:rPr>
+              <w:t>voir</w:t>
+            </w:r>
+            <w:proofErr w:type="gramEnd"/>
+            <w:r>
+              <w:rPr>
+                <w:lang w:val="fr-CA"/>
+              </w:rPr>
+              <w:t xml:space="preserve"> item 1</w:t>
             </w:r>
           </w:p>
           <w:p>
@@ -5486,13 +5958,41 @@
               <w:rPr>
                 <w:lang w:val="fr-CA"/>
               </w:rPr>
-              <w:t>Coder un algo pour déterminer les allèles des</w:t>
-            </w:r>
-            <w:r>
-              <w:rPr>
-                <w:lang w:val="fr-CA"/>
-              </w:rPr>
-              <w:t xml:space="preserve"> snp selon la couleur des cheveux</w:t>
+              <w:t xml:space="preserve">Coder un </w:t>
+            </w:r>
+            <w:proofErr w:type="spellStart"/>
+            <w:r>
+              <w:rPr>
+                <w:lang w:val="fr-CA"/>
+              </w:rPr>
+              <w:t>algo</w:t>
+            </w:r>
+            <w:proofErr w:type="spellEnd"/>
+            <w:r>
+              <w:rPr>
+                <w:lang w:val="fr-CA"/>
+              </w:rPr>
+              <w:t xml:space="preserve"> pour déterminer les allèles des</w:t>
+            </w:r>
+            <w:r>
+              <w:rPr>
+                <w:lang w:val="fr-CA"/>
+              </w:rPr>
+              <w:t xml:space="preserve"> </w:t>
+            </w:r>
+            <w:proofErr w:type="spellStart"/>
+            <w:r>
+              <w:rPr>
+                <w:lang w:val="fr-CA"/>
+              </w:rPr>
+              <w:t>snp</w:t>
+            </w:r>
+            <w:proofErr w:type="spellEnd"/>
+            <w:r>
+              <w:rPr>
+                <w:lang w:val="fr-CA"/>
+              </w:rPr>
+              <w:t xml:space="preserve"> selon la couleur des cheveux</w:t>
             </w:r>
             <w:r>
               <w:rPr>
@@ -5584,11 +6084,19 @@
               </w:rPr>
               <w:t xml:space="preserve">.5.1. </w:t>
             </w:r>
-            <w:r>
-              <w:rPr>
-                <w:lang w:val="fr-CA"/>
-              </w:rPr>
-              <w:t>un bon allèle doit être détecté.</w:t>
+            <w:proofErr w:type="gramStart"/>
+            <w:r>
+              <w:rPr>
+                <w:lang w:val="fr-CA"/>
+              </w:rPr>
+              <w:t>un</w:t>
+            </w:r>
+            <w:proofErr w:type="gramEnd"/>
+            <w:r>
+              <w:rPr>
+                <w:lang w:val="fr-CA"/>
+              </w:rPr>
+              <w:t xml:space="preserve"> bon allèle doit être détecté.</w:t>
             </w:r>
           </w:p>
           <w:p>
@@ -5646,7 +6154,7 @@
               <w:rPr>
                 <w:b/>
                 <w:sz w:val="22"/>
-                <w:highlight w:val="yellow"/>
+                <w:highlight w:val="green"/>
                 <w:lang w:val="fr-CA"/>
               </w:rPr>
               <w:t>3. Être capable d’affecter le bon allèle au SNP.</w:t>
@@ -5776,11 +6284,19 @@
               </w:rPr>
               <w:t xml:space="preserve">.2.1. </w:t>
             </w:r>
-            <w:r>
-              <w:rPr>
-                <w:lang w:val="fr-CA"/>
-              </w:rPr>
-              <w:t>voir item 2</w:t>
+            <w:proofErr w:type="gramStart"/>
+            <w:r>
+              <w:rPr>
+                <w:lang w:val="fr-CA"/>
+              </w:rPr>
+              <w:t>voir</w:t>
+            </w:r>
+            <w:proofErr w:type="gramEnd"/>
+            <w:r>
+              <w:rPr>
+                <w:lang w:val="fr-CA"/>
+              </w:rPr>
+              <w:t xml:space="preserve"> item 2</w:t>
             </w:r>
           </w:p>
           <w:p>
@@ -5843,7 +6359,21 @@
               <w:rPr>
                 <w:lang w:val="fr-CA"/>
               </w:rPr>
-              <w:t>3.3.2. S’il y a plusieurs choix possible, utiliser les statistiques de répartitions des allèles dans la population européenne.</w:t>
+              <w:t xml:space="preserve">3.3.2. S’il y a </w:t>
+            </w:r>
+            <w:proofErr w:type="gramStart"/>
+            <w:r>
+              <w:rPr>
+                <w:lang w:val="fr-CA"/>
+              </w:rPr>
+              <w:t>plusieurs choix possible</w:t>
+            </w:r>
+            <w:proofErr w:type="gramEnd"/>
+            <w:r>
+              <w:rPr>
+                <w:lang w:val="fr-CA"/>
+              </w:rPr>
+              <w:t>, utiliser les statistiques de répartitions des allèles dans la population européenne.</w:t>
             </w:r>
           </w:p>
           <w:p>
@@ -5935,11 +6465,19 @@
               </w:rPr>
               <w:t xml:space="preserve">.5.1. </w:t>
             </w:r>
-            <w:r>
-              <w:rPr>
-                <w:lang w:val="fr-CA"/>
-              </w:rPr>
-              <w:t>la séquence doit contenir l’allèle dans sa séquence.</w:t>
+            <w:proofErr w:type="gramStart"/>
+            <w:r>
+              <w:rPr>
+                <w:lang w:val="fr-CA"/>
+              </w:rPr>
+              <w:t>la</w:t>
+            </w:r>
+            <w:proofErr w:type="gramEnd"/>
+            <w:r>
+              <w:rPr>
+                <w:lang w:val="fr-CA"/>
+              </w:rPr>
+              <w:t xml:space="preserve"> séquence doit contenir l’allèle dans sa séquence.</w:t>
             </w:r>
           </w:p>
           <w:p>
@@ -6038,7 +6576,21 @@
               <w:rPr>
                 <w:lang w:val="fr-CA"/>
               </w:rPr>
-              <w:t>, il peut créer un snp avec le bon allèle dans sa séquence.</w:t>
+              <w:t xml:space="preserve">, il peut créer un </w:t>
+            </w:r>
+            <w:proofErr w:type="spellStart"/>
+            <w:r>
+              <w:rPr>
+                <w:lang w:val="fr-CA"/>
+              </w:rPr>
+              <w:t>snp</w:t>
+            </w:r>
+            <w:proofErr w:type="spellEnd"/>
+            <w:r>
+              <w:rPr>
+                <w:lang w:val="fr-CA"/>
+              </w:rPr>
+              <w:t xml:space="preserve"> avec le bon allèle dans sa séquence.</w:t>
             </w:r>
           </w:p>
         </w:tc>
@@ -6456,8 +7008,9 @@
                 <w:highlight w:val="green"/>
                 <w:lang w:val="fr-CA"/>
               </w:rPr>
-              <w:t>Ajouter un slider</w:t>
-            </w:r>
+              <w:t xml:space="preserve">Ajouter un </w:t>
+            </w:r>
+            <w:proofErr w:type="spellStart"/>
             <w:r>
               <w:rPr>
                 <w:b/>
@@ -6465,6 +7018,16 @@
                 <w:highlight w:val="green"/>
                 <w:lang w:val="fr-CA"/>
               </w:rPr>
+              <w:t>slider</w:t>
+            </w:r>
+            <w:proofErr w:type="spellEnd"/>
+            <w:r>
+              <w:rPr>
+                <w:b/>
+                <w:sz w:val="22"/>
+                <w:highlight w:val="green"/>
+                <w:lang w:val="fr-CA"/>
+              </w:rPr>
               <w:t xml:space="preserve"> permettant d’écarter les yeux</w:t>
             </w:r>
           </w:p>
@@ -6549,12 +7112,14 @@
               </w:rPr>
               <w:t xml:space="preserve">2.2.1. </w:t>
             </w:r>
+            <w:proofErr w:type="gramStart"/>
             <w:r>
               <w:rPr>
                 <w:lang w:val="fr-CA"/>
               </w:rPr>
               <w:t>aucune</w:t>
             </w:r>
+            <w:proofErr w:type="gramEnd"/>
           </w:p>
           <w:p>
             <w:pPr>
@@ -6585,11 +7150,33 @@
               </w:rPr>
               <w:t xml:space="preserve">2.3.1. </w:t>
             </w:r>
-            <w:r>
-              <w:rPr>
-                <w:lang w:val="fr-CA"/>
-              </w:rPr>
-              <w:t>créer une zone « slider des yeux »</w:t>
+            <w:proofErr w:type="gramStart"/>
+            <w:r>
+              <w:rPr>
+                <w:lang w:val="fr-CA"/>
+              </w:rPr>
+              <w:t>créer</w:t>
+            </w:r>
+            <w:proofErr w:type="gramEnd"/>
+            <w:r>
+              <w:rPr>
+                <w:lang w:val="fr-CA"/>
+              </w:rPr>
+              <w:t xml:space="preserve"> une zone « </w:t>
+            </w:r>
+            <w:proofErr w:type="spellStart"/>
+            <w:r>
+              <w:rPr>
+                <w:lang w:val="fr-CA"/>
+              </w:rPr>
+              <w:t>slider</w:t>
+            </w:r>
+            <w:proofErr w:type="spellEnd"/>
+            <w:r>
+              <w:rPr>
+                <w:lang w:val="fr-CA"/>
+              </w:rPr>
+              <w:t xml:space="preserve"> des yeux »</w:t>
             </w:r>
           </w:p>
           <w:p>
@@ -6604,7 +7191,21 @@
               <w:rPr>
                 <w:lang w:val="fr-CA"/>
               </w:rPr>
-              <w:t xml:space="preserve">2.3.2 mettre un slider dedans </w:t>
+              <w:t xml:space="preserve">2.3.2 mettre un </w:t>
+            </w:r>
+            <w:proofErr w:type="spellStart"/>
+            <w:r>
+              <w:rPr>
+                <w:lang w:val="fr-CA"/>
+              </w:rPr>
+              <w:t>slider</w:t>
+            </w:r>
+            <w:proofErr w:type="spellEnd"/>
+            <w:r>
+              <w:rPr>
+                <w:lang w:val="fr-CA"/>
+              </w:rPr>
+              <w:t xml:space="preserve"> dedans </w:t>
             </w:r>
           </w:p>
           <w:p>
@@ -6634,7 +7235,21 @@
               <w:rPr>
                 <w:lang w:val="fr-CA"/>
               </w:rPr>
-              <w:t>2.4.1. Commencer sur une forme simple autre que le visage pour bien voir l’effet de l’algo.</w:t>
+              <w:t>2.4.1. Commencer sur une forme simple autre que le visage pour bien voir l’effet de l’</w:t>
+            </w:r>
+            <w:proofErr w:type="spellStart"/>
+            <w:r>
+              <w:rPr>
+                <w:lang w:val="fr-CA"/>
+              </w:rPr>
+              <w:t>algo</w:t>
+            </w:r>
+            <w:proofErr w:type="spellEnd"/>
+            <w:r>
+              <w:rPr>
+                <w:lang w:val="fr-CA"/>
+              </w:rPr>
+              <w:t>.</w:t>
             </w:r>
           </w:p>
           <w:p>
@@ -6666,12 +7281,42 @@
               </w:rPr>
               <w:t xml:space="preserve">2.5.1. </w:t>
             </w:r>
-            <w:r>
-              <w:rPr>
-                <w:lang w:val="fr-CA"/>
-              </w:rPr>
-              <w:t>le slider est dans une zone attitrée à l’oeil</w:t>
-            </w:r>
+            <w:proofErr w:type="gramStart"/>
+            <w:r>
+              <w:rPr>
+                <w:lang w:val="fr-CA"/>
+              </w:rPr>
+              <w:t>le</w:t>
+            </w:r>
+            <w:proofErr w:type="gramEnd"/>
+            <w:r>
+              <w:rPr>
+                <w:lang w:val="fr-CA"/>
+              </w:rPr>
+              <w:t xml:space="preserve"> </w:t>
+            </w:r>
+            <w:proofErr w:type="spellStart"/>
+            <w:r>
+              <w:rPr>
+                <w:lang w:val="fr-CA"/>
+              </w:rPr>
+              <w:t>slider</w:t>
+            </w:r>
+            <w:proofErr w:type="spellEnd"/>
+            <w:r>
+              <w:rPr>
+                <w:lang w:val="fr-CA"/>
+              </w:rPr>
+              <w:t xml:space="preserve"> est dans une zone attitrée à l’</w:t>
+            </w:r>
+            <w:proofErr w:type="spellStart"/>
+            <w:r>
+              <w:rPr>
+                <w:lang w:val="fr-CA"/>
+              </w:rPr>
+              <w:t>oeil</w:t>
+            </w:r>
+            <w:proofErr w:type="spellEnd"/>
           </w:p>
           <w:p>
             <w:pPr>
@@ -6827,7 +7472,21 @@
               <w:rPr>
                 <w:lang w:val="fr-CA"/>
               </w:rPr>
-              <w:t>2.2.1. item 1</w:t>
+              <w:t xml:space="preserve">2.2.1. </w:t>
+            </w:r>
+            <w:proofErr w:type="gramStart"/>
+            <w:r>
+              <w:rPr>
+                <w:lang w:val="fr-CA"/>
+              </w:rPr>
+              <w:t>item</w:t>
+            </w:r>
+            <w:proofErr w:type="gramEnd"/>
+            <w:r>
+              <w:rPr>
+                <w:lang w:val="fr-CA"/>
+              </w:rPr>
+              <w:t xml:space="preserve"> 1</w:t>
             </w:r>
           </w:p>
           <w:p>
@@ -6857,7 +7516,21 @@
               <w:rPr>
                 <w:lang w:val="fr-CA"/>
               </w:rPr>
-              <w:t>2.3.1. Trouver comment on peut travailler les points du .obj.</w:t>
+              <w:t>2.3.1. Trouver comment on peut travailler les points du .</w:t>
+            </w:r>
+            <w:proofErr w:type="spellStart"/>
+            <w:r>
+              <w:rPr>
+                <w:lang w:val="fr-CA"/>
+              </w:rPr>
+              <w:t>obj</w:t>
+            </w:r>
+            <w:proofErr w:type="spellEnd"/>
+            <w:r>
+              <w:rPr>
+                <w:lang w:val="fr-CA"/>
+              </w:rPr>
+              <w:t>.</w:t>
             </w:r>
           </w:p>
           <w:p>
@@ -6887,7 +7560,21 @@
               <w:rPr>
                 <w:lang w:val="fr-CA"/>
               </w:rPr>
-              <w:t>2.4.1. Commencer sur une forme simple autre que le visage pour bien voir l’effet de l’algo.</w:t>
+              <w:t>2.4.1. Commencer sur une forme simple autre que le visage pour bien voir l’effet de l’</w:t>
+            </w:r>
+            <w:proofErr w:type="spellStart"/>
+            <w:r>
+              <w:rPr>
+                <w:lang w:val="fr-CA"/>
+              </w:rPr>
+              <w:t>algo</w:t>
+            </w:r>
+            <w:proofErr w:type="spellEnd"/>
+            <w:r>
+              <w:rPr>
+                <w:lang w:val="fr-CA"/>
+              </w:rPr>
+              <w:t>.</w:t>
             </w:r>
           </w:p>
           <w:p>
@@ -7065,7 +7752,21 @@
               <w:rPr>
                 <w:lang w:val="fr-CA"/>
               </w:rPr>
-              <w:t>2.2.1. item 1</w:t>
+              <w:t xml:space="preserve">2.2.1. </w:t>
+            </w:r>
+            <w:proofErr w:type="gramStart"/>
+            <w:r>
+              <w:rPr>
+                <w:lang w:val="fr-CA"/>
+              </w:rPr>
+              <w:t>item</w:t>
+            </w:r>
+            <w:proofErr w:type="gramEnd"/>
+            <w:r>
+              <w:rPr>
+                <w:lang w:val="fr-CA"/>
+              </w:rPr>
+              <w:t xml:space="preserve"> 1</w:t>
             </w:r>
           </w:p>
           <w:p>
@@ -7095,7 +7796,21 @@
               <w:rPr>
                 <w:lang w:val="fr-CA"/>
               </w:rPr>
-              <w:t>2.3.1. Trouver comment on peut travailler les points du .obj.</w:t>
+              <w:t>2.3.1. Trouver comment on peut travailler les points du .</w:t>
+            </w:r>
+            <w:proofErr w:type="spellStart"/>
+            <w:r>
+              <w:rPr>
+                <w:lang w:val="fr-CA"/>
+              </w:rPr>
+              <w:t>obj</w:t>
+            </w:r>
+            <w:proofErr w:type="spellEnd"/>
+            <w:r>
+              <w:rPr>
+                <w:lang w:val="fr-CA"/>
+              </w:rPr>
+              <w:t>.</w:t>
             </w:r>
           </w:p>
           <w:p>
@@ -7125,7 +7840,21 @@
               <w:rPr>
                 <w:lang w:val="fr-CA"/>
               </w:rPr>
-              <w:t>2.4.1. Commencer sur une forme simple autre que le visage pour bien voir l’effet de l’algo.</w:t>
+              <w:t>2.4.1. Commencer sur une forme simple autre que le visage pour bien voir l’effet de l’</w:t>
+            </w:r>
+            <w:proofErr w:type="spellStart"/>
+            <w:r>
+              <w:rPr>
+                <w:lang w:val="fr-CA"/>
+              </w:rPr>
+              <w:t>algo</w:t>
+            </w:r>
+            <w:proofErr w:type="spellEnd"/>
+            <w:r>
+              <w:rPr>
+                <w:lang w:val="fr-CA"/>
+              </w:rPr>
+              <w:t>.</w:t>
             </w:r>
           </w:p>
           <w:p>
@@ -7279,7 +8008,21 @@
               <w:rPr>
                 <w:lang w:val="fr-CA"/>
               </w:rPr>
-              <w:t>on les déplace avec le slider.</w:t>
+              <w:t xml:space="preserve">on les déplace avec le </w:t>
+            </w:r>
+            <w:proofErr w:type="spellStart"/>
+            <w:r>
+              <w:rPr>
+                <w:lang w:val="fr-CA"/>
+              </w:rPr>
+              <w:t>slider</w:t>
+            </w:r>
+            <w:proofErr w:type="spellEnd"/>
+            <w:r>
+              <w:rPr>
+                <w:lang w:val="fr-CA"/>
+              </w:rPr>
+              <w:t>.</w:t>
             </w:r>
           </w:p>
         </w:tc>
@@ -7776,8 +8519,9 @@
                 <w:highlight w:val="yellow"/>
                 <w:lang w:val="fr-CA"/>
               </w:rPr>
-              <w:t xml:space="preserve">Ajouter un slider permettant de modifier la position des </w:t>
-            </w:r>
+              <w:t xml:space="preserve">Ajouter un </w:t>
+            </w:r>
+            <w:proofErr w:type="spellStart"/>
             <w:r>
               <w:rPr>
                 <w:b/>
@@ -7785,6 +8529,25 @@
                 <w:highlight w:val="yellow"/>
                 <w:lang w:val="fr-CA"/>
               </w:rPr>
+              <w:t>slider</w:t>
+            </w:r>
+            <w:proofErr w:type="spellEnd"/>
+            <w:r>
+              <w:rPr>
+                <w:b/>
+                <w:sz w:val="22"/>
+                <w:highlight w:val="yellow"/>
+                <w:lang w:val="fr-CA"/>
+              </w:rPr>
+              <w:t xml:space="preserve"> permettant de modifier la position des </w:t>
+            </w:r>
+            <w:r>
+              <w:rPr>
+                <w:b/>
+                <w:sz w:val="22"/>
+                <w:highlight w:val="yellow"/>
+                <w:lang w:val="fr-CA"/>
+              </w:rPr>
               <w:t>oreilles</w:t>
             </w:r>
           </w:p>
@@ -7867,8 +8630,16 @@
               <w:rPr>
                 <w:lang w:val="fr-CA"/>
               </w:rPr>
-              <w:t>2.2.1. aucune</w:t>
-            </w:r>
+              <w:t xml:space="preserve">2.2.1. </w:t>
+            </w:r>
+            <w:proofErr w:type="gramStart"/>
+            <w:r>
+              <w:rPr>
+                <w:lang w:val="fr-CA"/>
+              </w:rPr>
+              <w:t>aucune</w:t>
+            </w:r>
+            <w:proofErr w:type="gramEnd"/>
           </w:p>
           <w:p>
             <w:pPr>
@@ -7897,7 +8668,35 @@
               <w:rPr>
                 <w:lang w:val="fr-CA"/>
               </w:rPr>
-              <w:t>2.3.1. créer une zone « slider des</w:t>
+              <w:t xml:space="preserve">2.3.1. </w:t>
+            </w:r>
+            <w:proofErr w:type="gramStart"/>
+            <w:r>
+              <w:rPr>
+                <w:lang w:val="fr-CA"/>
+              </w:rPr>
+              <w:t>créer</w:t>
+            </w:r>
+            <w:proofErr w:type="gramEnd"/>
+            <w:r>
+              <w:rPr>
+                <w:lang w:val="fr-CA"/>
+              </w:rPr>
+              <w:t xml:space="preserve"> une zone « </w:t>
+            </w:r>
+            <w:proofErr w:type="spellStart"/>
+            <w:r>
+              <w:rPr>
+                <w:lang w:val="fr-CA"/>
+              </w:rPr>
+              <w:t>slider</w:t>
+            </w:r>
+            <w:proofErr w:type="spellEnd"/>
+            <w:r>
+              <w:rPr>
+                <w:lang w:val="fr-CA"/>
+              </w:rPr>
+              <w:t xml:space="preserve"> des</w:t>
             </w:r>
             <w:r>
               <w:rPr>
@@ -7924,7 +8723,21 @@
               <w:rPr>
                 <w:lang w:val="fr-CA"/>
               </w:rPr>
-              <w:t xml:space="preserve">2.3.2 ajouter le slider </w:t>
+              <w:t xml:space="preserve">2.3.2 ajouter le </w:t>
+            </w:r>
+            <w:proofErr w:type="spellStart"/>
+            <w:r>
+              <w:rPr>
+                <w:lang w:val="fr-CA"/>
+              </w:rPr>
+              <w:t>slider</w:t>
+            </w:r>
+            <w:proofErr w:type="spellEnd"/>
+            <w:r>
+              <w:rPr>
+                <w:lang w:val="fr-CA"/>
+              </w:rPr>
+              <w:t xml:space="preserve"> </w:t>
             </w:r>
           </w:p>
           <w:p>
@@ -7954,7 +8767,21 @@
               <w:rPr>
                 <w:lang w:val="fr-CA"/>
               </w:rPr>
-              <w:t>2.4.1. Commencer sur une forme simple autre que le visage pour bien voir l’effet de l’algo.</w:t>
+              <w:t>2.4.1. Commencer sur une forme simple autre que le visage pour bien voir l’effet de l’</w:t>
+            </w:r>
+            <w:proofErr w:type="spellStart"/>
+            <w:r>
+              <w:rPr>
+                <w:lang w:val="fr-CA"/>
+              </w:rPr>
+              <w:t>algo</w:t>
+            </w:r>
+            <w:proofErr w:type="spellEnd"/>
+            <w:r>
+              <w:rPr>
+                <w:lang w:val="fr-CA"/>
+              </w:rPr>
+              <w:t>.</w:t>
             </w:r>
           </w:p>
           <w:p>
@@ -7984,7 +8811,35 @@
               <w:rPr>
                 <w:lang w:val="fr-CA"/>
               </w:rPr>
-              <w:t xml:space="preserve">2.5.1. il y a un slider </w:t>
+              <w:t xml:space="preserve">2.5.1. </w:t>
+            </w:r>
+            <w:proofErr w:type="gramStart"/>
+            <w:r>
+              <w:rPr>
+                <w:lang w:val="fr-CA"/>
+              </w:rPr>
+              <w:t>il</w:t>
+            </w:r>
+            <w:proofErr w:type="gramEnd"/>
+            <w:r>
+              <w:rPr>
+                <w:lang w:val="fr-CA"/>
+              </w:rPr>
+              <w:t xml:space="preserve"> y a un </w:t>
+            </w:r>
+            <w:proofErr w:type="spellStart"/>
+            <w:r>
+              <w:rPr>
+                <w:lang w:val="fr-CA"/>
+              </w:rPr>
+              <w:t>slider</w:t>
+            </w:r>
+            <w:proofErr w:type="spellEnd"/>
+            <w:r>
+              <w:rPr>
+                <w:lang w:val="fr-CA"/>
+              </w:rPr>
+              <w:t xml:space="preserve"> </w:t>
             </w:r>
           </w:p>
           <w:p>
@@ -8038,7 +8893,27 @@
                 <w:highlight w:val="yellow"/>
                 <w:lang w:val="fr-CA"/>
               </w:rPr>
-              <w:t>Ajouter un slider permettant de modifier l’orientation des oreilles</w:t>
+              <w:t xml:space="preserve">Ajouter un </w:t>
+            </w:r>
+            <w:proofErr w:type="spellStart"/>
+            <w:r>
+              <w:rPr>
+                <w:b/>
+                <w:sz w:val="22"/>
+                <w:highlight w:val="yellow"/>
+                <w:lang w:val="fr-CA"/>
+              </w:rPr>
+              <w:t>slider</w:t>
+            </w:r>
+            <w:proofErr w:type="spellEnd"/>
+            <w:r>
+              <w:rPr>
+                <w:b/>
+                <w:sz w:val="22"/>
+                <w:highlight w:val="yellow"/>
+                <w:lang w:val="fr-CA"/>
+              </w:rPr>
+              <w:t xml:space="preserve"> permettant de modifier l’orientation des oreilles</w:t>
             </w:r>
           </w:p>
           <w:p>
@@ -8120,8 +8995,16 @@
               <w:rPr>
                 <w:lang w:val="fr-CA"/>
               </w:rPr>
-              <w:t>2.2.1. aucune</w:t>
-            </w:r>
+              <w:t xml:space="preserve">2.2.1. </w:t>
+            </w:r>
+            <w:proofErr w:type="gramStart"/>
+            <w:r>
+              <w:rPr>
+                <w:lang w:val="fr-CA"/>
+              </w:rPr>
+              <w:t>aucune</w:t>
+            </w:r>
+            <w:proofErr w:type="gramEnd"/>
           </w:p>
           <w:p>
             <w:pPr>
@@ -8168,7 +9051,21 @@
               <w:rPr>
                 <w:lang w:val="fr-CA"/>
               </w:rPr>
-              <w:t xml:space="preserve">ajouter le slider </w:t>
+              <w:t xml:space="preserve">ajouter le </w:t>
+            </w:r>
+            <w:proofErr w:type="spellStart"/>
+            <w:r>
+              <w:rPr>
+                <w:lang w:val="fr-CA"/>
+              </w:rPr>
+              <w:t>slider</w:t>
+            </w:r>
+            <w:proofErr w:type="spellEnd"/>
+            <w:r>
+              <w:rPr>
+                <w:lang w:val="fr-CA"/>
+              </w:rPr>
+              <w:t xml:space="preserve"> </w:t>
             </w:r>
           </w:p>
           <w:p>
@@ -8198,7 +9095,21 @@
               <w:rPr>
                 <w:lang w:val="fr-CA"/>
               </w:rPr>
-              <w:t>2.4.1. Commencer sur une forme simple autre que le visage pour bien voir l’effet de l’algo.</w:t>
+              <w:t>2.4.1. Commencer sur une forme simple autre que le visage pour bien voir l’effet de l’</w:t>
+            </w:r>
+            <w:proofErr w:type="spellStart"/>
+            <w:r>
+              <w:rPr>
+                <w:lang w:val="fr-CA"/>
+              </w:rPr>
+              <w:t>algo</w:t>
+            </w:r>
+            <w:proofErr w:type="spellEnd"/>
+            <w:r>
+              <w:rPr>
+                <w:lang w:val="fr-CA"/>
+              </w:rPr>
+              <w:t>.</w:t>
             </w:r>
           </w:p>
           <w:p>
@@ -8228,7 +9139,35 @@
               <w:rPr>
                 <w:lang w:val="fr-CA"/>
               </w:rPr>
-              <w:t xml:space="preserve">2.5.1. il y a un slider </w:t>
+              <w:t xml:space="preserve">2.5.1. </w:t>
+            </w:r>
+            <w:proofErr w:type="gramStart"/>
+            <w:r>
+              <w:rPr>
+                <w:lang w:val="fr-CA"/>
+              </w:rPr>
+              <w:t>il</w:t>
+            </w:r>
+            <w:proofErr w:type="gramEnd"/>
+            <w:r>
+              <w:rPr>
+                <w:lang w:val="fr-CA"/>
+              </w:rPr>
+              <w:t xml:space="preserve"> y a un </w:t>
+            </w:r>
+            <w:proofErr w:type="spellStart"/>
+            <w:r>
+              <w:rPr>
+                <w:lang w:val="fr-CA"/>
+              </w:rPr>
+              <w:t>slider</w:t>
+            </w:r>
+            <w:proofErr w:type="spellEnd"/>
+            <w:r>
+              <w:rPr>
+                <w:lang w:val="fr-CA"/>
+              </w:rPr>
+              <w:t xml:space="preserve"> </w:t>
             </w:r>
           </w:p>
           <w:p>
@@ -8371,7 +9310,21 @@
               <w:rPr>
                 <w:lang w:val="fr-CA"/>
               </w:rPr>
-              <w:t>2.2.1. item 1</w:t>
+              <w:t xml:space="preserve">2.2.1. </w:t>
+            </w:r>
+            <w:proofErr w:type="gramStart"/>
+            <w:r>
+              <w:rPr>
+                <w:lang w:val="fr-CA"/>
+              </w:rPr>
+              <w:t>item</w:t>
+            </w:r>
+            <w:proofErr w:type="gramEnd"/>
+            <w:r>
+              <w:rPr>
+                <w:lang w:val="fr-CA"/>
+              </w:rPr>
+              <w:t xml:space="preserve"> 1</w:t>
             </w:r>
           </w:p>
           <w:p>
@@ -8401,7 +9354,21 @@
               <w:rPr>
                 <w:lang w:val="fr-CA"/>
               </w:rPr>
-              <w:t>2.3.1. Trouver comment on peut travailler les points du .obj.</w:t>
+              <w:t>2.3.1. Trouver comment on peut travailler les points du .</w:t>
+            </w:r>
+            <w:proofErr w:type="spellStart"/>
+            <w:r>
+              <w:rPr>
+                <w:lang w:val="fr-CA"/>
+              </w:rPr>
+              <w:t>obj</w:t>
+            </w:r>
+            <w:proofErr w:type="spellEnd"/>
+            <w:r>
+              <w:rPr>
+                <w:lang w:val="fr-CA"/>
+              </w:rPr>
+              <w:t>.</w:t>
             </w:r>
           </w:p>
           <w:p>
@@ -8431,7 +9398,21 @@
               <w:rPr>
                 <w:lang w:val="fr-CA"/>
               </w:rPr>
-              <w:t>2.4.1. Commencer sur une forme simple autre que le visage pour bien voir l’effet de l’algo.</w:t>
+              <w:t>2.4.1. Commencer sur une forme simple autre que le visage pour bien voir l’effet de l’</w:t>
+            </w:r>
+            <w:proofErr w:type="spellStart"/>
+            <w:r>
+              <w:rPr>
+                <w:lang w:val="fr-CA"/>
+              </w:rPr>
+              <w:t>algo</w:t>
+            </w:r>
+            <w:proofErr w:type="spellEnd"/>
+            <w:r>
+              <w:rPr>
+                <w:lang w:val="fr-CA"/>
+              </w:rPr>
+              <w:t>.</w:t>
             </w:r>
           </w:p>
           <w:p>
@@ -8627,7 +9608,21 @@
               <w:rPr>
                 <w:lang w:val="fr-CA"/>
               </w:rPr>
-              <w:t>3.2.1. item 1</w:t>
+              <w:t xml:space="preserve">3.2.1. </w:t>
+            </w:r>
+            <w:proofErr w:type="gramStart"/>
+            <w:r>
+              <w:rPr>
+                <w:lang w:val="fr-CA"/>
+              </w:rPr>
+              <w:t>item</w:t>
+            </w:r>
+            <w:proofErr w:type="gramEnd"/>
+            <w:r>
+              <w:rPr>
+                <w:lang w:val="fr-CA"/>
+              </w:rPr>
+              <w:t xml:space="preserve"> 1</w:t>
             </w:r>
           </w:p>
           <w:p>
@@ -9263,8 +10258,9 @@
                 <w:highlight w:val="yellow"/>
                 <w:lang w:val="fr-CA"/>
               </w:rPr>
-              <w:t xml:space="preserve">Ajouter un slider permettant </w:t>
-            </w:r>
+              <w:t xml:space="preserve">Ajouter un </w:t>
+            </w:r>
+            <w:proofErr w:type="spellStart"/>
             <w:r>
               <w:rPr>
                 <w:b/>
@@ -9272,8 +10268,9 @@
                 <w:highlight w:val="yellow"/>
                 <w:lang w:val="fr-CA"/>
               </w:rPr>
-              <w:t>de modifier</w:t>
-            </w:r>
+              <w:t>slider</w:t>
+            </w:r>
+            <w:proofErr w:type="spellEnd"/>
             <w:r>
               <w:rPr>
                 <w:b/>
@@ -9281,7 +10278,7 @@
                 <w:highlight w:val="yellow"/>
                 <w:lang w:val="fr-CA"/>
               </w:rPr>
-              <w:t xml:space="preserve"> la position</w:t>
+              <w:t xml:space="preserve"> permettant </w:t>
             </w:r>
             <w:r>
               <w:rPr>
@@ -9290,7 +10287,7 @@
                 <w:highlight w:val="yellow"/>
                 <w:lang w:val="fr-CA"/>
               </w:rPr>
-              <w:t xml:space="preserve"> la bouche</w:t>
+              <w:t>de modifier</w:t>
             </w:r>
             <w:r>
               <w:rPr>
@@ -9299,6 +10296,24 @@
                 <w:highlight w:val="yellow"/>
                 <w:lang w:val="fr-CA"/>
               </w:rPr>
+              <w:t xml:space="preserve"> la position</w:t>
+            </w:r>
+            <w:r>
+              <w:rPr>
+                <w:b/>
+                <w:sz w:val="22"/>
+                <w:highlight w:val="yellow"/>
+                <w:lang w:val="fr-CA"/>
+              </w:rPr>
+              <w:t xml:space="preserve"> la bouche</w:t>
+            </w:r>
+            <w:r>
+              <w:rPr>
+                <w:b/>
+                <w:sz w:val="22"/>
+                <w:highlight w:val="yellow"/>
+                <w:lang w:val="fr-CA"/>
+              </w:rPr>
               <w:t xml:space="preserve"> </w:t>
             </w:r>
           </w:p>
@@ -9381,8 +10396,16 @@
               <w:rPr>
                 <w:lang w:val="fr-CA"/>
               </w:rPr>
-              <w:t>2.2.1. aucune</w:t>
-            </w:r>
+              <w:t xml:space="preserve">2.2.1. </w:t>
+            </w:r>
+            <w:proofErr w:type="gramStart"/>
+            <w:r>
+              <w:rPr>
+                <w:lang w:val="fr-CA"/>
+              </w:rPr>
+              <w:t>aucune</w:t>
+            </w:r>
+            <w:proofErr w:type="gramEnd"/>
           </w:p>
           <w:p>
             <w:pPr>
@@ -9411,7 +10434,49 @@
               <w:rPr>
                 <w:lang w:val="fr-CA"/>
               </w:rPr>
-              <w:t xml:space="preserve">2.3.1. ajouter le slider dans la zone « slider </w:t>
+              <w:t xml:space="preserve">2.3.1. </w:t>
+            </w:r>
+            <w:proofErr w:type="gramStart"/>
+            <w:r>
+              <w:rPr>
+                <w:lang w:val="fr-CA"/>
+              </w:rPr>
+              <w:t>ajouter</w:t>
+            </w:r>
+            <w:proofErr w:type="gramEnd"/>
+            <w:r>
+              <w:rPr>
+                <w:lang w:val="fr-CA"/>
+              </w:rPr>
+              <w:t xml:space="preserve"> le </w:t>
+            </w:r>
+            <w:proofErr w:type="spellStart"/>
+            <w:r>
+              <w:rPr>
+                <w:lang w:val="fr-CA"/>
+              </w:rPr>
+              <w:t>slider</w:t>
+            </w:r>
+            <w:proofErr w:type="spellEnd"/>
+            <w:r>
+              <w:rPr>
+                <w:lang w:val="fr-CA"/>
+              </w:rPr>
+              <w:t xml:space="preserve"> dans la zone « </w:t>
+            </w:r>
+            <w:proofErr w:type="spellStart"/>
+            <w:r>
+              <w:rPr>
+                <w:lang w:val="fr-CA"/>
+              </w:rPr>
+              <w:t>slider</w:t>
+            </w:r>
+            <w:proofErr w:type="spellEnd"/>
+            <w:r>
+              <w:rPr>
+                <w:lang w:val="fr-CA"/>
+              </w:rPr>
+              <w:t xml:space="preserve"> </w:t>
             </w:r>
             <w:r>
               <w:rPr>
@@ -9453,7 +10518,21 @@
               <w:rPr>
                 <w:lang w:val="fr-CA"/>
               </w:rPr>
-              <w:t>2.4.1. Commencer sur une forme simple autre que le visage pour bien voir l’effet de l’algo.</w:t>
+              <w:t>2.4.1. Commencer sur une forme simple autre que le visage pour bien voir l’effet de l’</w:t>
+            </w:r>
+            <w:proofErr w:type="spellStart"/>
+            <w:r>
+              <w:rPr>
+                <w:lang w:val="fr-CA"/>
+              </w:rPr>
+              <w:t>algo</w:t>
+            </w:r>
+            <w:proofErr w:type="spellEnd"/>
+            <w:r>
+              <w:rPr>
+                <w:lang w:val="fr-CA"/>
+              </w:rPr>
+              <w:t>.</w:t>
             </w:r>
           </w:p>
           <w:p>
@@ -9483,7 +10562,35 @@
               <w:rPr>
                 <w:lang w:val="fr-CA"/>
               </w:rPr>
-              <w:t xml:space="preserve">2.5.1. il y a un slider </w:t>
+              <w:t xml:space="preserve">2.5.1. </w:t>
+            </w:r>
+            <w:proofErr w:type="gramStart"/>
+            <w:r>
+              <w:rPr>
+                <w:lang w:val="fr-CA"/>
+              </w:rPr>
+              <w:t>il</w:t>
+            </w:r>
+            <w:proofErr w:type="gramEnd"/>
+            <w:r>
+              <w:rPr>
+                <w:lang w:val="fr-CA"/>
+              </w:rPr>
+              <w:t xml:space="preserve"> y a un </w:t>
+            </w:r>
+            <w:proofErr w:type="spellStart"/>
+            <w:r>
+              <w:rPr>
+                <w:lang w:val="fr-CA"/>
+              </w:rPr>
+              <w:t>slider</w:t>
+            </w:r>
+            <w:proofErr w:type="spellEnd"/>
+            <w:r>
+              <w:rPr>
+                <w:lang w:val="fr-CA"/>
+              </w:rPr>
+              <w:t xml:space="preserve"> </w:t>
             </w:r>
           </w:p>
           <w:p>
@@ -9629,7 +10736,21 @@
               <w:rPr>
                 <w:lang w:val="fr-CA"/>
               </w:rPr>
-              <w:t>2.2.1. item 1</w:t>
+              <w:t xml:space="preserve">2.2.1. </w:t>
+            </w:r>
+            <w:proofErr w:type="gramStart"/>
+            <w:r>
+              <w:rPr>
+                <w:lang w:val="fr-CA"/>
+              </w:rPr>
+              <w:t>item</w:t>
+            </w:r>
+            <w:proofErr w:type="gramEnd"/>
+            <w:r>
+              <w:rPr>
+                <w:lang w:val="fr-CA"/>
+              </w:rPr>
+              <w:t xml:space="preserve"> 1</w:t>
             </w:r>
           </w:p>
           <w:p>
@@ -9659,7 +10780,21 @@
               <w:rPr>
                 <w:lang w:val="fr-CA"/>
               </w:rPr>
-              <w:t>2.3.1. Trouver comment on peut travailler les points du .obj.</w:t>
+              <w:t>2.3.1. Trouver comment on peut travailler les points du .</w:t>
+            </w:r>
+            <w:proofErr w:type="spellStart"/>
+            <w:r>
+              <w:rPr>
+                <w:lang w:val="fr-CA"/>
+              </w:rPr>
+              <w:t>obj</w:t>
+            </w:r>
+            <w:proofErr w:type="spellEnd"/>
+            <w:r>
+              <w:rPr>
+                <w:lang w:val="fr-CA"/>
+              </w:rPr>
+              <w:t>.</w:t>
             </w:r>
           </w:p>
           <w:p>
@@ -9689,7 +10824,21 @@
               <w:rPr>
                 <w:lang w:val="fr-CA"/>
               </w:rPr>
-              <w:t>2.4.1. Commencer sur une forme simple autre que le visage pour bien voir l’effet de l’algo.</w:t>
+              <w:t>2.4.1. Commencer sur une forme simple autre que le visage pour bien voir l’effet de l’</w:t>
+            </w:r>
+            <w:proofErr w:type="spellStart"/>
+            <w:r>
+              <w:rPr>
+                <w:lang w:val="fr-CA"/>
+              </w:rPr>
+              <w:t>algo</w:t>
+            </w:r>
+            <w:proofErr w:type="spellEnd"/>
+            <w:r>
+              <w:rPr>
+                <w:lang w:val="fr-CA"/>
+              </w:rPr>
+              <w:t>.</w:t>
             </w:r>
           </w:p>
           <w:p>
@@ -10287,8 +11436,9 @@
                 <w:highlight w:val="yellow"/>
                 <w:lang w:val="fr-CA"/>
               </w:rPr>
-              <w:t xml:space="preserve">Ajouter un slider permettant </w:t>
-            </w:r>
+              <w:t xml:space="preserve">Ajouter un </w:t>
+            </w:r>
+            <w:proofErr w:type="spellStart"/>
             <w:r>
               <w:rPr>
                 <w:b/>
@@ -10296,6 +11446,25 @@
                 <w:highlight w:val="yellow"/>
                 <w:lang w:val="fr-CA"/>
               </w:rPr>
+              <w:t>slider</w:t>
+            </w:r>
+            <w:proofErr w:type="spellEnd"/>
+            <w:r>
+              <w:rPr>
+                <w:b/>
+                <w:sz w:val="22"/>
+                <w:highlight w:val="yellow"/>
+                <w:lang w:val="fr-CA"/>
+              </w:rPr>
+              <w:t xml:space="preserve"> permettant </w:t>
+            </w:r>
+            <w:r>
+              <w:rPr>
+                <w:b/>
+                <w:sz w:val="22"/>
+                <w:highlight w:val="yellow"/>
+                <w:lang w:val="fr-CA"/>
+              </w:rPr>
               <w:t>de changer l’écart entre les sourcils</w:t>
             </w:r>
           </w:p>
@@ -10378,8 +11547,16 @@
               <w:rPr>
                 <w:lang w:val="fr-CA"/>
               </w:rPr>
-              <w:t>2.2.1. aucune</w:t>
-            </w:r>
+              <w:t xml:space="preserve">2.2.1. </w:t>
+            </w:r>
+            <w:proofErr w:type="gramStart"/>
+            <w:r>
+              <w:rPr>
+                <w:lang w:val="fr-CA"/>
+              </w:rPr>
+              <w:t>aucune</w:t>
+            </w:r>
+            <w:proofErr w:type="gramEnd"/>
           </w:p>
           <w:p>
             <w:pPr>
@@ -10408,7 +11585,49 @@
               <w:rPr>
                 <w:lang w:val="fr-CA"/>
               </w:rPr>
-              <w:t xml:space="preserve">2.3.1. ajouter le slider dans la zone « slider </w:t>
+              <w:t xml:space="preserve">2.3.1. </w:t>
+            </w:r>
+            <w:proofErr w:type="gramStart"/>
+            <w:r>
+              <w:rPr>
+                <w:lang w:val="fr-CA"/>
+              </w:rPr>
+              <w:t>ajouter</w:t>
+            </w:r>
+            <w:proofErr w:type="gramEnd"/>
+            <w:r>
+              <w:rPr>
+                <w:lang w:val="fr-CA"/>
+              </w:rPr>
+              <w:t xml:space="preserve"> le </w:t>
+            </w:r>
+            <w:proofErr w:type="spellStart"/>
+            <w:r>
+              <w:rPr>
+                <w:lang w:val="fr-CA"/>
+              </w:rPr>
+              <w:t>slider</w:t>
+            </w:r>
+            <w:proofErr w:type="spellEnd"/>
+            <w:r>
+              <w:rPr>
+                <w:lang w:val="fr-CA"/>
+              </w:rPr>
+              <w:t xml:space="preserve"> dans la zone « </w:t>
+            </w:r>
+            <w:proofErr w:type="spellStart"/>
+            <w:r>
+              <w:rPr>
+                <w:lang w:val="fr-CA"/>
+              </w:rPr>
+              <w:t>slider</w:t>
+            </w:r>
+            <w:proofErr w:type="spellEnd"/>
+            <w:r>
+              <w:rPr>
+                <w:lang w:val="fr-CA"/>
+              </w:rPr>
+              <w:t xml:space="preserve"> </w:t>
             </w:r>
             <w:r>
               <w:rPr>
@@ -10450,7 +11669,21 @@
               <w:rPr>
                 <w:lang w:val="fr-CA"/>
               </w:rPr>
-              <w:t>2.4.1. Commencer sur une forme simple autre que le visage pour bien voir l’effet de l’algo.</w:t>
+              <w:t>2.4.1. Commencer sur une forme simple autre que le visage pour bien voir l’effet de l’</w:t>
+            </w:r>
+            <w:proofErr w:type="spellStart"/>
+            <w:r>
+              <w:rPr>
+                <w:lang w:val="fr-CA"/>
+              </w:rPr>
+              <w:t>algo</w:t>
+            </w:r>
+            <w:proofErr w:type="spellEnd"/>
+            <w:r>
+              <w:rPr>
+                <w:lang w:val="fr-CA"/>
+              </w:rPr>
+              <w:t>.</w:t>
             </w:r>
           </w:p>
           <w:p>
@@ -10480,7 +11713,35 @@
               <w:rPr>
                 <w:lang w:val="fr-CA"/>
               </w:rPr>
-              <w:t xml:space="preserve">2.5.1. il y a un slider </w:t>
+              <w:t xml:space="preserve">2.5.1. </w:t>
+            </w:r>
+            <w:proofErr w:type="gramStart"/>
+            <w:r>
+              <w:rPr>
+                <w:lang w:val="fr-CA"/>
+              </w:rPr>
+              <w:t>il</w:t>
+            </w:r>
+            <w:proofErr w:type="gramEnd"/>
+            <w:r>
+              <w:rPr>
+                <w:lang w:val="fr-CA"/>
+              </w:rPr>
+              <w:t xml:space="preserve"> y a un </w:t>
+            </w:r>
+            <w:proofErr w:type="spellStart"/>
+            <w:r>
+              <w:rPr>
+                <w:lang w:val="fr-CA"/>
+              </w:rPr>
+              <w:t>slider</w:t>
+            </w:r>
+            <w:proofErr w:type="spellEnd"/>
+            <w:r>
+              <w:rPr>
+                <w:lang w:val="fr-CA"/>
+              </w:rPr>
+              <w:t xml:space="preserve"> </w:t>
             </w:r>
           </w:p>
           <w:p>
@@ -10625,7 +11886,21 @@
               <w:rPr>
                 <w:lang w:val="fr-CA"/>
               </w:rPr>
-              <w:t>2.2.1. item 1</w:t>
+              <w:t xml:space="preserve">2.2.1. </w:t>
+            </w:r>
+            <w:proofErr w:type="gramStart"/>
+            <w:r>
+              <w:rPr>
+                <w:lang w:val="fr-CA"/>
+              </w:rPr>
+              <w:t>item</w:t>
+            </w:r>
+            <w:proofErr w:type="gramEnd"/>
+            <w:r>
+              <w:rPr>
+                <w:lang w:val="fr-CA"/>
+              </w:rPr>
+              <w:t xml:space="preserve"> 1</w:t>
             </w:r>
           </w:p>
           <w:p>
@@ -10655,7 +11930,21 @@
               <w:rPr>
                 <w:lang w:val="fr-CA"/>
               </w:rPr>
-              <w:t>2.3.1. Trouver comment on peut travailler les points du .obj.</w:t>
+              <w:t>2.3.1. Trouver comment on peut travailler les points du .</w:t>
+            </w:r>
+            <w:proofErr w:type="spellStart"/>
+            <w:r>
+              <w:rPr>
+                <w:lang w:val="fr-CA"/>
+              </w:rPr>
+              <w:t>obj</w:t>
+            </w:r>
+            <w:proofErr w:type="spellEnd"/>
+            <w:r>
+              <w:rPr>
+                <w:lang w:val="fr-CA"/>
+              </w:rPr>
+              <w:t>.</w:t>
             </w:r>
           </w:p>
           <w:p>
@@ -10685,7 +11974,21 @@
               <w:rPr>
                 <w:lang w:val="fr-CA"/>
               </w:rPr>
-              <w:t>2.4.1. Commencer sur une forme simple autre que le visage pour bien voir l’effet de l’algo.</w:t>
+              <w:t>2.4.1. Commencer sur une forme simple autre que le visage pour bien voir l’effet de l’</w:t>
+            </w:r>
+            <w:proofErr w:type="spellStart"/>
+            <w:r>
+              <w:rPr>
+                <w:lang w:val="fr-CA"/>
+              </w:rPr>
+              <w:t>algo</w:t>
+            </w:r>
+            <w:proofErr w:type="spellEnd"/>
+            <w:r>
+              <w:rPr>
+                <w:lang w:val="fr-CA"/>
+              </w:rPr>
+              <w:t>.</w:t>
             </w:r>
           </w:p>
           <w:p>
@@ -10717,11 +12020,19 @@
               </w:rPr>
               <w:t xml:space="preserve">2.5.1. </w:t>
             </w:r>
-            <w:r>
-              <w:rPr>
-                <w:lang w:val="fr-CA"/>
-              </w:rPr>
-              <w:t>la bouche se modifie</w:t>
+            <w:proofErr w:type="gramStart"/>
+            <w:r>
+              <w:rPr>
+                <w:lang w:val="fr-CA"/>
+              </w:rPr>
+              <w:t>la</w:t>
+            </w:r>
+            <w:proofErr w:type="gramEnd"/>
+            <w:r>
+              <w:rPr>
+                <w:lang w:val="fr-CA"/>
+              </w:rPr>
+              <w:t xml:space="preserve"> bouche se modifie</w:t>
             </w:r>
           </w:p>
           <w:p>
@@ -11291,8 +12602,9 @@
                 <w:highlight w:val="yellow"/>
                 <w:lang w:val="fr-CA"/>
               </w:rPr>
-              <w:t xml:space="preserve">Ajouter un slider permettant </w:t>
-            </w:r>
+              <w:t xml:space="preserve">Ajouter un </w:t>
+            </w:r>
+            <w:proofErr w:type="spellStart"/>
             <w:r>
               <w:rPr>
                 <w:b/>
@@ -11300,6 +12612,25 @@
                 <w:highlight w:val="yellow"/>
                 <w:lang w:val="fr-CA"/>
               </w:rPr>
+              <w:t>slider</w:t>
+            </w:r>
+            <w:proofErr w:type="spellEnd"/>
+            <w:r>
+              <w:rPr>
+                <w:b/>
+                <w:sz w:val="22"/>
+                <w:highlight w:val="yellow"/>
+                <w:lang w:val="fr-CA"/>
+              </w:rPr>
+              <w:t xml:space="preserve"> permettant </w:t>
+            </w:r>
+            <w:r>
+              <w:rPr>
+                <w:b/>
+                <w:sz w:val="22"/>
+                <w:highlight w:val="yellow"/>
+                <w:lang w:val="fr-CA"/>
+              </w:rPr>
               <w:t>de changer la position du nez</w:t>
             </w:r>
           </w:p>
@@ -11382,8 +12713,16 @@
               <w:rPr>
                 <w:lang w:val="fr-CA"/>
               </w:rPr>
-              <w:t>2.2.1. aucune</w:t>
-            </w:r>
+              <w:t xml:space="preserve">2.2.1. </w:t>
+            </w:r>
+            <w:proofErr w:type="gramStart"/>
+            <w:r>
+              <w:rPr>
+                <w:lang w:val="fr-CA"/>
+              </w:rPr>
+              <w:t>aucune</w:t>
+            </w:r>
+            <w:proofErr w:type="gramEnd"/>
           </w:p>
           <w:p>
             <w:pPr>
@@ -11412,7 +12751,49 @@
               <w:rPr>
                 <w:lang w:val="fr-CA"/>
               </w:rPr>
-              <w:t xml:space="preserve">2.3.1. ajouter le slider dans la zone « slider </w:t>
+              <w:t xml:space="preserve">2.3.1. </w:t>
+            </w:r>
+            <w:proofErr w:type="gramStart"/>
+            <w:r>
+              <w:rPr>
+                <w:lang w:val="fr-CA"/>
+              </w:rPr>
+              <w:t>ajouter</w:t>
+            </w:r>
+            <w:proofErr w:type="gramEnd"/>
+            <w:r>
+              <w:rPr>
+                <w:lang w:val="fr-CA"/>
+              </w:rPr>
+              <w:t xml:space="preserve"> le </w:t>
+            </w:r>
+            <w:proofErr w:type="spellStart"/>
+            <w:r>
+              <w:rPr>
+                <w:lang w:val="fr-CA"/>
+              </w:rPr>
+              <w:t>slider</w:t>
+            </w:r>
+            <w:proofErr w:type="spellEnd"/>
+            <w:r>
+              <w:rPr>
+                <w:lang w:val="fr-CA"/>
+              </w:rPr>
+              <w:t xml:space="preserve"> dans la zone « </w:t>
+            </w:r>
+            <w:proofErr w:type="spellStart"/>
+            <w:r>
+              <w:rPr>
+                <w:lang w:val="fr-CA"/>
+              </w:rPr>
+              <w:t>slider</w:t>
+            </w:r>
+            <w:proofErr w:type="spellEnd"/>
+            <w:r>
+              <w:rPr>
+                <w:lang w:val="fr-CA"/>
+              </w:rPr>
+              <w:t xml:space="preserve"> </w:t>
             </w:r>
             <w:r>
               <w:rPr>
@@ -11454,7 +12835,21 @@
               <w:rPr>
                 <w:lang w:val="fr-CA"/>
               </w:rPr>
-              <w:t>2.4.1. Commencer sur une forme simple autre que le visage pour bien voir l’effet de l’algo.</w:t>
+              <w:t>2.4.1. Commencer sur une forme simple autre que le visage pour bien voir l’effet de l’</w:t>
+            </w:r>
+            <w:proofErr w:type="spellStart"/>
+            <w:r>
+              <w:rPr>
+                <w:lang w:val="fr-CA"/>
+              </w:rPr>
+              <w:t>algo</w:t>
+            </w:r>
+            <w:proofErr w:type="spellEnd"/>
+            <w:r>
+              <w:rPr>
+                <w:lang w:val="fr-CA"/>
+              </w:rPr>
+              <w:t>.</w:t>
             </w:r>
           </w:p>
           <w:p>
@@ -11484,7 +12879,35 @@
               <w:rPr>
                 <w:lang w:val="fr-CA"/>
               </w:rPr>
-              <w:t xml:space="preserve">2.5.1. il y a un slider </w:t>
+              <w:t xml:space="preserve">2.5.1. </w:t>
+            </w:r>
+            <w:proofErr w:type="gramStart"/>
+            <w:r>
+              <w:rPr>
+                <w:lang w:val="fr-CA"/>
+              </w:rPr>
+              <w:t>il</w:t>
+            </w:r>
+            <w:proofErr w:type="gramEnd"/>
+            <w:r>
+              <w:rPr>
+                <w:lang w:val="fr-CA"/>
+              </w:rPr>
+              <w:t xml:space="preserve"> y a un </w:t>
+            </w:r>
+            <w:proofErr w:type="spellStart"/>
+            <w:r>
+              <w:rPr>
+                <w:lang w:val="fr-CA"/>
+              </w:rPr>
+              <w:t>slider</w:t>
+            </w:r>
+            <w:proofErr w:type="spellEnd"/>
+            <w:r>
+              <w:rPr>
+                <w:lang w:val="fr-CA"/>
+              </w:rPr>
+              <w:t xml:space="preserve"> </w:t>
             </w:r>
           </w:p>
           <w:p>
@@ -11538,7 +12961,27 @@
                 <w:highlight w:val="yellow"/>
                 <w:lang w:val="fr-CA"/>
               </w:rPr>
-              <w:t>Ajouter un slider permettant de déformer l’arche du nez</w:t>
+              <w:t xml:space="preserve">Ajouter un </w:t>
+            </w:r>
+            <w:proofErr w:type="spellStart"/>
+            <w:r>
+              <w:rPr>
+                <w:b/>
+                <w:sz w:val="22"/>
+                <w:highlight w:val="yellow"/>
+                <w:lang w:val="fr-CA"/>
+              </w:rPr>
+              <w:t>slider</w:t>
+            </w:r>
+            <w:proofErr w:type="spellEnd"/>
+            <w:r>
+              <w:rPr>
+                <w:b/>
+                <w:sz w:val="22"/>
+                <w:highlight w:val="yellow"/>
+                <w:lang w:val="fr-CA"/>
+              </w:rPr>
+              <w:t xml:space="preserve"> permettant de déformer l’arche du nez</w:t>
             </w:r>
           </w:p>
           <w:p>
@@ -11620,8 +13063,16 @@
               <w:rPr>
                 <w:lang w:val="fr-CA"/>
               </w:rPr>
-              <w:t>2.2.1. aucune</w:t>
-            </w:r>
+              <w:t xml:space="preserve">2.2.1. </w:t>
+            </w:r>
+            <w:proofErr w:type="gramStart"/>
+            <w:r>
+              <w:rPr>
+                <w:lang w:val="fr-CA"/>
+              </w:rPr>
+              <w:t>aucune</w:t>
+            </w:r>
+            <w:proofErr w:type="gramEnd"/>
           </w:p>
           <w:p>
             <w:pPr>
@@ -11650,7 +13101,49 @@
               <w:rPr>
                 <w:lang w:val="fr-CA"/>
               </w:rPr>
-              <w:t xml:space="preserve">2.3.1. ajouter le slider dans la zone « slider </w:t>
+              <w:t xml:space="preserve">2.3.1. </w:t>
+            </w:r>
+            <w:proofErr w:type="gramStart"/>
+            <w:r>
+              <w:rPr>
+                <w:lang w:val="fr-CA"/>
+              </w:rPr>
+              <w:t>ajouter</w:t>
+            </w:r>
+            <w:proofErr w:type="gramEnd"/>
+            <w:r>
+              <w:rPr>
+                <w:lang w:val="fr-CA"/>
+              </w:rPr>
+              <w:t xml:space="preserve"> le </w:t>
+            </w:r>
+            <w:proofErr w:type="spellStart"/>
+            <w:r>
+              <w:rPr>
+                <w:lang w:val="fr-CA"/>
+              </w:rPr>
+              <w:t>slider</w:t>
+            </w:r>
+            <w:proofErr w:type="spellEnd"/>
+            <w:r>
+              <w:rPr>
+                <w:lang w:val="fr-CA"/>
+              </w:rPr>
+              <w:t xml:space="preserve"> dans la zone « </w:t>
+            </w:r>
+            <w:proofErr w:type="spellStart"/>
+            <w:r>
+              <w:rPr>
+                <w:lang w:val="fr-CA"/>
+              </w:rPr>
+              <w:t>slider</w:t>
+            </w:r>
+            <w:proofErr w:type="spellEnd"/>
+            <w:r>
+              <w:rPr>
+                <w:lang w:val="fr-CA"/>
+              </w:rPr>
+              <w:t xml:space="preserve"> </w:t>
             </w:r>
             <w:r>
               <w:rPr>
@@ -11692,7 +13185,21 @@
               <w:rPr>
                 <w:lang w:val="fr-CA"/>
               </w:rPr>
-              <w:t>2.4.1. Commencer sur une forme simple autre que le visage pour bien voir l’effet de l’algo.</w:t>
+              <w:t>2.4.1. Commencer sur une forme simple autre que le visage pour bien voir l’effet de l’</w:t>
+            </w:r>
+            <w:proofErr w:type="spellStart"/>
+            <w:r>
+              <w:rPr>
+                <w:lang w:val="fr-CA"/>
+              </w:rPr>
+              <w:t>algo</w:t>
+            </w:r>
+            <w:proofErr w:type="spellEnd"/>
+            <w:r>
+              <w:rPr>
+                <w:lang w:val="fr-CA"/>
+              </w:rPr>
+              <w:t>.</w:t>
             </w:r>
           </w:p>
           <w:p>
@@ -11722,7 +13229,35 @@
               <w:rPr>
                 <w:lang w:val="fr-CA"/>
               </w:rPr>
-              <w:t xml:space="preserve">2.5.1. il y a un slider </w:t>
+              <w:t xml:space="preserve">2.5.1. </w:t>
+            </w:r>
+            <w:proofErr w:type="gramStart"/>
+            <w:r>
+              <w:rPr>
+                <w:lang w:val="fr-CA"/>
+              </w:rPr>
+              <w:t>il</w:t>
+            </w:r>
+            <w:proofErr w:type="gramEnd"/>
+            <w:r>
+              <w:rPr>
+                <w:lang w:val="fr-CA"/>
+              </w:rPr>
+              <w:t xml:space="preserve"> y a un </w:t>
+            </w:r>
+            <w:proofErr w:type="spellStart"/>
+            <w:r>
+              <w:rPr>
+                <w:lang w:val="fr-CA"/>
+              </w:rPr>
+              <w:t>slider</w:t>
+            </w:r>
+            <w:proofErr w:type="spellEnd"/>
+            <w:r>
+              <w:rPr>
+                <w:lang w:val="fr-CA"/>
+              </w:rPr>
+              <w:t xml:space="preserve"> </w:t>
             </w:r>
           </w:p>
           <w:p>
@@ -11776,8 +13311,9 @@
                 <w:highlight w:val="yellow"/>
                 <w:lang w:val="fr-CA"/>
               </w:rPr>
-              <w:t xml:space="preserve">Ajouter un slider permettant de </w:t>
-            </w:r>
+              <w:t xml:space="preserve">Ajouter un </w:t>
+            </w:r>
+            <w:proofErr w:type="spellStart"/>
             <w:r>
               <w:rPr>
                 <w:b/>
@@ -11785,6 +13321,25 @@
                 <w:highlight w:val="yellow"/>
                 <w:lang w:val="fr-CA"/>
               </w:rPr>
+              <w:t>slider</w:t>
+            </w:r>
+            <w:proofErr w:type="spellEnd"/>
+            <w:r>
+              <w:rPr>
+                <w:b/>
+                <w:sz w:val="22"/>
+                <w:highlight w:val="yellow"/>
+                <w:lang w:val="fr-CA"/>
+              </w:rPr>
+              <w:t xml:space="preserve"> permettant de </w:t>
+            </w:r>
+            <w:r>
+              <w:rPr>
+                <w:b/>
+                <w:sz w:val="22"/>
+                <w:highlight w:val="yellow"/>
+                <w:lang w:val="fr-CA"/>
+              </w:rPr>
               <w:t>déformer la pointe du nez</w:t>
             </w:r>
           </w:p>
@@ -11867,8 +13422,16 @@
               <w:rPr>
                 <w:lang w:val="fr-CA"/>
               </w:rPr>
-              <w:t>2.2.1. aucune</w:t>
-            </w:r>
+              <w:t xml:space="preserve">2.2.1. </w:t>
+            </w:r>
+            <w:proofErr w:type="gramStart"/>
+            <w:r>
+              <w:rPr>
+                <w:lang w:val="fr-CA"/>
+              </w:rPr>
+              <w:t>aucune</w:t>
+            </w:r>
+            <w:proofErr w:type="gramEnd"/>
           </w:p>
           <w:p>
             <w:pPr>
@@ -11897,7 +13460,49 @@
               <w:rPr>
                 <w:lang w:val="fr-CA"/>
               </w:rPr>
-              <w:t xml:space="preserve">2.3.1. ajouter le slider dans la zone « slider </w:t>
+              <w:t xml:space="preserve">2.3.1. </w:t>
+            </w:r>
+            <w:proofErr w:type="gramStart"/>
+            <w:r>
+              <w:rPr>
+                <w:lang w:val="fr-CA"/>
+              </w:rPr>
+              <w:t>ajouter</w:t>
+            </w:r>
+            <w:proofErr w:type="gramEnd"/>
+            <w:r>
+              <w:rPr>
+                <w:lang w:val="fr-CA"/>
+              </w:rPr>
+              <w:t xml:space="preserve"> le </w:t>
+            </w:r>
+            <w:proofErr w:type="spellStart"/>
+            <w:r>
+              <w:rPr>
+                <w:lang w:val="fr-CA"/>
+              </w:rPr>
+              <w:t>slider</w:t>
+            </w:r>
+            <w:proofErr w:type="spellEnd"/>
+            <w:r>
+              <w:rPr>
+                <w:lang w:val="fr-CA"/>
+              </w:rPr>
+              <w:t xml:space="preserve"> dans la zone « </w:t>
+            </w:r>
+            <w:proofErr w:type="spellStart"/>
+            <w:r>
+              <w:rPr>
+                <w:lang w:val="fr-CA"/>
+              </w:rPr>
+              <w:t>slider</w:t>
+            </w:r>
+            <w:proofErr w:type="spellEnd"/>
+            <w:r>
+              <w:rPr>
+                <w:lang w:val="fr-CA"/>
+              </w:rPr>
+              <w:t xml:space="preserve"> </w:t>
             </w:r>
             <w:r>
               <w:rPr>
@@ -11939,7 +13544,21 @@
               <w:rPr>
                 <w:lang w:val="fr-CA"/>
               </w:rPr>
-              <w:t>2.4.1. Commencer sur une forme simple autre que le visage pour bien voir l’effet de l’algo.</w:t>
+              <w:t>2.4.1. Commencer sur une forme simple autre que le visage pour bien voir l’effet de l’</w:t>
+            </w:r>
+            <w:proofErr w:type="spellStart"/>
+            <w:r>
+              <w:rPr>
+                <w:lang w:val="fr-CA"/>
+              </w:rPr>
+              <w:t>algo</w:t>
+            </w:r>
+            <w:proofErr w:type="spellEnd"/>
+            <w:r>
+              <w:rPr>
+                <w:lang w:val="fr-CA"/>
+              </w:rPr>
+              <w:t>.</w:t>
             </w:r>
           </w:p>
           <w:p>
@@ -11970,7 +13589,35 @@
               <w:rPr>
                 <w:lang w:val="fr-CA"/>
               </w:rPr>
-              <w:t xml:space="preserve">2.5.1. il y a un slider </w:t>
+              <w:t xml:space="preserve">2.5.1. </w:t>
+            </w:r>
+            <w:proofErr w:type="gramStart"/>
+            <w:r>
+              <w:rPr>
+                <w:lang w:val="fr-CA"/>
+              </w:rPr>
+              <w:t>il</w:t>
+            </w:r>
+            <w:proofErr w:type="gramEnd"/>
+            <w:r>
+              <w:rPr>
+                <w:lang w:val="fr-CA"/>
+              </w:rPr>
+              <w:t xml:space="preserve"> y a un </w:t>
+            </w:r>
+            <w:proofErr w:type="spellStart"/>
+            <w:r>
+              <w:rPr>
+                <w:lang w:val="fr-CA"/>
+              </w:rPr>
+              <w:t>slider</w:t>
+            </w:r>
+            <w:proofErr w:type="spellEnd"/>
+            <w:r>
+              <w:rPr>
+                <w:lang w:val="fr-CA"/>
+              </w:rPr>
+              <w:t xml:space="preserve"> </w:t>
             </w:r>
           </w:p>
           <w:p>
@@ -12033,7 +13680,27 @@
                 <w:highlight w:val="yellow"/>
                 <w:lang w:val="fr-CA"/>
               </w:rPr>
-              <w:t>Ajouter un slider permettant de déformer les narines</w:t>
+              <w:t xml:space="preserve">Ajouter un </w:t>
+            </w:r>
+            <w:proofErr w:type="spellStart"/>
+            <w:r>
+              <w:rPr>
+                <w:b/>
+                <w:sz w:val="22"/>
+                <w:highlight w:val="yellow"/>
+                <w:lang w:val="fr-CA"/>
+              </w:rPr>
+              <w:t>slider</w:t>
+            </w:r>
+            <w:proofErr w:type="spellEnd"/>
+            <w:r>
+              <w:rPr>
+                <w:b/>
+                <w:sz w:val="22"/>
+                <w:highlight w:val="yellow"/>
+                <w:lang w:val="fr-CA"/>
+              </w:rPr>
+              <w:t xml:space="preserve"> permettant de déformer les narines</w:t>
             </w:r>
           </w:p>
           <w:p>
@@ -12115,8 +13782,16 @@
               <w:rPr>
                 <w:lang w:val="fr-CA"/>
               </w:rPr>
-              <w:t>2.2.1. aucune</w:t>
-            </w:r>
+              <w:t xml:space="preserve">2.2.1. </w:t>
+            </w:r>
+            <w:proofErr w:type="gramStart"/>
+            <w:r>
+              <w:rPr>
+                <w:lang w:val="fr-CA"/>
+              </w:rPr>
+              <w:t>aucune</w:t>
+            </w:r>
+            <w:proofErr w:type="gramEnd"/>
           </w:p>
           <w:p>
             <w:pPr>
@@ -12145,7 +13820,49 @@
               <w:rPr>
                 <w:lang w:val="fr-CA"/>
               </w:rPr>
-              <w:t xml:space="preserve">2.3.1. ajouter le slider dans la zone « slider </w:t>
+              <w:t xml:space="preserve">2.3.1. </w:t>
+            </w:r>
+            <w:proofErr w:type="gramStart"/>
+            <w:r>
+              <w:rPr>
+                <w:lang w:val="fr-CA"/>
+              </w:rPr>
+              <w:t>ajouter</w:t>
+            </w:r>
+            <w:proofErr w:type="gramEnd"/>
+            <w:r>
+              <w:rPr>
+                <w:lang w:val="fr-CA"/>
+              </w:rPr>
+              <w:t xml:space="preserve"> le </w:t>
+            </w:r>
+            <w:proofErr w:type="spellStart"/>
+            <w:r>
+              <w:rPr>
+                <w:lang w:val="fr-CA"/>
+              </w:rPr>
+              <w:t>slider</w:t>
+            </w:r>
+            <w:proofErr w:type="spellEnd"/>
+            <w:r>
+              <w:rPr>
+                <w:lang w:val="fr-CA"/>
+              </w:rPr>
+              <w:t xml:space="preserve"> dans la zone « </w:t>
+            </w:r>
+            <w:proofErr w:type="spellStart"/>
+            <w:r>
+              <w:rPr>
+                <w:lang w:val="fr-CA"/>
+              </w:rPr>
+              <w:t>slider</w:t>
+            </w:r>
+            <w:proofErr w:type="spellEnd"/>
+            <w:r>
+              <w:rPr>
+                <w:lang w:val="fr-CA"/>
+              </w:rPr>
+              <w:t xml:space="preserve"> </w:t>
             </w:r>
             <w:r>
               <w:rPr>
@@ -12187,7 +13904,21 @@
               <w:rPr>
                 <w:lang w:val="fr-CA"/>
               </w:rPr>
-              <w:t>2.4.1. Commencer sur une forme simple autre que le visage pour bien voir l’effet de l’algo.</w:t>
+              <w:t>2.4.1. Commencer sur une forme simple autre que le visage pour bien voir l’effet de l’</w:t>
+            </w:r>
+            <w:proofErr w:type="spellStart"/>
+            <w:r>
+              <w:rPr>
+                <w:lang w:val="fr-CA"/>
+              </w:rPr>
+              <w:t>algo</w:t>
+            </w:r>
+            <w:proofErr w:type="spellEnd"/>
+            <w:r>
+              <w:rPr>
+                <w:lang w:val="fr-CA"/>
+              </w:rPr>
+              <w:t>.</w:t>
             </w:r>
           </w:p>
           <w:p>
@@ -12217,7 +13948,35 @@
               <w:rPr>
                 <w:lang w:val="fr-CA"/>
               </w:rPr>
-              <w:t xml:space="preserve">2.5.1. il y a un slider </w:t>
+              <w:t xml:space="preserve">2.5.1. </w:t>
+            </w:r>
+            <w:proofErr w:type="gramStart"/>
+            <w:r>
+              <w:rPr>
+                <w:lang w:val="fr-CA"/>
+              </w:rPr>
+              <w:t>il</w:t>
+            </w:r>
+            <w:proofErr w:type="gramEnd"/>
+            <w:r>
+              <w:rPr>
+                <w:lang w:val="fr-CA"/>
+              </w:rPr>
+              <w:t xml:space="preserve"> y a un </w:t>
+            </w:r>
+            <w:proofErr w:type="spellStart"/>
+            <w:r>
+              <w:rPr>
+                <w:lang w:val="fr-CA"/>
+              </w:rPr>
+              <w:t>slider</w:t>
+            </w:r>
+            <w:proofErr w:type="spellEnd"/>
+            <w:r>
+              <w:rPr>
+                <w:lang w:val="fr-CA"/>
+              </w:rPr>
+              <w:t xml:space="preserve"> </w:t>
             </w:r>
           </w:p>
           <w:p>
@@ -12379,7 +14138,21 @@
               <w:rPr>
                 <w:lang w:val="fr-CA"/>
               </w:rPr>
-              <w:t>2.2.1. item 1</w:t>
+              <w:t xml:space="preserve">2.2.1. </w:t>
+            </w:r>
+            <w:proofErr w:type="gramStart"/>
+            <w:r>
+              <w:rPr>
+                <w:lang w:val="fr-CA"/>
+              </w:rPr>
+              <w:t>item</w:t>
+            </w:r>
+            <w:proofErr w:type="gramEnd"/>
+            <w:r>
+              <w:rPr>
+                <w:lang w:val="fr-CA"/>
+              </w:rPr>
+              <w:t xml:space="preserve"> 1</w:t>
             </w:r>
           </w:p>
           <w:p>
@@ -12409,7 +14182,21 @@
               <w:rPr>
                 <w:lang w:val="fr-CA"/>
               </w:rPr>
-              <w:t>2.3.1. Trouver comment on peut travailler les points du .obj.</w:t>
+              <w:t>2.3.1. Trouver comment on peut travailler les points du .</w:t>
+            </w:r>
+            <w:proofErr w:type="spellStart"/>
+            <w:r>
+              <w:rPr>
+                <w:lang w:val="fr-CA"/>
+              </w:rPr>
+              <w:t>obj</w:t>
+            </w:r>
+            <w:proofErr w:type="spellEnd"/>
+            <w:r>
+              <w:rPr>
+                <w:lang w:val="fr-CA"/>
+              </w:rPr>
+              <w:t>.</w:t>
             </w:r>
           </w:p>
           <w:p>
@@ -12439,7 +14226,21 @@
               <w:rPr>
                 <w:lang w:val="fr-CA"/>
               </w:rPr>
-              <w:t>2.4.1. Commencer sur une forme simple autre que le visage pour bien voir l’effet de l’algo.</w:t>
+              <w:t>2.4.1. Commencer sur une forme simple autre que le visage pour bien voir l’effet de l’</w:t>
+            </w:r>
+            <w:proofErr w:type="spellStart"/>
+            <w:r>
+              <w:rPr>
+                <w:lang w:val="fr-CA"/>
+              </w:rPr>
+              <w:t>algo</w:t>
+            </w:r>
+            <w:proofErr w:type="spellEnd"/>
+            <w:r>
+              <w:rPr>
+                <w:lang w:val="fr-CA"/>
+              </w:rPr>
+              <w:t>.</w:t>
             </w:r>
           </w:p>
           <w:p>
@@ -12469,7 +14270,21 @@
               <w:rPr>
                 <w:lang w:val="fr-CA"/>
               </w:rPr>
-              <w:t>2.5.1. la bouche se modifie</w:t>
+              <w:t xml:space="preserve">2.5.1. </w:t>
+            </w:r>
+            <w:proofErr w:type="gramStart"/>
+            <w:r>
+              <w:rPr>
+                <w:lang w:val="fr-CA"/>
+              </w:rPr>
+              <w:t>la</w:t>
+            </w:r>
+            <w:proofErr w:type="gramEnd"/>
+            <w:r>
+              <w:rPr>
+                <w:lang w:val="fr-CA"/>
+              </w:rPr>
+              <w:t xml:space="preserve"> bouche se modifie</w:t>
             </w:r>
           </w:p>
           <w:p>
@@ -12541,6 +14356,7 @@
               <w:rPr>
                 <w:lang w:val="fr-CA"/>
               </w:rPr>
+              <w:lastRenderedPageBreak/>
               <w:t>Tests d’acceptation :</w:t>
             </w:r>
           </w:p>
@@ -13098,7 +14914,21 @@
                 <w:lang w:val="fr-CA"/>
               </w:rPr>
               <w:lastRenderedPageBreak/>
-              <w:t>1.2.1. avoir une interface</w:t>
+              <w:t xml:space="preserve">1.2.1. </w:t>
+            </w:r>
+            <w:proofErr w:type="gramStart"/>
+            <w:r>
+              <w:rPr>
+                <w:lang w:val="fr-CA"/>
+              </w:rPr>
+              <w:t>avoir</w:t>
+            </w:r>
+            <w:proofErr w:type="gramEnd"/>
+            <w:r>
+              <w:rPr>
+                <w:lang w:val="fr-CA"/>
+              </w:rPr>
+              <w:t xml:space="preserve"> une interface</w:t>
             </w:r>
           </w:p>
           <w:p>
@@ -13375,7 +15205,21 @@
               <w:rPr>
                 <w:lang w:val="fr-CA"/>
               </w:rPr>
-              <w:t>.2.1. avoir une interface</w:t>
+              <w:t xml:space="preserve">.2.1. </w:t>
+            </w:r>
+            <w:proofErr w:type="gramStart"/>
+            <w:r>
+              <w:rPr>
+                <w:lang w:val="fr-CA"/>
+              </w:rPr>
+              <w:t>avoir</w:t>
+            </w:r>
+            <w:proofErr w:type="gramEnd"/>
+            <w:r>
+              <w:rPr>
+                <w:lang w:val="fr-CA"/>
+              </w:rPr>
+              <w:t xml:space="preserve"> une interface</w:t>
             </w:r>
           </w:p>
           <w:p>
@@ -13423,7 +15267,35 @@
               <w:rPr>
                 <w:lang w:val="fr-CA"/>
               </w:rPr>
-              <w:t>Coder un algo pour déterminer les allèles des snp selon</w:t>
+              <w:t xml:space="preserve">Coder un </w:t>
+            </w:r>
+            <w:proofErr w:type="spellStart"/>
+            <w:r>
+              <w:rPr>
+                <w:lang w:val="fr-CA"/>
+              </w:rPr>
+              <w:t>algo</w:t>
+            </w:r>
+            <w:proofErr w:type="spellEnd"/>
+            <w:r>
+              <w:rPr>
+                <w:lang w:val="fr-CA"/>
+              </w:rPr>
+              <w:t xml:space="preserve"> pour déterminer les allèles des </w:t>
+            </w:r>
+            <w:proofErr w:type="spellStart"/>
+            <w:r>
+              <w:rPr>
+                <w:lang w:val="fr-CA"/>
+              </w:rPr>
+              <w:t>snp</w:t>
+            </w:r>
+            <w:proofErr w:type="spellEnd"/>
+            <w:r>
+              <w:rPr>
+                <w:lang w:val="fr-CA"/>
+              </w:rPr>
+              <w:t xml:space="preserve"> selon</w:t>
             </w:r>
             <w:r>
               <w:rPr>
@@ -13515,11 +15387,19 @@
               </w:rPr>
               <w:t xml:space="preserve">.5.1. </w:t>
             </w:r>
-            <w:r>
-              <w:rPr>
-                <w:lang w:val="fr-CA"/>
-              </w:rPr>
-              <w:t>un bon allèle doit être détecté.</w:t>
+            <w:proofErr w:type="gramStart"/>
+            <w:r>
+              <w:rPr>
+                <w:lang w:val="fr-CA"/>
+              </w:rPr>
+              <w:t>un</w:t>
+            </w:r>
+            <w:proofErr w:type="gramEnd"/>
+            <w:r>
+              <w:rPr>
+                <w:lang w:val="fr-CA"/>
+              </w:rPr>
+              <w:t xml:space="preserve"> bon allèle doit être détecté.</w:t>
             </w:r>
           </w:p>
           <w:p>
@@ -13705,7 +15585,21 @@
               <w:rPr>
                 <w:lang w:val="fr-CA"/>
               </w:rPr>
-              <w:t>.2.1. avoir une interface</w:t>
+              <w:t xml:space="preserve">.2.1. </w:t>
+            </w:r>
+            <w:proofErr w:type="gramStart"/>
+            <w:r>
+              <w:rPr>
+                <w:lang w:val="fr-CA"/>
+              </w:rPr>
+              <w:t>avoir</w:t>
+            </w:r>
+            <w:proofErr w:type="gramEnd"/>
+            <w:r>
+              <w:rPr>
+                <w:lang w:val="fr-CA"/>
+              </w:rPr>
+              <w:t xml:space="preserve"> une interface</w:t>
             </w:r>
           </w:p>
           <w:p>
@@ -13768,7 +15662,21 @@
               <w:rPr>
                 <w:lang w:val="fr-CA"/>
               </w:rPr>
-              <w:t>3.3.2. S’il y a plusieurs choix possible, utiliser les statistiques de répartitions des allèles dans la population européenne.</w:t>
+              <w:t xml:space="preserve">3.3.2. S’il y a </w:t>
+            </w:r>
+            <w:proofErr w:type="gramStart"/>
+            <w:r>
+              <w:rPr>
+                <w:lang w:val="fr-CA"/>
+              </w:rPr>
+              <w:t>plusieurs choix possible</w:t>
+            </w:r>
+            <w:proofErr w:type="gramEnd"/>
+            <w:r>
+              <w:rPr>
+                <w:lang w:val="fr-CA"/>
+              </w:rPr>
+              <w:t>, utiliser les statistiques de répartitions des allèles dans la population européenne.</w:t>
             </w:r>
           </w:p>
           <w:p>
@@ -13860,11 +15768,19 @@
               </w:rPr>
               <w:t xml:space="preserve">.5.1. </w:t>
             </w:r>
-            <w:r>
-              <w:rPr>
-                <w:lang w:val="fr-CA"/>
-              </w:rPr>
-              <w:t>la séquence doit contenir l’allèle dans sa séquence.</w:t>
+            <w:proofErr w:type="gramStart"/>
+            <w:r>
+              <w:rPr>
+                <w:lang w:val="fr-CA"/>
+              </w:rPr>
+              <w:t>la</w:t>
+            </w:r>
+            <w:proofErr w:type="gramEnd"/>
+            <w:r>
+              <w:rPr>
+                <w:lang w:val="fr-CA"/>
+              </w:rPr>
+              <w:t xml:space="preserve"> séquence doit contenir l’allèle dans sa séquence.</w:t>
             </w:r>
           </w:p>
           <w:p>
@@ -13938,6 +15854,7 @@
               <w:rPr>
                 <w:lang w:val="fr-CA"/>
               </w:rPr>
+              <w:lastRenderedPageBreak/>
               <w:t>Tests d’acceptation :</w:t>
             </w:r>
           </w:p>
@@ -13968,7 +15885,21 @@
               <w:rPr>
                 <w:lang w:val="fr-CA"/>
               </w:rPr>
-              <w:t>, il peut créer un snp avec le bon allèle dans sa séquence.</w:t>
+              <w:t xml:space="preserve">, il peut créer un </w:t>
+            </w:r>
+            <w:proofErr w:type="spellStart"/>
+            <w:r>
+              <w:rPr>
+                <w:lang w:val="fr-CA"/>
+              </w:rPr>
+              <w:t>snp</w:t>
+            </w:r>
+            <w:proofErr w:type="spellEnd"/>
+            <w:r>
+              <w:rPr>
+                <w:lang w:val="fr-CA"/>
+              </w:rPr>
+              <w:t xml:space="preserve"> avec le bon allèle dans sa séquence.</w:t>
             </w:r>
           </w:p>
         </w:tc>
@@ -14432,7 +16363,21 @@
               <w:rPr>
                 <w:lang w:val="fr-CA"/>
               </w:rPr>
-              <w:t>1.2.1. avoir une interface</w:t>
+              <w:t xml:space="preserve">1.2.1. </w:t>
+            </w:r>
+            <w:proofErr w:type="gramStart"/>
+            <w:r>
+              <w:rPr>
+                <w:lang w:val="fr-CA"/>
+              </w:rPr>
+              <w:t>avoir</w:t>
+            </w:r>
+            <w:proofErr w:type="gramEnd"/>
+            <w:r>
+              <w:rPr>
+                <w:lang w:val="fr-CA"/>
+              </w:rPr>
+              <w:t xml:space="preserve"> une interface</w:t>
             </w:r>
           </w:p>
           <w:p>
@@ -14468,7 +16413,35 @@
               <w:rPr>
                 <w:lang w:val="fr-CA"/>
               </w:rPr>
-              <w:t>Ajouter un ChoiceBox qui contient les SkinColor dans une section de contrôles pour la peau</w:t>
+              <w:t xml:space="preserve">Ajouter un </w:t>
+            </w:r>
+            <w:proofErr w:type="spellStart"/>
+            <w:r>
+              <w:rPr>
+                <w:lang w:val="fr-CA"/>
+              </w:rPr>
+              <w:t>ChoiceBox</w:t>
+            </w:r>
+            <w:proofErr w:type="spellEnd"/>
+            <w:r>
+              <w:rPr>
+                <w:lang w:val="fr-CA"/>
+              </w:rPr>
+              <w:t xml:space="preserve"> qui contient les </w:t>
+            </w:r>
+            <w:proofErr w:type="spellStart"/>
+            <w:r>
+              <w:rPr>
+                <w:lang w:val="fr-CA"/>
+              </w:rPr>
+              <w:t>SkinColor</w:t>
+            </w:r>
+            <w:proofErr w:type="spellEnd"/>
+            <w:r>
+              <w:rPr>
+                <w:lang w:val="fr-CA"/>
+              </w:rPr>
+              <w:t xml:space="preserve"> dans une section de contrôles pour la peau</w:t>
             </w:r>
           </w:p>
           <w:p>
@@ -14534,14 +16507,30 @@
               <w:rPr>
                 <w:lang w:val="fr-CA"/>
               </w:rPr>
-              <w:t>Avoir une colorBox</w:t>
-            </w:r>
-            <w:r>
-              <w:rPr>
-                <w:lang w:val="fr-CA"/>
-              </w:rPr>
-              <w:t xml:space="preserve"> de skincolor</w:t>
-            </w:r>
+              <w:t xml:space="preserve">Avoir une </w:t>
+            </w:r>
+            <w:proofErr w:type="spellStart"/>
+            <w:r>
+              <w:rPr>
+                <w:lang w:val="fr-CA"/>
+              </w:rPr>
+              <w:t>colorBox</w:t>
+            </w:r>
+            <w:proofErr w:type="spellEnd"/>
+            <w:r>
+              <w:rPr>
+                <w:lang w:val="fr-CA"/>
+              </w:rPr>
+              <w:t xml:space="preserve"> de </w:t>
+            </w:r>
+            <w:proofErr w:type="spellStart"/>
+            <w:r>
+              <w:rPr>
+                <w:lang w:val="fr-CA"/>
+              </w:rPr>
+              <w:t>skincolor</w:t>
+            </w:r>
+            <w:proofErr w:type="spellEnd"/>
             <w:r>
               <w:rPr>
                 <w:lang w:val="fr-CA"/>
@@ -14736,7 +16725,21 @@
               <w:rPr>
                 <w:lang w:val="fr-CA"/>
               </w:rPr>
-              <w:t>.2.1. item 1</w:t>
+              <w:t xml:space="preserve">.2.1. </w:t>
+            </w:r>
+            <w:proofErr w:type="gramStart"/>
+            <w:r>
+              <w:rPr>
+                <w:lang w:val="fr-CA"/>
+              </w:rPr>
+              <w:t>item</w:t>
+            </w:r>
+            <w:proofErr w:type="gramEnd"/>
+            <w:r>
+              <w:rPr>
+                <w:lang w:val="fr-CA"/>
+              </w:rPr>
+              <w:t xml:space="preserve"> 1</w:t>
             </w:r>
           </w:p>
           <w:p>
@@ -14780,11 +16783,33 @@
               </w:rPr>
               <w:t xml:space="preserve">.3.1. </w:t>
             </w:r>
-            <w:r>
-              <w:rPr>
-                <w:lang w:val="fr-CA"/>
-              </w:rPr>
-              <w:t>affecter la couleur de la peau dans le modèle selon la valeur du ChoiceBox.</w:t>
+            <w:proofErr w:type="gramStart"/>
+            <w:r>
+              <w:rPr>
+                <w:lang w:val="fr-CA"/>
+              </w:rPr>
+              <w:t>affecter</w:t>
+            </w:r>
+            <w:proofErr w:type="gramEnd"/>
+            <w:r>
+              <w:rPr>
+                <w:lang w:val="fr-CA"/>
+              </w:rPr>
+              <w:t xml:space="preserve"> la couleur de la peau dans le modèle selon la valeur du </w:t>
+            </w:r>
+            <w:proofErr w:type="spellStart"/>
+            <w:r>
+              <w:rPr>
+                <w:lang w:val="fr-CA"/>
+              </w:rPr>
+              <w:t>ChoiceBox</w:t>
+            </w:r>
+            <w:proofErr w:type="spellEnd"/>
+            <w:r>
+              <w:rPr>
+                <w:lang w:val="fr-CA"/>
+              </w:rPr>
+              <w:t>.</w:t>
             </w:r>
           </w:p>
           <w:p>
@@ -14945,6 +16970,7 @@
               <w:rPr>
                 <w:lang w:val="fr-CA"/>
               </w:rPr>
+              <w:lastRenderedPageBreak/>
               <w:t>Tests d’acceptation :</w:t>
             </w:r>
           </w:p>
@@ -15317,7 +17343,7 @@
               <w:rPr>
                 <w:b/>
                 <w:sz w:val="22"/>
-                <w:highlight w:val="yellow"/>
+                <w:highlight w:val="green"/>
                 <w:lang w:val="fr-CA"/>
               </w:rPr>
             </w:pPr>
@@ -15325,31 +17351,20 @@
               <w:rPr>
                 <w:b/>
                 <w:sz w:val="22"/>
-                <w:highlight w:val="yellow"/>
-                <w:lang w:val="fr-CA"/>
-              </w:rPr>
-              <w:t xml:space="preserve">1. </w:t>
+                <w:highlight w:val="green"/>
+                <w:lang w:val="fr-CA"/>
+              </w:rPr>
+              <w:t xml:space="preserve">1. Associer un contrôle à la couleur </w:t>
             </w:r>
             <w:r>
               <w:rPr>
                 <w:b/>
                 <w:sz w:val="22"/>
-                <w:highlight w:val="yellow"/>
-                <w:lang w:val="fr-CA"/>
-              </w:rPr>
-              <w:t xml:space="preserve">Associer un contrôle à la couleur </w:t>
-            </w:r>
-            <w:r>
-              <w:rPr>
-                <w:b/>
-                <w:sz w:val="22"/>
-                <w:highlight w:val="yellow"/>
+                <w:highlight w:val="green"/>
                 <w:lang w:val="fr-CA"/>
               </w:rPr>
               <w:t>des cheveux</w:t>
             </w:r>
-            <w:bookmarkStart w:id="0" w:name="_GoBack"/>
-            <w:bookmarkEnd w:id="0"/>
           </w:p>
           <w:p>
             <w:pPr>
@@ -15443,7 +17458,21 @@
               <w:rPr>
                 <w:lang w:val="fr-CA"/>
               </w:rPr>
-              <w:t>1.2.1. avoir une interface</w:t>
+              <w:t xml:space="preserve">1.2.1. </w:t>
+            </w:r>
+            <w:proofErr w:type="gramStart"/>
+            <w:r>
+              <w:rPr>
+                <w:lang w:val="fr-CA"/>
+              </w:rPr>
+              <w:t>avoir</w:t>
+            </w:r>
+            <w:proofErr w:type="gramEnd"/>
+            <w:r>
+              <w:rPr>
+                <w:lang w:val="fr-CA"/>
+              </w:rPr>
+              <w:t xml:space="preserve"> une interface</w:t>
             </w:r>
           </w:p>
           <w:p>
@@ -15473,14 +17502,30 @@
               <w:rPr>
                 <w:lang w:val="fr-CA"/>
               </w:rPr>
-              <w:t xml:space="preserve">1.3.1. Ajouter un ChoiceBox qui contient les </w:t>
-            </w:r>
+              <w:t xml:space="preserve">1.3.1. Ajouter un </w:t>
+            </w:r>
+            <w:proofErr w:type="spellStart"/>
+            <w:r>
+              <w:rPr>
+                <w:lang w:val="fr-CA"/>
+              </w:rPr>
+              <w:t>ChoiceBox</w:t>
+            </w:r>
+            <w:proofErr w:type="spellEnd"/>
+            <w:r>
+              <w:rPr>
+                <w:lang w:val="fr-CA"/>
+              </w:rPr>
+              <w:t xml:space="preserve"> qui contient les </w:t>
+            </w:r>
+            <w:proofErr w:type="spellStart"/>
             <w:r>
               <w:rPr>
                 <w:lang w:val="fr-CA"/>
               </w:rPr>
               <w:t>HairColor</w:t>
             </w:r>
+            <w:proofErr w:type="spellEnd"/>
             <w:r>
               <w:rPr>
                 <w:lang w:val="fr-CA"/>
@@ -15557,14 +17602,30 @@
               <w:rPr>
                 <w:lang w:val="fr-CA"/>
               </w:rPr>
-              <w:t xml:space="preserve">Avoir une colorBox de </w:t>
-            </w:r>
+              <w:t xml:space="preserve">Avoir une </w:t>
+            </w:r>
+            <w:proofErr w:type="spellStart"/>
+            <w:r>
+              <w:rPr>
+                <w:lang w:val="fr-CA"/>
+              </w:rPr>
+              <w:t>colorBox</w:t>
+            </w:r>
+            <w:proofErr w:type="spellEnd"/>
+            <w:r>
+              <w:rPr>
+                <w:lang w:val="fr-CA"/>
+              </w:rPr>
+              <w:t xml:space="preserve"> de </w:t>
+            </w:r>
+            <w:proofErr w:type="spellStart"/>
             <w:r>
               <w:rPr>
                 <w:lang w:val="fr-CA"/>
               </w:rPr>
               <w:t>haircolor</w:t>
             </w:r>
+            <w:proofErr w:type="spellEnd"/>
             <w:r>
               <w:rPr>
                 <w:lang w:val="fr-CA"/>
@@ -15614,42 +17675,35 @@
               <w:rPr>
                 <w:b/>
                 <w:sz w:val="22"/>
-                <w:highlight w:val="yellow"/>
-                <w:lang w:val="fr-CA"/>
-              </w:rPr>
-            </w:pPr>
+                <w:highlight w:val="green"/>
+                <w:lang w:val="fr-CA"/>
+              </w:rPr>
+            </w:pPr>
+            <w:bookmarkStart w:id="0" w:name="_GoBack"/>
+            <w:bookmarkEnd w:id="0"/>
             <w:r>
               <w:rPr>
                 <w:b/>
                 <w:sz w:val="22"/>
-                <w:highlight w:val="yellow"/>
-                <w:lang w:val="fr-CA"/>
-              </w:rPr>
-              <w:t xml:space="preserve">2. </w:t>
+                <w:highlight w:val="green"/>
+                <w:lang w:val="fr-CA"/>
+              </w:rPr>
+              <w:t xml:space="preserve">2. Appliquer la couleur sur </w:t>
             </w:r>
             <w:r>
               <w:rPr>
                 <w:b/>
                 <w:sz w:val="22"/>
-                <w:highlight w:val="yellow"/>
-                <w:lang w:val="fr-CA"/>
-              </w:rPr>
-              <w:t xml:space="preserve">Appliquer la couleur sur </w:t>
+                <w:highlight w:val="green"/>
+                <w:lang w:val="fr-CA"/>
+              </w:rPr>
+              <w:t>les cheveux</w:t>
             </w:r>
             <w:r>
               <w:rPr>
                 <w:b/>
                 <w:sz w:val="22"/>
-                <w:highlight w:val="yellow"/>
-                <w:lang w:val="fr-CA"/>
-              </w:rPr>
-              <w:t>les cheveux</w:t>
-            </w:r>
-            <w:r>
-              <w:rPr>
-                <w:b/>
-                <w:sz w:val="22"/>
-                <w:highlight w:val="yellow"/>
+                <w:highlight w:val="green"/>
                 <w:lang w:val="fr-CA"/>
               </w:rPr>
               <w:t xml:space="preserve"> en fonction du contrôle</w:t>
@@ -15778,7 +17832,21 @@
               <w:rPr>
                 <w:lang w:val="fr-CA"/>
               </w:rPr>
-              <w:t>2.2.1. item 1</w:t>
+              <w:t xml:space="preserve">2.2.1. </w:t>
+            </w:r>
+            <w:proofErr w:type="gramStart"/>
+            <w:r>
+              <w:rPr>
+                <w:lang w:val="fr-CA"/>
+              </w:rPr>
+              <w:t>item</w:t>
+            </w:r>
+            <w:proofErr w:type="gramEnd"/>
+            <w:r>
+              <w:rPr>
+                <w:lang w:val="fr-CA"/>
+              </w:rPr>
+              <w:t xml:space="preserve"> 1</w:t>
             </w:r>
           </w:p>
           <w:p>
@@ -15822,11 +17890,19 @@
               </w:rPr>
               <w:t xml:space="preserve">.3.1. </w:t>
             </w:r>
-            <w:r>
-              <w:rPr>
-                <w:lang w:val="fr-CA"/>
-              </w:rPr>
-              <w:t xml:space="preserve">affecter la couleur </w:t>
+            <w:proofErr w:type="gramStart"/>
+            <w:r>
+              <w:rPr>
+                <w:lang w:val="fr-CA"/>
+              </w:rPr>
+              <w:t>affecter</w:t>
+            </w:r>
+            <w:proofErr w:type="gramEnd"/>
+            <w:r>
+              <w:rPr>
+                <w:lang w:val="fr-CA"/>
+              </w:rPr>
+              <w:t xml:space="preserve"> la couleur </w:t>
             </w:r>
             <w:r>
               <w:rPr>
@@ -15838,7 +17914,21 @@
               <w:rPr>
                 <w:lang w:val="fr-CA"/>
               </w:rPr>
-              <w:t xml:space="preserve"> dans le modèle selon la valeur du ChoiceBox.</w:t>
+              <w:t xml:space="preserve"> dans le modèle selon la valeur du </w:t>
+            </w:r>
+            <w:proofErr w:type="spellStart"/>
+            <w:r>
+              <w:rPr>
+                <w:lang w:val="fr-CA"/>
+              </w:rPr>
+              <w:t>ChoiceBox</w:t>
+            </w:r>
+            <w:proofErr w:type="spellEnd"/>
+            <w:r>
+              <w:rPr>
+                <w:lang w:val="fr-CA"/>
+              </w:rPr>
+              <w:t>.</w:t>
             </w:r>
           </w:p>
           <w:p>
@@ -16011,6 +18101,7 @@
               <w:rPr>
                 <w:lang w:val="fr-CA"/>
               </w:rPr>
+              <w:lastRenderedPageBreak/>
               <w:t>Tests d’acceptation :</w:t>
             </w:r>
           </w:p>
@@ -16515,12 +18606,14 @@
               </w:rPr>
               <w:t xml:space="preserve">1.2.1. </w:t>
             </w:r>
+            <w:proofErr w:type="gramStart"/>
             <w:r>
               <w:rPr>
                 <w:lang w:val="fr-CA"/>
               </w:rPr>
               <w:t>aucune</w:t>
             </w:r>
+            <w:proofErr w:type="gramEnd"/>
           </w:p>
           <w:p>
             <w:pPr>
@@ -16551,11 +18644,19 @@
               </w:rPr>
               <w:t xml:space="preserve">1.3.1. </w:t>
             </w:r>
-            <w:r>
-              <w:rPr>
-                <w:lang w:val="fr-CA"/>
-              </w:rPr>
-              <w:t>grouper chaque narine dans un groupe individuel (narine gauche, narine droite)</w:t>
+            <w:proofErr w:type="gramStart"/>
+            <w:r>
+              <w:rPr>
+                <w:lang w:val="fr-CA"/>
+              </w:rPr>
+              <w:t>grouper</w:t>
+            </w:r>
+            <w:proofErr w:type="gramEnd"/>
+            <w:r>
+              <w:rPr>
+                <w:lang w:val="fr-CA"/>
+              </w:rPr>
+              <w:t xml:space="preserve"> chaque narine dans un groupe individuel (narine gauche, narine droite)</w:t>
             </w:r>
           </w:p>
           <w:p>
@@ -16617,11 +18718,19 @@
               </w:rPr>
               <w:t xml:space="preserve">1.5.1. </w:t>
             </w:r>
-            <w:r>
-              <w:rPr>
-                <w:lang w:val="fr-CA"/>
-              </w:rPr>
-              <w:t>les narines sont groupées individuellement</w:t>
+            <w:proofErr w:type="gramStart"/>
+            <w:r>
+              <w:rPr>
+                <w:lang w:val="fr-CA"/>
+              </w:rPr>
+              <w:t>les</w:t>
+            </w:r>
+            <w:proofErr w:type="gramEnd"/>
+            <w:r>
+              <w:rPr>
+                <w:lang w:val="fr-CA"/>
+              </w:rPr>
+              <w:t xml:space="preserve"> narines sont groupées individuellement</w:t>
             </w:r>
           </w:p>
           <w:p>
@@ -16722,7 +18831,14 @@
               <w:rPr>
                 <w:lang w:val="fr-CA"/>
               </w:rPr>
-              <w:t>.1.1.</w:t>
+              <w:t>.1.</w:t>
+            </w:r>
+            <w:proofErr w:type="gramStart"/>
+            <w:r>
+              <w:rPr>
+                <w:lang w:val="fr-CA"/>
+              </w:rPr>
+              <w:t>1.</w:t>
             </w:r>
             <w:r>
               <w:rPr>
@@ -16730,6 +18846,7 @@
               </w:rPr>
               <w:t>JC</w:t>
             </w:r>
+            <w:proofErr w:type="gramEnd"/>
           </w:p>
           <w:p>
             <w:pPr>
@@ -16801,12 +18918,14 @@
               </w:rPr>
               <w:t xml:space="preserve">2.2.1. </w:t>
             </w:r>
+            <w:proofErr w:type="gramStart"/>
             <w:r>
               <w:rPr>
                 <w:lang w:val="fr-CA"/>
               </w:rPr>
               <w:t>aucun</w:t>
             </w:r>
+            <w:proofErr w:type="gramEnd"/>
           </w:p>
           <w:p>
             <w:pPr>
@@ -16849,11 +18968,19 @@
               </w:rPr>
               <w:t xml:space="preserve">.3.1. </w:t>
             </w:r>
-            <w:r>
-              <w:rPr>
-                <w:lang w:val="fr-CA"/>
-              </w:rPr>
-              <w:t>grouper les points de l’arche du nez</w:t>
+            <w:proofErr w:type="gramStart"/>
+            <w:r>
+              <w:rPr>
+                <w:lang w:val="fr-CA"/>
+              </w:rPr>
+              <w:t>grouper</w:t>
+            </w:r>
+            <w:proofErr w:type="gramEnd"/>
+            <w:r>
+              <w:rPr>
+                <w:lang w:val="fr-CA"/>
+              </w:rPr>
+              <w:t xml:space="preserve"> les points de l’arche du nez</w:t>
             </w:r>
           </w:p>
           <w:p>
@@ -16939,11 +19066,19 @@
               </w:rPr>
               <w:t xml:space="preserve">.5.1. </w:t>
             </w:r>
-            <w:r>
-              <w:rPr>
-                <w:lang w:val="fr-CA"/>
-              </w:rPr>
-              <w:t>l’arche du nez est dans un groupe</w:t>
+            <w:proofErr w:type="gramStart"/>
+            <w:r>
+              <w:rPr>
+                <w:lang w:val="fr-CA"/>
+              </w:rPr>
+              <w:t>l’arche</w:t>
+            </w:r>
+            <w:proofErr w:type="gramEnd"/>
+            <w:r>
+              <w:rPr>
+                <w:lang w:val="fr-CA"/>
+              </w:rPr>
+              <w:t xml:space="preserve"> du nez est dans un groupe</w:t>
             </w:r>
           </w:p>
           <w:p>
@@ -17066,7 +19201,14 @@
               <w:rPr>
                 <w:lang w:val="fr-CA"/>
               </w:rPr>
-              <w:t>.1.1.</w:t>
+              <w:t>.1.</w:t>
+            </w:r>
+            <w:proofErr w:type="gramStart"/>
+            <w:r>
+              <w:rPr>
+                <w:lang w:val="fr-CA"/>
+              </w:rPr>
+              <w:t>1.</w:t>
             </w:r>
             <w:r>
               <w:rPr>
@@ -17074,6 +19216,7 @@
               </w:rPr>
               <w:t>JC</w:t>
             </w:r>
+            <w:proofErr w:type="gramEnd"/>
           </w:p>
           <w:p>
             <w:pPr>
@@ -17143,8 +19286,16 @@
               <w:rPr>
                 <w:lang w:val="fr-CA"/>
               </w:rPr>
-              <w:t>2.2.1. aucun</w:t>
-            </w:r>
+              <w:t xml:space="preserve">2.2.1. </w:t>
+            </w:r>
+            <w:proofErr w:type="gramStart"/>
+            <w:r>
+              <w:rPr>
+                <w:lang w:val="fr-CA"/>
+              </w:rPr>
+              <w:t>aucun</w:t>
+            </w:r>
+            <w:proofErr w:type="gramEnd"/>
           </w:p>
           <w:p>
             <w:pPr>
@@ -17187,11 +19338,19 @@
               </w:rPr>
               <w:t xml:space="preserve">.3.1. </w:t>
             </w:r>
-            <w:r>
-              <w:rPr>
-                <w:lang w:val="fr-CA"/>
-              </w:rPr>
-              <w:t>grouper les points du bout du nez</w:t>
+            <w:proofErr w:type="gramStart"/>
+            <w:r>
+              <w:rPr>
+                <w:lang w:val="fr-CA"/>
+              </w:rPr>
+              <w:t>grouper</w:t>
+            </w:r>
+            <w:proofErr w:type="gramEnd"/>
+            <w:r>
+              <w:rPr>
+                <w:lang w:val="fr-CA"/>
+              </w:rPr>
+              <w:t xml:space="preserve"> les points du bout du nez</w:t>
             </w:r>
           </w:p>
           <w:p>
@@ -17275,13 +19434,27 @@
               <w:rPr>
                 <w:lang w:val="fr-CA"/>
               </w:rPr>
-              <w:t>.5.1.</w:t>
-            </w:r>
-            <w:r>
-              <w:rPr>
-                <w:lang w:val="fr-CA"/>
-              </w:rPr>
-              <w:t>le bout du nez est dans un groupe</w:t>
+              <w:t>.5.</w:t>
+            </w:r>
+            <w:proofErr w:type="gramStart"/>
+            <w:r>
+              <w:rPr>
+                <w:lang w:val="fr-CA"/>
+              </w:rPr>
+              <w:t>1.</w:t>
+            </w:r>
+            <w:r>
+              <w:rPr>
+                <w:lang w:val="fr-CA"/>
+              </w:rPr>
+              <w:t>le</w:t>
+            </w:r>
+            <w:proofErr w:type="gramEnd"/>
+            <w:r>
+              <w:rPr>
+                <w:lang w:val="fr-CA"/>
+              </w:rPr>
+              <w:t xml:space="preserve"> bout du nez est dans un groupe</w:t>
             </w:r>
           </w:p>
           <w:p>
@@ -17346,6 +19519,7 @@
               <w:rPr>
                 <w:lang w:val="fr-CA"/>
               </w:rPr>
+              <w:lastRenderedPageBreak/>
               <w:t>Tests d’acceptation :</w:t>
             </w:r>
           </w:p>
@@ -17832,12 +20006,14 @@
               </w:rPr>
               <w:t xml:space="preserve">1.2.1. </w:t>
             </w:r>
+            <w:proofErr w:type="gramStart"/>
             <w:r>
               <w:rPr>
                 <w:lang w:val="fr-CA"/>
               </w:rPr>
               <w:t>aucune</w:t>
             </w:r>
+            <w:proofErr w:type="gramEnd"/>
           </w:p>
           <w:p>
             <w:pPr>
@@ -17866,7 +20042,21 @@
               <w:rPr>
                 <w:lang w:val="fr-CA"/>
               </w:rPr>
-              <w:t>1.3.1. grouper le blanc des yeux, (gauche et droit séparé)</w:t>
+              <w:t xml:space="preserve">1.3.1. </w:t>
+            </w:r>
+            <w:proofErr w:type="gramStart"/>
+            <w:r>
+              <w:rPr>
+                <w:lang w:val="fr-CA"/>
+              </w:rPr>
+              <w:t>grouper</w:t>
+            </w:r>
+            <w:proofErr w:type="gramEnd"/>
+            <w:r>
+              <w:rPr>
+                <w:lang w:val="fr-CA"/>
+              </w:rPr>
+              <w:t xml:space="preserve"> le blanc des yeux, (gauche et droit séparé)</w:t>
             </w:r>
           </w:p>
           <w:p>
@@ -17928,11 +20118,33 @@
               </w:rPr>
               <w:t xml:space="preserve">1.5.1. </w:t>
             </w:r>
-            <w:r>
-              <w:rPr>
-                <w:lang w:val="fr-CA"/>
-              </w:rPr>
-              <w:t>les blancd d’yeux sont groupées individuellement</w:t>
+            <w:proofErr w:type="gramStart"/>
+            <w:r>
+              <w:rPr>
+                <w:lang w:val="fr-CA"/>
+              </w:rPr>
+              <w:t>les</w:t>
+            </w:r>
+            <w:proofErr w:type="gramEnd"/>
+            <w:r>
+              <w:rPr>
+                <w:lang w:val="fr-CA"/>
+              </w:rPr>
+              <w:t xml:space="preserve"> </w:t>
+            </w:r>
+            <w:proofErr w:type="spellStart"/>
+            <w:r>
+              <w:rPr>
+                <w:lang w:val="fr-CA"/>
+              </w:rPr>
+              <w:t>blancd</w:t>
+            </w:r>
+            <w:proofErr w:type="spellEnd"/>
+            <w:r>
+              <w:rPr>
+                <w:lang w:val="fr-CA"/>
+              </w:rPr>
+              <w:t xml:space="preserve"> d’yeux sont groupées individuellement</w:t>
             </w:r>
           </w:p>
           <w:p>
@@ -18033,7 +20245,14 @@
               <w:rPr>
                 <w:lang w:val="fr-CA"/>
               </w:rPr>
-              <w:t>.1.1.</w:t>
+              <w:t>.1.</w:t>
+            </w:r>
+            <w:proofErr w:type="gramStart"/>
+            <w:r>
+              <w:rPr>
+                <w:lang w:val="fr-CA"/>
+              </w:rPr>
+              <w:t>1.</w:t>
             </w:r>
             <w:r>
               <w:rPr>
@@ -18041,6 +20260,7 @@
               </w:rPr>
               <w:t>JC</w:t>
             </w:r>
+            <w:proofErr w:type="gramEnd"/>
           </w:p>
           <w:p>
             <w:pPr>
@@ -18110,8 +20330,16 @@
               <w:rPr>
                 <w:lang w:val="fr-CA"/>
               </w:rPr>
-              <w:t>2.2.1. aucun</w:t>
-            </w:r>
+              <w:t xml:space="preserve">2.2.1. </w:t>
+            </w:r>
+            <w:proofErr w:type="gramStart"/>
+            <w:r>
+              <w:rPr>
+                <w:lang w:val="fr-CA"/>
+              </w:rPr>
+              <w:t>aucun</w:t>
+            </w:r>
+            <w:proofErr w:type="gramEnd"/>
           </w:p>
           <w:p>
             <w:pPr>
@@ -18154,11 +20382,19 @@
               </w:rPr>
               <w:t xml:space="preserve">.3.1. </w:t>
             </w:r>
-            <w:r>
-              <w:rPr>
-                <w:lang w:val="fr-CA"/>
-              </w:rPr>
-              <w:t>grouper les iris (gauche et droit séparé)</w:t>
+            <w:proofErr w:type="gramStart"/>
+            <w:r>
+              <w:rPr>
+                <w:lang w:val="fr-CA"/>
+              </w:rPr>
+              <w:t>grouper</w:t>
+            </w:r>
+            <w:proofErr w:type="gramEnd"/>
+            <w:r>
+              <w:rPr>
+                <w:lang w:val="fr-CA"/>
+              </w:rPr>
+              <w:t xml:space="preserve"> les iris (gauche et droit séparé)</w:t>
             </w:r>
           </w:p>
           <w:p>
@@ -18370,7 +20606,14 @@
               <w:rPr>
                 <w:lang w:val="fr-CA"/>
               </w:rPr>
-              <w:t>.1.1.</w:t>
+              <w:t>.1.</w:t>
+            </w:r>
+            <w:proofErr w:type="gramStart"/>
+            <w:r>
+              <w:rPr>
+                <w:lang w:val="fr-CA"/>
+              </w:rPr>
+              <w:t>1.</w:t>
             </w:r>
             <w:r>
               <w:rPr>
@@ -18378,6 +20621,7 @@
               </w:rPr>
               <w:t>JC</w:t>
             </w:r>
+            <w:proofErr w:type="gramEnd"/>
           </w:p>
           <w:p>
             <w:pPr>
@@ -18448,8 +20692,16 @@
                 <w:lang w:val="fr-CA"/>
               </w:rPr>
               <w:lastRenderedPageBreak/>
-              <w:t>2.2.1. aucun</w:t>
-            </w:r>
+              <w:t xml:space="preserve">2.2.1. </w:t>
+            </w:r>
+            <w:proofErr w:type="gramStart"/>
+            <w:r>
+              <w:rPr>
+                <w:lang w:val="fr-CA"/>
+              </w:rPr>
+              <w:t>aucun</w:t>
+            </w:r>
+            <w:proofErr w:type="gramEnd"/>
           </w:p>
           <w:p>
             <w:pPr>
@@ -18492,11 +20744,19 @@
               </w:rPr>
               <w:t xml:space="preserve">.3.1. </w:t>
             </w:r>
-            <w:r>
-              <w:rPr>
-                <w:lang w:val="fr-CA"/>
-              </w:rPr>
-              <w:t>grouper les pupilles (gauche et droit séparé)</w:t>
+            <w:proofErr w:type="gramStart"/>
+            <w:r>
+              <w:rPr>
+                <w:lang w:val="fr-CA"/>
+              </w:rPr>
+              <w:t>grouper</w:t>
+            </w:r>
+            <w:proofErr w:type="gramEnd"/>
+            <w:r>
+              <w:rPr>
+                <w:lang w:val="fr-CA"/>
+              </w:rPr>
+              <w:t xml:space="preserve"> les pupilles (gauche et droit séparé)</w:t>
             </w:r>
           </w:p>
           <w:p>
@@ -18586,7 +20846,21 @@
               <w:rPr>
                 <w:lang w:val="fr-CA"/>
               </w:rPr>
-              <w:t xml:space="preserve"> les pupilles sont dans 2 groupes séparés</w:t>
+              <w:t xml:space="preserve"> </w:t>
+            </w:r>
+            <w:proofErr w:type="gramStart"/>
+            <w:r>
+              <w:rPr>
+                <w:lang w:val="fr-CA"/>
+              </w:rPr>
+              <w:t>les</w:t>
+            </w:r>
+            <w:proofErr w:type="gramEnd"/>
+            <w:r>
+              <w:rPr>
+                <w:lang w:val="fr-CA"/>
+              </w:rPr>
+              <w:t xml:space="preserve"> pupilles sont dans 2 groupes séparés</w:t>
             </w:r>
           </w:p>
           <w:p>
@@ -19147,12 +21421,14 @@
               </w:rPr>
               <w:t xml:space="preserve">1.2.1. </w:t>
             </w:r>
+            <w:proofErr w:type="gramStart"/>
             <w:r>
               <w:rPr>
                 <w:lang w:val="fr-CA"/>
               </w:rPr>
               <w:t>aucune</w:t>
             </w:r>
+            <w:proofErr w:type="gramEnd"/>
           </w:p>
           <w:p>
             <w:pPr>
@@ -19181,7 +21457,21 @@
               <w:rPr>
                 <w:lang w:val="fr-CA"/>
               </w:rPr>
-              <w:t xml:space="preserve">1.3.1. grouper </w:t>
+              <w:t xml:space="preserve">1.3.1. </w:t>
+            </w:r>
+            <w:proofErr w:type="gramStart"/>
+            <w:r>
+              <w:rPr>
+                <w:lang w:val="fr-CA"/>
+              </w:rPr>
+              <w:t>grouper</w:t>
+            </w:r>
+            <w:proofErr w:type="gramEnd"/>
+            <w:r>
+              <w:rPr>
+                <w:lang w:val="fr-CA"/>
+              </w:rPr>
+              <w:t xml:space="preserve"> </w:t>
             </w:r>
             <w:r>
               <w:rPr>
@@ -19249,11 +21539,19 @@
               </w:rPr>
               <w:t xml:space="preserve">1.5.1. </w:t>
             </w:r>
-            <w:r>
-              <w:rPr>
-                <w:lang w:val="fr-CA"/>
-              </w:rPr>
-              <w:t xml:space="preserve">les </w:t>
+            <w:proofErr w:type="gramStart"/>
+            <w:r>
+              <w:rPr>
+                <w:lang w:val="fr-CA"/>
+              </w:rPr>
+              <w:t>les</w:t>
+            </w:r>
+            <w:proofErr w:type="gramEnd"/>
+            <w:r>
+              <w:rPr>
+                <w:lang w:val="fr-CA"/>
+              </w:rPr>
+              <w:t xml:space="preserve"> </w:t>
             </w:r>
             <w:r>
               <w:rPr>
@@ -19814,12 +22112,14 @@
               </w:rPr>
               <w:t xml:space="preserve">1.2.1. </w:t>
             </w:r>
+            <w:proofErr w:type="gramStart"/>
             <w:r>
               <w:rPr>
                 <w:lang w:val="fr-CA"/>
               </w:rPr>
               <w:t>aucune</w:t>
             </w:r>
+            <w:proofErr w:type="gramEnd"/>
           </w:p>
           <w:p>
             <w:pPr>
@@ -19848,7 +22148,21 @@
               <w:rPr>
                 <w:lang w:val="fr-CA"/>
               </w:rPr>
-              <w:t xml:space="preserve">1.3.1. grouper </w:t>
+              <w:t xml:space="preserve">1.3.1. </w:t>
+            </w:r>
+            <w:proofErr w:type="gramStart"/>
+            <w:r>
+              <w:rPr>
+                <w:lang w:val="fr-CA"/>
+              </w:rPr>
+              <w:t>grouper</w:t>
+            </w:r>
+            <w:proofErr w:type="gramEnd"/>
+            <w:r>
+              <w:rPr>
+                <w:lang w:val="fr-CA"/>
+              </w:rPr>
+              <w:t xml:space="preserve"> </w:t>
             </w:r>
             <w:r>
               <w:rPr>
@@ -19917,11 +22231,19 @@
               </w:rPr>
               <w:t xml:space="preserve">1.5.1. </w:t>
             </w:r>
-            <w:r>
-              <w:rPr>
-                <w:lang w:val="fr-CA"/>
-              </w:rPr>
-              <w:t>la bouche est groupée</w:t>
+            <w:proofErr w:type="gramStart"/>
+            <w:r>
+              <w:rPr>
+                <w:lang w:val="fr-CA"/>
+              </w:rPr>
+              <w:t>la</w:t>
+            </w:r>
+            <w:proofErr w:type="gramEnd"/>
+            <w:r>
+              <w:rPr>
+                <w:lang w:val="fr-CA"/>
+              </w:rPr>
+              <w:t xml:space="preserve"> bouche est groupée</w:t>
             </w:r>
           </w:p>
           <w:p>
@@ -20486,12 +22808,14 @@
               </w:rPr>
               <w:t xml:space="preserve">1.2.1. </w:t>
             </w:r>
+            <w:proofErr w:type="gramStart"/>
             <w:r>
               <w:rPr>
                 <w:lang w:val="fr-CA"/>
               </w:rPr>
               <w:t>aucune</w:t>
             </w:r>
+            <w:proofErr w:type="gramEnd"/>
           </w:p>
           <w:p>
             <w:pPr>
@@ -20520,7 +22844,21 @@
               <w:rPr>
                 <w:lang w:val="fr-CA"/>
               </w:rPr>
-              <w:t>1.3.1. grouper l</w:t>
+              <w:t xml:space="preserve">1.3.1. </w:t>
+            </w:r>
+            <w:proofErr w:type="gramStart"/>
+            <w:r>
+              <w:rPr>
+                <w:lang w:val="fr-CA"/>
+              </w:rPr>
+              <w:t>grouper</w:t>
+            </w:r>
+            <w:proofErr w:type="gramEnd"/>
+            <w:r>
+              <w:rPr>
+                <w:lang w:val="fr-CA"/>
+              </w:rPr>
+              <w:t xml:space="preserve"> l</w:t>
             </w:r>
             <w:r>
               <w:rPr>
@@ -20588,11 +22926,19 @@
               </w:rPr>
               <w:t xml:space="preserve">1.5.1. </w:t>
             </w:r>
-            <w:r>
-              <w:rPr>
-                <w:lang w:val="fr-CA"/>
-              </w:rPr>
-              <w:t>les points de l’oreille gauche sont groupés</w:t>
+            <w:proofErr w:type="gramStart"/>
+            <w:r>
+              <w:rPr>
+                <w:lang w:val="fr-CA"/>
+              </w:rPr>
+              <w:t>les</w:t>
+            </w:r>
+            <w:proofErr w:type="gramEnd"/>
+            <w:r>
+              <w:rPr>
+                <w:lang w:val="fr-CA"/>
+              </w:rPr>
+              <w:t xml:space="preserve"> points de l’oreille gauche sont groupés</w:t>
             </w:r>
           </w:p>
           <w:p>
@@ -20702,7 +23048,14 @@
               <w:rPr>
                 <w:lang w:val="fr-CA"/>
               </w:rPr>
-              <w:t>.1.1.</w:t>
+              <w:t>.1.</w:t>
+            </w:r>
+            <w:proofErr w:type="gramStart"/>
+            <w:r>
+              <w:rPr>
+                <w:lang w:val="fr-CA"/>
+              </w:rPr>
+              <w:t>1.</w:t>
             </w:r>
             <w:r>
               <w:rPr>
@@ -20710,6 +23063,7 @@
               </w:rPr>
               <w:t>JC</w:t>
             </w:r>
+            <w:proofErr w:type="gramEnd"/>
           </w:p>
           <w:p>
             <w:pPr>
@@ -20779,8 +23133,16 @@
               <w:rPr>
                 <w:lang w:val="fr-CA"/>
               </w:rPr>
-              <w:t>2.2.1. aucun</w:t>
-            </w:r>
+              <w:t xml:space="preserve">2.2.1. </w:t>
+            </w:r>
+            <w:proofErr w:type="gramStart"/>
+            <w:r>
+              <w:rPr>
+                <w:lang w:val="fr-CA"/>
+              </w:rPr>
+              <w:t>aucun</w:t>
+            </w:r>
+            <w:proofErr w:type="gramEnd"/>
           </w:p>
           <w:p>
             <w:pPr>
@@ -20823,11 +23185,19 @@
               </w:rPr>
               <w:t xml:space="preserve">.3.1. </w:t>
             </w:r>
-            <w:r>
-              <w:rPr>
-                <w:lang w:val="fr-CA"/>
-              </w:rPr>
-              <w:t>grouper les points de l’oreille</w:t>
+            <w:proofErr w:type="gramStart"/>
+            <w:r>
+              <w:rPr>
+                <w:lang w:val="fr-CA"/>
+              </w:rPr>
+              <w:t>grouper</w:t>
+            </w:r>
+            <w:proofErr w:type="gramEnd"/>
+            <w:r>
+              <w:rPr>
+                <w:lang w:val="fr-CA"/>
+              </w:rPr>
+              <w:t xml:space="preserve"> les points de l’oreille</w:t>
             </w:r>
             <w:r>
               <w:rPr>
@@ -20929,7 +23299,21 @@
               <w:rPr>
                 <w:lang w:val="fr-CA"/>
               </w:rPr>
-              <w:t xml:space="preserve"> les points de l’oreille droite sont groupés</w:t>
+              <w:t xml:space="preserve"> </w:t>
+            </w:r>
+            <w:proofErr w:type="gramStart"/>
+            <w:r>
+              <w:rPr>
+                <w:lang w:val="fr-CA"/>
+              </w:rPr>
+              <w:t>les</w:t>
+            </w:r>
+            <w:proofErr w:type="gramEnd"/>
+            <w:r>
+              <w:rPr>
+                <w:lang w:val="fr-CA"/>
+              </w:rPr>
+              <w:t xml:space="preserve"> points de l’oreille droite sont groupés</w:t>
             </w:r>
           </w:p>
           <w:p>
@@ -21186,7 +23570,7 @@
 </file>
 
 <file path=word/numbering.xml><?xml version="1.0" encoding="utf-8"?>
-<w:numbering xmlns:wpc="http://schemas.microsoft.com/office/word/2010/wordprocessingCanvas" xmlns:cx="http://schemas.microsoft.com/office/drawing/2014/chartex" xmlns:cx1="http://schemas.microsoft.com/office/drawing/2015/9/8/chartex" xmlns:cx2="http://schemas.microsoft.com/office/drawing/2015/10/21/chartex" xmlns:cx3="http://schemas.microsoft.com/office/drawing/2016/5/9/chartex" xmlns:cx4="http://schemas.microsoft.com/office/drawing/2016/5/10/chartex" xmlns:cx5="http://schemas.microsoft.com/office/drawing/2016/5/11/chartex" xmlns:mc="http://schemas.openxmlformats.org/markup-compatibility/2006" xmlns:o="urn:schemas-microsoft-com:office:office" xmlns:r="http://schemas.openxmlformats.org/officeDocument/2006/relationships" xmlns:m="http://schemas.openxmlformats.org/officeDocument/2006/math" xmlns:v="urn:schemas-microsoft-com:vml" xmlns:wp14="http://schemas.microsoft.com/office/word/2010/wordprocessingDrawing" xmlns:wp="http://schemas.openxmlformats.org/drawingml/2006/wordprocessingDrawing" xmlns:w10="urn:schemas-microsoft-com:office:word" xmlns:w="http://schemas.openxmlformats.org/wordprocessingml/2006/main" xmlns:w14="http://schemas.microsoft.com/office/word/2010/wordml" xmlns:w15="http://schemas.microsoft.com/office/word/2012/wordml" xmlns:w16se="http://schemas.microsoft.com/office/word/2015/wordml/symex" xmlns:wpg="http://schemas.microsoft.com/office/word/2010/wordprocessingGroup" xmlns:wpi="http://schemas.microsoft.com/office/word/2010/wordprocessingInk" xmlns:wne="http://schemas.microsoft.com/office/word/2006/wordml" xmlns:wps="http://schemas.microsoft.com/office/word/2010/wordprocessingShape" mc:Ignorable="w14 w15 w16se wp14">
+<w:numbering xmlns:wpc="http://schemas.microsoft.com/office/word/2010/wordprocessingCanvas" xmlns:cx="http://schemas.microsoft.com/office/drawing/2014/chartex" xmlns:cx1="http://schemas.microsoft.com/office/drawing/2015/9/8/chartex" xmlns:mc="http://schemas.openxmlformats.org/markup-compatibility/2006" xmlns:o="urn:schemas-microsoft-com:office:office" xmlns:r="http://schemas.openxmlformats.org/officeDocument/2006/relationships" xmlns:m="http://schemas.openxmlformats.org/officeDocument/2006/math" xmlns:v="urn:schemas-microsoft-com:vml" xmlns:wp14="http://schemas.microsoft.com/office/word/2010/wordprocessingDrawing" xmlns:wp="http://schemas.openxmlformats.org/drawingml/2006/wordprocessingDrawing" xmlns:w10="urn:schemas-microsoft-com:office:word" xmlns:w="http://schemas.openxmlformats.org/wordprocessingml/2006/main" xmlns:w14="http://schemas.microsoft.com/office/word/2010/wordml" xmlns:w15="http://schemas.microsoft.com/office/word/2012/wordml" xmlns:w16se="http://schemas.microsoft.com/office/word/2015/wordml/symex" xmlns:wpg="http://schemas.microsoft.com/office/word/2010/wordprocessingGroup" xmlns:wpi="http://schemas.microsoft.com/office/word/2010/wordprocessingInk" xmlns:wne="http://schemas.microsoft.com/office/word/2006/wordml" xmlns:wps="http://schemas.microsoft.com/office/word/2010/wordprocessingShape" mc:Ignorable="w14 w15 w16se wp14">
   <w:abstractNum w:abstractNumId="0" w15:restartNumberingAfterBreak="0">
     <w:nsid w:val="007B18AA"/>
     <w:multiLevelType w:val="multilevel"/>
@@ -24210,7 +26594,7 @@
       </w:pPr>
     </w:pPrDefault>
   </w:docDefaults>
-  <w:latentStyles w:defLockedState="0" w:defUIPriority="99" w:defSemiHidden="0" w:defUnhideWhenUsed="0" w:defQFormat="0" w:count="374">
+  <w:latentStyles w:defLockedState="0" w:defUIPriority="99" w:defSemiHidden="0" w:defUnhideWhenUsed="0" w:defQFormat="0" w:count="371">
     <w:lsdException w:name="Normal" w:uiPriority="0" w:qFormat="1"/>
     <w:lsdException w:name="heading 1" w:uiPriority="9" w:qFormat="1"/>
     <w:lsdException w:name="heading 2" w:semiHidden="1" w:uiPriority="9" w:unhideWhenUsed="1" w:qFormat="1"/>
@@ -24316,6 +26700,7 @@
     <w:lsdException w:name="HTML Sample" w:semiHidden="1" w:unhideWhenUsed="1"/>
     <w:lsdException w:name="HTML Typewriter" w:semiHidden="1" w:unhideWhenUsed="1"/>
     <w:lsdException w:name="HTML Variable" w:semiHidden="1" w:unhideWhenUsed="1"/>
+    <w:lsdException w:name="Normal Table" w:semiHidden="1" w:unhideWhenUsed="1"/>
     <w:lsdException w:name="annotation subject" w:semiHidden="1" w:unhideWhenUsed="1"/>
     <w:lsdException w:name="No List" w:semiHidden="1" w:unhideWhenUsed="1"/>
     <w:lsdException w:name="Outline List 1" w:semiHidden="1" w:unhideWhenUsed="1"/>
@@ -24360,6 +26745,7 @@
     <w:lsdException w:name="Table Professional" w:semiHidden="1" w:unhideWhenUsed="1"/>
     <w:lsdException w:name="Table Subtle 1" w:semiHidden="1" w:unhideWhenUsed="1"/>
     <w:lsdException w:name="Table Subtle 2" w:semiHidden="1" w:unhideWhenUsed="1"/>
+    <w:lsdException w:name="Table Web 1" w:semiHidden="1" w:unhideWhenUsed="1"/>
     <w:lsdException w:name="Table Web 2" w:semiHidden="1" w:unhideWhenUsed="1"/>
     <w:lsdException w:name="Table Web 3" w:semiHidden="1" w:unhideWhenUsed="1"/>
     <w:lsdException w:name="Balloon Text" w:semiHidden="1" w:unhideWhenUsed="1"/>
@@ -24580,9 +26966,6 @@
     <w:lsdException w:name="List Table 5 Dark Accent 6" w:uiPriority="50"/>
     <w:lsdException w:name="List Table 6 Colorful Accent 6" w:uiPriority="51"/>
     <w:lsdException w:name="List Table 7 Colorful Accent 6" w:uiPriority="52"/>
-    <w:lsdException w:name="Mention" w:semiHidden="1" w:unhideWhenUsed="1"/>
-    <w:lsdException w:name="Smart Hyperlink" w:semiHidden="1" w:unhideWhenUsed="1"/>
-    <w:lsdException w:name="Hashtag" w:semiHidden="1" w:unhideWhenUsed="1"/>
   </w:latentStyles>
   <w:style w:type="paragraph" w:default="1" w:styleId="Normal">
     <w:name w:val="Normal"/>
@@ -25101,7 +27484,7 @@
 </file>
 
 <file path=customXml/itemProps1.xml><?xml version="1.0" encoding="utf-8"?>
-<ds:datastoreItem xmlns:ds="http://schemas.openxmlformats.org/officeDocument/2006/customXml" ds:itemID="{0A67A79D-8058-42E2-911A-8278D5C3C930}">
+<ds:datastoreItem xmlns:ds="http://schemas.openxmlformats.org/officeDocument/2006/customXml" ds:itemID="{B0E08908-212A-452E-A11C-32D85994F745}">
   <ds:schemaRefs>
     <ds:schemaRef ds:uri="http://schemas.openxmlformats.org/officeDocument/2006/bibliography"/>
   </ds:schemaRefs>

</xml_diff>

<commit_message>
+Début méthode générale de translation
</commit_message>
<xml_diff>
--- a/docSprint/Genomic Physionomy Viewer - Backlog de sprint 004(debut).docx
+++ b/docSprint/Genomic Physionomy Viewer - Backlog de sprint 004(debut).docx
@@ -11805,8 +11805,10 @@
                 <w:highlight w:val="yellow"/>
                 <w:lang w:val="fr-CA"/>
               </w:rPr>
-              <w:t xml:space="preserve">Ajouter un slider permettant de </w:t>
-            </w:r>
+              <w:t>Ajouter un slider permettant d’a</w:t>
+            </w:r>
+            <w:bookmarkStart w:id="0" w:name="_GoBack"/>
+            <w:bookmarkEnd w:id="0"/>
             <w:r>
               <w:rPr>
                 <w:b/>
@@ -11814,7 +11816,7 @@
                 <w:highlight w:val="yellow"/>
                 <w:lang w:val="fr-CA"/>
               </w:rPr>
-              <w:t>allonger</w:t>
+              <w:t>llonger</w:t>
             </w:r>
             <w:r>
               <w:rPr>
@@ -12071,7 +12073,7 @@
                 <w:highlight w:val="yellow"/>
                 <w:lang w:val="fr-CA"/>
               </w:rPr>
-              <w:t xml:space="preserve">Ajouter un slider permettant de </w:t>
+              <w:t>Ajouter un slider permettant d’é</w:t>
             </w:r>
             <w:r>
               <w:rPr>
@@ -12080,10 +12082,8 @@
                 <w:highlight w:val="yellow"/>
                 <w:lang w:val="fr-CA"/>
               </w:rPr>
-              <w:t>écarter</w:t>
-            </w:r>
-            <w:bookmarkStart w:id="0" w:name="_GoBack"/>
-            <w:bookmarkEnd w:id="0"/>
+              <w:t>carter</w:t>
+            </w:r>
             <w:r>
               <w:rPr>
                 <w:b/>
@@ -25078,7 +25078,7 @@
 </file>
 
 <file path=customXml/itemProps1.xml><?xml version="1.0" encoding="utf-8"?>
-<ds:datastoreItem xmlns:ds="http://schemas.openxmlformats.org/officeDocument/2006/customXml" ds:itemID="{8566EE84-89E5-41E3-982F-1D31D6179D4A}">
+<ds:datastoreItem xmlns:ds="http://schemas.openxmlformats.org/officeDocument/2006/customXml" ds:itemID="{BC52E8BE-4717-4BF1-8F08-88F56AC11703}">
   <ds:schemaRefs>
     <ds:schemaRef ds:uri="http://schemas.openxmlformats.org/officeDocument/2006/bibliography"/>
   </ds:schemaRefs>

</xml_diff>